<commit_message>
- Ajouté des fichiers manquants.
git-svn-id: https://svn.opac.ch/svn/cr/branches/vs2010.1@16258 787ff09c-d2b5-7842-b444-8dd0a418631d
</commit_message>
<xml_diff>
--- a/Epsitec.Cresus/External/Documentation/Design/2011-04-xx Core - En cours.docx
+++ b/Epsitec.Cresus/External/Documentation/Design/2011-04-xx Core - En cours.docx
@@ -32,6 +32,9 @@
           <w:numId w:val="1"/>
         </w:numPr>
       </w:pPr>
+      <w:r>
+        <w:t>Réglages de l’entreprise &gt; Rappels : ne pas afficher le code</w:t>
+      </w:r>
     </w:p>
     <w:p>
       <w:pPr>
@@ -42,18 +45,6 @@
         </w:numPr>
       </w:pPr>
       <w:r>
-        <w:t>Réglages de l’entreprise &gt; Rappels : ne pas afficher le code</w:t>
-      </w:r>
-    </w:p>
-    <w:p>
-      <w:pPr>
-        <w:pStyle w:val="ListParagraph"/>
-        <w:numPr>
-          <w:ilvl w:val="0"/>
-          <w:numId w:val="1"/>
-        </w:numPr>
-      </w:pPr>
-      <w:r>
         <w:t>Réglages de l’entreprise &gt; Rappels : associer un</w:t>
       </w:r>
       <w:r>
@@ -64,6 +55,22 @@
       </w:r>
       <w:r>
         <w:t>rappel</w:t>
+      </w:r>
+      <w:r>
+        <w:t>.</w:t>
+      </w:r>
+      <w:r>
+        <w:br/>
+        <w:t xml:space="preserve">L’article doit être de type </w:t>
+      </w:r>
+      <w:r>
+        <w:rPr>
+          <w:rStyle w:val="Keyword"/>
+        </w:rPr>
+        <w:t>ArticleType.Admin</w:t>
+      </w:r>
+      <w:r>
+        <w:t xml:space="preserve"> (ArticleDefinition &gt; ArticleCategory &gt; ArticleType).</w:t>
       </w:r>
     </w:p>
     <w:p>
@@ -495,8 +502,6 @@
       </w:r>
       <w:r>
         <w:br/>
-      </w:r>
-      <w:r>
         <w:t>1008/000</w:t>
       </w:r>
       <w:r>
@@ -554,13 +559,7 @@
         <w:t>1</w:t>
       </w:r>
       <w:r>
-        <w:t>, 100</w:t>
-      </w:r>
-      <w:r>
-        <w:t>8</w:t>
-      </w:r>
-      <w:r>
-        <w:t>/2010-000</w:t>
+        <w:t>, 1008/2010-000</w:t>
       </w:r>
       <w:r>
         <w:rPr>
@@ -600,13 +599,7 @@
         <w:t>1</w:t>
       </w:r>
       <w:r>
-        <w:t>, 100</w:t>
-      </w:r>
-      <w:r>
-        <w:t>8</w:t>
-      </w:r>
-      <w:r>
-        <w:t>/2010-000</w:t>
+        <w:t>, 1008/2010-000</w:t>
       </w:r>
       <w:r>
         <w:rPr>
@@ -730,13 +723,7 @@
         <w:t xml:space="preserve"> </w:t>
       </w:r>
       <w:r>
-        <w:t xml:space="preserve">Ils peuvent aussi </w:t>
-      </w:r>
-      <w:r>
-        <w:t>inclure un code qui représente le type de document considéré (offre, bon pour commande, confirmation de commande, bulletin de livraison, facture, autre), sous la forme d’un préfixe ou d’</w:t>
-      </w:r>
-      <w:r>
-        <w:t>une clé.</w:t>
+        <w:t>Ils peuvent aussi inclure un code qui représente le type de document considéré (offre, bon pour commande, confirmation de commande, bulletin de livraison, facture, autre), sous la forme d’un préfixe ou d’une clé.</w:t>
       </w:r>
     </w:p>
     <w:p>
@@ -772,8 +759,6 @@
       <w:r>
         <w:t>qui peuvent être produits</w:t>
       </w:r>
-      <w:bookmarkStart w:id="0" w:name="_GoBack"/>
-      <w:bookmarkEnd w:id="0"/>
       <w:r>
         <w:t xml:space="preserve"> avec ce schéma</w:t>
       </w:r>
@@ -811,13 +796,7 @@
         </w:numPr>
       </w:pPr>
       <w:r>
-        <w:t xml:space="preserve">aaaa.50.01, aaaa.50.01.1, </w:t>
-      </w:r>
-      <w:r>
-        <w:t>aaaa.50.01.</w:t>
-      </w:r>
-      <w:r>
-        <w:t xml:space="preserve">2 </w:t>
+        <w:t xml:space="preserve">aaaa.50.01, aaaa.50.01.1, aaaa.50.01.2 </w:t>
       </w:r>
       <w:r>
         <w:sym w:font="Wingdings" w:char="F0E0"/>
@@ -853,28 +832,7 @@
         </w:numPr>
       </w:pPr>
       <w:r>
-        <w:t xml:space="preserve">aaaa.5010, </w:t>
-      </w:r>
-      <w:r>
-        <w:t>aaaa.501</w:t>
-      </w:r>
-      <w:r>
-        <w:t>1</w:t>
-      </w:r>
-      <w:r>
-        <w:t>,</w:t>
-      </w:r>
-      <w:r>
-        <w:t xml:space="preserve"> </w:t>
-      </w:r>
-      <w:r>
-        <w:t>aaaa.501</w:t>
-      </w:r>
-      <w:r>
-        <w:t>2</w:t>
-      </w:r>
-      <w:r>
-        <w:t xml:space="preserve"> </w:t>
+        <w:t xml:space="preserve">aaaa.5010, aaaa.5011, aaaa.5012 </w:t>
       </w:r>
       <w:r>
         <w:sym w:font="Wingdings" w:char="F0E0"/>
@@ -1187,10 +1145,7 @@
         </w:numPr>
       </w:pPr>
       <w:r>
-        <w:t>Quantité facturée</w:t>
-      </w:r>
-      <w:r>
-        <w:t xml:space="preserve"> : </w:t>
+        <w:t xml:space="preserve">Quantité facturée : </w:t>
       </w:r>
       <w:r>
         <w:rPr>
@@ -1211,10 +1166,7 @@
         </w:numPr>
       </w:pPr>
       <w:r>
-        <w:t>Quantité confirmée et/ou en suspens</w:t>
-      </w:r>
-      <w:r>
-        <w:t xml:space="preserve"> : </w:t>
+        <w:t xml:space="preserve">Quantité confirmée et/ou en suspens : </w:t>
       </w:r>
       <w:r>
         <w:rPr>
@@ -1591,7 +1543,12 @@
     </w:p>
     <w:p/>
     <w:sectPr>
-      <w:footerReference w:type="default" r:id="rId9"/>
+      <w:headerReference w:type="even" r:id="rId9"/>
+      <w:headerReference w:type="default" r:id="rId10"/>
+      <w:footerReference w:type="even" r:id="rId11"/>
+      <w:footerReference w:type="default" r:id="rId12"/>
+      <w:headerReference w:type="first" r:id="rId13"/>
+      <w:footerReference w:type="first" r:id="rId14"/>
       <w:pgSz w:w="11906" w:h="16838"/>
       <w:pgMar w:top="1134" w:right="1418" w:bottom="1418" w:left="1418" w:header="709" w:footer="709" w:gutter="0"/>
       <w:cols w:space="708"/>
@@ -1621,6 +1578,16 @@
 </file>
 
 <file path=word/footer1.xml><?xml version="1.0" encoding="utf-8"?>
+<w:ftr xmlns:wpc="http://schemas.microsoft.com/office/word/2010/wordprocessingCanvas" xmlns:mc="http://schemas.openxmlformats.org/markup-compatibility/2006" xmlns:o="urn:schemas-microsoft-com:office:office" xmlns:r="http://schemas.openxmlformats.org/officeDocument/2006/relationships" xmlns:m="http://schemas.openxmlformats.org/officeDocument/2006/math" xmlns:v="urn:schemas-microsoft-com:vml" xmlns:wp14="http://schemas.microsoft.com/office/word/2010/wordprocessingDrawing" xmlns:wp="http://schemas.openxmlformats.org/drawingml/2006/wordprocessingDrawing" xmlns:w10="urn:schemas-microsoft-com:office:word" xmlns:w="http://schemas.openxmlformats.org/wordprocessingml/2006/main" xmlns:w14="http://schemas.microsoft.com/office/word/2010/wordml" xmlns:wpg="http://schemas.microsoft.com/office/word/2010/wordprocessingGroup" xmlns:wpi="http://schemas.microsoft.com/office/word/2010/wordprocessingInk" xmlns:wne="http://schemas.microsoft.com/office/word/2006/wordml" xmlns:wps="http://schemas.microsoft.com/office/word/2010/wordprocessingShape" mc:Ignorable="w14 wp14">
+  <w:p>
+    <w:pPr>
+      <w:pStyle w:val="Footer"/>
+    </w:pPr>
+  </w:p>
+</w:ftr>
+</file>
+
+<file path=word/footer2.xml><?xml version="1.0" encoding="utf-8"?>
 <w:ftr xmlns:wpc="http://schemas.microsoft.com/office/word/2010/wordprocessingCanvas" xmlns:mc="http://schemas.openxmlformats.org/markup-compatibility/2006" xmlns:o="urn:schemas-microsoft-com:office:office" xmlns:r="http://schemas.openxmlformats.org/officeDocument/2006/relationships" xmlns:m="http://schemas.openxmlformats.org/officeDocument/2006/math" xmlns:v="urn:schemas-microsoft-com:vml" xmlns:wp14="http://schemas.microsoft.com/office/word/2010/wordprocessingDrawing" xmlns:wp="http://schemas.openxmlformats.org/drawingml/2006/wordprocessingDrawing" xmlns:w10="urn:schemas-microsoft-com:office:word" xmlns:w="http://schemas.openxmlformats.org/wordprocessingml/2006/main" xmlns:w14="http://schemas.microsoft.com/office/word/2010/wordml" xmlns:wpg="http://schemas.microsoft.com/office/word/2010/wordprocessingGroup" xmlns:wpi="http://schemas.microsoft.com/office/word/2010/wordprocessingInk" xmlns:wne="http://schemas.microsoft.com/office/word/2006/wordml" xmlns:wps="http://schemas.microsoft.com/office/word/2010/wordprocessingShape" mc:Ignorable="w14 wp14">
   <w:p>
     <w:pPr>
@@ -1665,7 +1632,7 @@
           <w:rPr>
             <w:noProof/>
           </w:rPr>
-          <w:t>2</w:t>
+          <w:t>1</w:t>
         </w:r>
         <w:r>
           <w:rPr>
@@ -1689,14 +1656,15 @@
         <w:noProof/>
       </w:rPr>
       <w:tab/>
-      <w:t>1</w:t>
     </w:r>
     <w:r>
       <w:rPr>
         <w:noProof/>
       </w:rPr>
-      <w:t>2</w:t>
+      <w:t>29</w:t>
     </w:r>
+    <w:bookmarkStart w:id="0" w:name="_GoBack"/>
+    <w:bookmarkEnd w:id="0"/>
     <w:r>
       <w:rPr>
         <w:noProof/>
@@ -1715,6 +1683,16 @@
       </w:rPr>
       <w:t>.2011</w:t>
     </w:r>
+  </w:p>
+</w:ftr>
+</file>
+
+<file path=word/footer3.xml><?xml version="1.0" encoding="utf-8"?>
+<w:ftr xmlns:wpc="http://schemas.microsoft.com/office/word/2010/wordprocessingCanvas" xmlns:mc="http://schemas.openxmlformats.org/markup-compatibility/2006" xmlns:o="urn:schemas-microsoft-com:office:office" xmlns:r="http://schemas.openxmlformats.org/officeDocument/2006/relationships" xmlns:m="http://schemas.openxmlformats.org/officeDocument/2006/math" xmlns:v="urn:schemas-microsoft-com:vml" xmlns:wp14="http://schemas.microsoft.com/office/word/2010/wordprocessingDrawing" xmlns:wp="http://schemas.openxmlformats.org/drawingml/2006/wordprocessingDrawing" xmlns:w10="urn:schemas-microsoft-com:office:word" xmlns:w="http://schemas.openxmlformats.org/wordprocessingml/2006/main" xmlns:w14="http://schemas.microsoft.com/office/word/2010/wordml" xmlns:wpg="http://schemas.microsoft.com/office/word/2010/wordprocessingGroup" xmlns:wpi="http://schemas.microsoft.com/office/word/2010/wordprocessingInk" xmlns:wne="http://schemas.microsoft.com/office/word/2006/wordml" xmlns:wps="http://schemas.microsoft.com/office/word/2010/wordprocessingShape" mc:Ignorable="w14 wp14">
+  <w:p>
+    <w:pPr>
+      <w:pStyle w:val="Footer"/>
+    </w:pPr>
   </w:p>
 </w:ftr>
 </file>
@@ -1736,6 +1714,36 @@
     </w:p>
   </w:footnote>
 </w:footnotes>
+</file>
+
+<file path=word/header1.xml><?xml version="1.0" encoding="utf-8"?>
+<w:hdr xmlns:wpc="http://schemas.microsoft.com/office/word/2010/wordprocessingCanvas" xmlns:mc="http://schemas.openxmlformats.org/markup-compatibility/2006" xmlns:o="urn:schemas-microsoft-com:office:office" xmlns:r="http://schemas.openxmlformats.org/officeDocument/2006/relationships" xmlns:m="http://schemas.openxmlformats.org/officeDocument/2006/math" xmlns:v="urn:schemas-microsoft-com:vml" xmlns:wp14="http://schemas.microsoft.com/office/word/2010/wordprocessingDrawing" xmlns:wp="http://schemas.openxmlformats.org/drawingml/2006/wordprocessingDrawing" xmlns:w10="urn:schemas-microsoft-com:office:word" xmlns:w="http://schemas.openxmlformats.org/wordprocessingml/2006/main" xmlns:w14="http://schemas.microsoft.com/office/word/2010/wordml" xmlns:wpg="http://schemas.microsoft.com/office/word/2010/wordprocessingGroup" xmlns:wpi="http://schemas.microsoft.com/office/word/2010/wordprocessingInk" xmlns:wne="http://schemas.microsoft.com/office/word/2006/wordml" xmlns:wps="http://schemas.microsoft.com/office/word/2010/wordprocessingShape" mc:Ignorable="w14 wp14">
+  <w:p>
+    <w:pPr>
+      <w:pStyle w:val="Header"/>
+    </w:pPr>
+  </w:p>
+</w:hdr>
+</file>
+
+<file path=word/header2.xml><?xml version="1.0" encoding="utf-8"?>
+<w:hdr xmlns:wpc="http://schemas.microsoft.com/office/word/2010/wordprocessingCanvas" xmlns:mc="http://schemas.openxmlformats.org/markup-compatibility/2006" xmlns:o="urn:schemas-microsoft-com:office:office" xmlns:r="http://schemas.openxmlformats.org/officeDocument/2006/relationships" xmlns:m="http://schemas.openxmlformats.org/officeDocument/2006/math" xmlns:v="urn:schemas-microsoft-com:vml" xmlns:wp14="http://schemas.microsoft.com/office/word/2010/wordprocessingDrawing" xmlns:wp="http://schemas.openxmlformats.org/drawingml/2006/wordprocessingDrawing" xmlns:w10="urn:schemas-microsoft-com:office:word" xmlns:w="http://schemas.openxmlformats.org/wordprocessingml/2006/main" xmlns:w14="http://schemas.microsoft.com/office/word/2010/wordml" xmlns:wpg="http://schemas.microsoft.com/office/word/2010/wordprocessingGroup" xmlns:wpi="http://schemas.microsoft.com/office/word/2010/wordprocessingInk" xmlns:wne="http://schemas.microsoft.com/office/word/2006/wordml" xmlns:wps="http://schemas.microsoft.com/office/word/2010/wordprocessingShape" mc:Ignorable="w14 wp14">
+  <w:p>
+    <w:pPr>
+      <w:pStyle w:val="Header"/>
+    </w:pPr>
+  </w:p>
+</w:hdr>
+</file>
+
+<file path=word/header3.xml><?xml version="1.0" encoding="utf-8"?>
+<w:hdr xmlns:wpc="http://schemas.microsoft.com/office/word/2010/wordprocessingCanvas" xmlns:mc="http://schemas.openxmlformats.org/markup-compatibility/2006" xmlns:o="urn:schemas-microsoft-com:office:office" xmlns:r="http://schemas.openxmlformats.org/officeDocument/2006/relationships" xmlns:m="http://schemas.openxmlformats.org/officeDocument/2006/math" xmlns:v="urn:schemas-microsoft-com:vml" xmlns:wp14="http://schemas.microsoft.com/office/word/2010/wordprocessingDrawing" xmlns:wp="http://schemas.openxmlformats.org/drawingml/2006/wordprocessingDrawing" xmlns:w10="urn:schemas-microsoft-com:office:word" xmlns:w="http://schemas.openxmlformats.org/wordprocessingml/2006/main" xmlns:w14="http://schemas.microsoft.com/office/word/2010/wordml" xmlns:wpg="http://schemas.microsoft.com/office/word/2010/wordprocessingGroup" xmlns:wpi="http://schemas.microsoft.com/office/word/2010/wordprocessingInk" xmlns:wne="http://schemas.microsoft.com/office/word/2006/wordml" xmlns:wps="http://schemas.microsoft.com/office/word/2010/wordprocessingShape" mc:Ignorable="w14 wp14">
+  <w:p>
+    <w:pPr>
+      <w:pStyle w:val="Header"/>
+    </w:pPr>
+  </w:p>
+</w:hdr>
 </file>
 
 <file path=word/numbering.xml><?xml version="1.0" encoding="utf-8"?>
@@ -2767,6 +2775,7 @@
   <w:style w:type="character" w:default="1" w:styleId="DefaultParagraphFont">
     <w:name w:val="Default Paragraph Font"/>
     <w:uiPriority w:val="1"/>
+    <w:semiHidden/>
     <w:unhideWhenUsed/>
   </w:style>
   <w:style w:type="table" w:default="1" w:styleId="TableNormal">
@@ -3191,6 +3200,7 @@
   <w:style w:type="character" w:default="1" w:styleId="DefaultParagraphFont">
     <w:name w:val="Default Paragraph Font"/>
     <w:uiPriority w:val="1"/>
+    <w:semiHidden/>
     <w:unhideWhenUsed/>
   </w:style>
   <w:style w:type="table" w:default="1" w:styleId="TableNormal">
@@ -3666,7 +3676,7 @@
 </file>
 
 <file path=customXml/itemProps1.xml><?xml version="1.0" encoding="utf-8"?>
-<ds:datastoreItem xmlns:ds="http://schemas.openxmlformats.org/officeDocument/2006/customXml" ds:itemID="{01ABDA48-BB0A-4E9A-BAC5-F2D69D990788}">
+<ds:datastoreItem xmlns:ds="http://schemas.openxmlformats.org/officeDocument/2006/customXml" ds:itemID="{A58CE6F9-611C-4529-AB6A-1F8AE92C1618}">
   <ds:schemaRefs>
     <ds:schemaRef ds:uri="http://schemas.openxmlformats.org/officeDocument/2006/bibliography"/>
   </ds:schemaRefs>

</xml_diff>

<commit_message>
- Core: mis à jour la documentation des travaux en cours. - Core: ajouté diagramme pour les Workflows.
git-svn-id: https://svn.opac.ch/svn/cr/branches/vs2010.1@16286 787ff09c-d2b5-7842-b444-8dd0a418631d
</commit_message>
<xml_diff>
--- a/Epsitec.Cresus/External/Documentation/Design/2011-04-xx Core - En cours.docx
+++ b/Epsitec.Cresus/External/Documentation/Design/2011-04-xx Core - En cours.docx
@@ -861,13 +861,124 @@
     </w:p>
     <w:p>
       <w:pPr>
-        <w:rPr>
-          <w:rFonts w:eastAsiaTheme="majorEastAsia" w:cstheme="majorBidi"/>
-          <w:b/>
-          <w:bCs/>
-          <w:color w:val="17365D" w:themeColor="text2" w:themeShade="BF"/>
-          <w:sz w:val="32"/>
-          <w:szCs w:val="28"/>
+        <w:autoSpaceDE w:val="0"/>
+        <w:autoSpaceDN w:val="0"/>
+        <w:adjustRightInd w:val="0"/>
+        <w:spacing w:after="0" w:line="240" w:lineRule="auto"/>
+      </w:pPr>
+      <w:r>
+        <w:t xml:space="preserve">L’implémentation actuelle se trouve dans la méthode </w:t>
+      </w:r>
+      <w:r>
+        <w:rPr>
+          <w:rStyle w:val="Keyword"/>
+        </w:rPr>
+        <w:t>FormattedIdGenerator.AssignIds</w:t>
+      </w:r>
+      <w:r>
+        <w:t xml:space="preserve">… Le format est géré par la classe </w:t>
+      </w:r>
+      <w:r>
+        <w:rPr>
+          <w:rStyle w:val="Keyword"/>
+        </w:rPr>
+        <w:t>FormatterHelper</w:t>
+      </w:r>
+      <w:r>
+        <w:t xml:space="preserve"> (exemples : </w:t>
+      </w:r>
+      <w:r>
+        <w:rPr>
+          <w:rStyle w:val="Keyword"/>
+        </w:rPr>
+        <w:t>yy</w:t>
+      </w:r>
+      <w:r>
+        <w:t xml:space="preserve">, </w:t>
+      </w:r>
+      <w:r>
+        <w:rPr>
+          <w:rStyle w:val="Keyword"/>
+        </w:rPr>
+        <w:t>yyyy</w:t>
+      </w:r>
+      <w:r>
+        <w:t xml:space="preserve">, </w:t>
+      </w:r>
+      <w:r>
+        <w:rPr>
+          <w:rStyle w:val="Keyword"/>
+        </w:rPr>
+        <w:t>##</w:t>
+      </w:r>
+      <w:r>
+        <w:t xml:space="preserve">, </w:t>
+      </w:r>
+      <w:r>
+        <w:rPr>
+          <w:rStyle w:val="Keyword"/>
+        </w:rPr>
+        <w:t>n</w:t>
+      </w:r>
+      <w:r>
+        <w:t xml:space="preserve">, </w:t>
+      </w:r>
+      <w:r>
+        <w:rPr>
+          <w:rStyle w:val="Keyword"/>
+        </w:rPr>
+        <w:t>nn</w:t>
+      </w:r>
+      <w:r>
+        <w:t xml:space="preserve">, </w:t>
+      </w:r>
+      <w:r>
+        <w:rPr>
+          <w:rStyle w:val="Keyword"/>
+        </w:rPr>
+        <w:t>nnn</w:t>
+      </w:r>
+      <w:r>
+        <w:t xml:space="preserve">, …) et les formats avancés sont fournis au travers de classes qui implémentent </w:t>
+      </w:r>
+      <w:r>
+        <w:rPr>
+          <w:rStyle w:val="Keyword"/>
+        </w:rPr>
+        <w:t>IReferenceNumberFormatter</w:t>
+      </w:r>
+      <w:r>
+        <w:t xml:space="preserve">, par exemple </w:t>
+      </w:r>
+      <w:r>
+        <w:rPr>
+          <w:rStyle w:val="Keyword"/>
+        </w:rPr>
+        <w:t>#doc()</w:t>
+      </w:r>
+      <w:r>
+        <w:t xml:space="preserve"> est implémenté par </w:t>
+      </w:r>
+      <w:r>
+        <w:rPr>
+          <w:rStyle w:val="Keyword"/>
+        </w:rPr>
+        <w:t>DocumentInAffairReferenceNumberFormatter</w:t>
+      </w:r>
+      <w:r>
+        <w:t>.</w:t>
+      </w:r>
+    </w:p>
+    <w:p>
+      <w:pPr>
+        <w:autoSpaceDE w:val="0"/>
+        <w:autoSpaceDN w:val="0"/>
+        <w:adjustRightInd w:val="0"/>
+        <w:spacing w:after="0" w:line="240" w:lineRule="auto"/>
+        <w:rPr>
+          <w:rFonts w:ascii="Consolas" w:hAnsi="Consolas" w:cs="Consolas"/>
+          <w:sz w:val="24"/>
+          <w:szCs w:val="24"/>
         </w:rPr>
       </w:pPr>
       <w:r>
@@ -1130,7 +1241,19 @@
         <w:rPr>
           <w:rStyle w:val="Keyword"/>
         </w:rPr>
-        <w:t>ArticleQuantity.Ordered</w:t>
+        <w:t>ArticleQuantity</w:t>
+      </w:r>
+      <w:r>
+        <w:rPr>
+          <w:rStyle w:val="Keyword"/>
+        </w:rPr>
+        <w:t>Type</w:t>
+      </w:r>
+      <w:r>
+        <w:rPr>
+          <w:rStyle w:val="Keyword"/>
+        </w:rPr>
+        <w:t>.Ordered</w:t>
       </w:r>
       <w:r>
         <w:t>.</w:t>
@@ -1151,7 +1274,19 @@
         <w:rPr>
           <w:rStyle w:val="Keyword"/>
         </w:rPr>
-        <w:t>ArticleQuantity.Billed</w:t>
+        <w:t>ArticleQuantity</w:t>
+      </w:r>
+      <w:r>
+        <w:rPr>
+          <w:rStyle w:val="Keyword"/>
+        </w:rPr>
+        <w:t>Type</w:t>
+      </w:r>
+      <w:r>
+        <w:rPr>
+          <w:rStyle w:val="Keyword"/>
+        </w:rPr>
+        <w:t>.Billed</w:t>
       </w:r>
       <w:r>
         <w:t>.</w:t>
@@ -1172,7 +1307,19 @@
         <w:rPr>
           <w:rStyle w:val="Keyword"/>
         </w:rPr>
-        <w:t>ArticleQuantity.Delayed</w:t>
+        <w:t>ArticleQuantity</w:t>
+      </w:r>
+      <w:r>
+        <w:rPr>
+          <w:rStyle w:val="Keyword"/>
+        </w:rPr>
+        <w:t>Type</w:t>
+      </w:r>
+      <w:r>
+        <w:rPr>
+          <w:rStyle w:val="Keyword"/>
+        </w:rPr>
+        <w:t>.Delayed</w:t>
       </w:r>
       <w:r>
         <w:t>.</w:t>
@@ -1193,7 +1340,19 @@
         <w:rPr>
           <w:rStyle w:val="Keyword"/>
         </w:rPr>
-        <w:t>ArticleQuantity.Shipped</w:t>
+        <w:t>ArticleQuantity</w:t>
+      </w:r>
+      <w:r>
+        <w:rPr>
+          <w:rStyle w:val="Keyword"/>
+        </w:rPr>
+        <w:t>Type</w:t>
+      </w:r>
+      <w:r>
+        <w:rPr>
+          <w:rStyle w:val="Keyword"/>
+        </w:rPr>
+        <w:t>.Shipped</w:t>
       </w:r>
       <w:r>
         <w:t>.</w:t>
@@ -1214,7 +1373,19 @@
         <w:rPr>
           <w:rStyle w:val="Keyword"/>
         </w:rPr>
-        <w:t>ArticleQuantity.ShippedPreviously</w:t>
+        <w:t>ArticleQuantity</w:t>
+      </w:r>
+      <w:r>
+        <w:rPr>
+          <w:rStyle w:val="Keyword"/>
+        </w:rPr>
+        <w:t>Type</w:t>
+      </w:r>
+      <w:r>
+        <w:rPr>
+          <w:rStyle w:val="Keyword"/>
+        </w:rPr>
+        <w:t>.ShippedPreviously</w:t>
       </w:r>
       <w:r>
         <w:t>.</w:t>
@@ -1241,7 +1412,19 @@
         <w:rPr>
           <w:rStyle w:val="Keyword"/>
         </w:rPr>
-        <w:t>ArticleQuantity.Information</w:t>
+        <w:t>ArticleQuantity</w:t>
+      </w:r>
+      <w:r>
+        <w:rPr>
+          <w:rStyle w:val="Keyword"/>
+        </w:rPr>
+        <w:t>Type</w:t>
+      </w:r>
+      <w:r>
+        <w:rPr>
+          <w:rStyle w:val="Keyword"/>
+        </w:rPr>
+        <w:t>.Information</w:t>
       </w:r>
       <w:r>
         <w:t>.</w:t>
@@ -1266,7 +1449,19 @@
         <w:t xml:space="preserve">simple </w:t>
       </w:r>
       <w:r>
-        <w:t xml:space="preserve">d’une quantité unique (la quantité commandée) directement au niveau de la ligne d’article. En interne, cela produit deux quantités : </w:t>
+        <w:t xml:space="preserve">d’une quantité unique (la quantité commandée) directement au niveau de la ligne d’article. En interne, cela produit </w:t>
+      </w:r>
+      <w:r>
+        <w:t xml:space="preserve">uniquement des </w:t>
+      </w:r>
+      <w:r>
+        <w:t>quantités </w:t>
+      </w:r>
+      <w:r>
+        <w:t>de type</w:t>
+      </w:r>
+      <w:r>
+        <w:t xml:space="preserve"> </w:t>
       </w:r>
       <w:r>
         <w:rPr>
@@ -1275,7 +1470,44 @@
         <w:t>Ordered</w:t>
       </w:r>
       <w:r>
-        <w:t xml:space="preserve"> et </w:t>
+        <w:t>.</w:t>
+      </w:r>
+    </w:p>
+    <w:p>
+      <w:pPr>
+        <w:pStyle w:val="Heading3"/>
+      </w:pPr>
+      <w:r>
+        <w:t xml:space="preserve">Édition </w:t>
+      </w:r>
+      <w:r>
+        <w:t>de la confirmation de commande (éventuellement bon pour commande)</w:t>
+      </w:r>
+    </w:p>
+    <w:p>
+      <w:r>
+        <w:t xml:space="preserve">À ce stade, </w:t>
+      </w:r>
+      <w:r>
+        <w:t>les articles ne peuvent plus être modifiés. Seules les quantités doivent pouvoir être modifiées </w:t>
+      </w:r>
+      <w:r>
+        <w:t xml:space="preserve">: </w:t>
+      </w:r>
+      <w:r>
+        <w:t xml:space="preserve">la </w:t>
+      </w:r>
+      <w:r>
+        <w:t>quantité commandée (</w:t>
+      </w:r>
+      <w:r>
+        <w:rPr>
+          <w:rStyle w:val="Keyword"/>
+        </w:rPr>
+        <w:t>Ordered</w:t>
+      </w:r>
+      <w:r>
+        <w:t>) et une ou plusieurs quantités confirmées/en suspens (</w:t>
       </w:r>
       <w:r>
         <w:rPr>
@@ -1284,7 +1516,38 @@
         <w:t>Delayed</w:t>
       </w:r>
       <w:r>
-        <w:t>.</w:t>
+        <w:t>)</w:t>
+      </w:r>
+      <w:r>
+        <w:t>,</w:t>
+      </w:r>
+      <w:r>
+        <w:t xml:space="preserve"> avec les dates correspondantes.</w:t>
+      </w:r>
+    </w:p>
+    <w:p>
+      <w:r>
+        <w:t xml:space="preserve">En principe, la somme des quantités confirmées/en suspens correspond à </w:t>
+      </w:r>
+      <w:r>
+        <w:t>chaque quantité commandée</w:t>
+      </w:r>
+      <w:r>
+        <w:t>. Dans un document simplifié, les quantités confirmées/en suspens peuvent ne pas être spécifiées du tout.</w:t>
+      </w:r>
+    </w:p>
+    <w:p>
+      <w:r>
+        <w:t xml:space="preserve">La quantité commandée est éditée au niveau de la ligne d’article. Les autres quantités apparaissent sous la forme d’un tableau à </w:t>
+      </w:r>
+      <w:r>
+        <w:rPr>
+          <w:i/>
+        </w:rPr>
+        <w:t>n</w:t>
+      </w:r>
+      <w:r>
+        <w:t xml:space="preserve"> lignes. L’interface peut offrir des indications (par ex. total confirmé/en suspens pas égal au total commandé).</w:t>
       </w:r>
     </w:p>
     <w:p>
@@ -1292,27 +1555,36 @@
         <w:pStyle w:val="Heading3"/>
       </w:pPr>
       <w:r>
-        <w:t xml:space="preserve">Édition </w:t>
-      </w:r>
-      <w:r>
-        <w:t>de la confirmation de commande (éventuellement bon pour commande)</w:t>
-      </w:r>
-    </w:p>
-    <w:p>
-      <w:r>
-        <w:t xml:space="preserve">À ce stade, </w:t>
-      </w:r>
-      <w:r>
-        <w:t>les articles ne peuvent plus être modifiés. Seules les quantités doivent pouvoir être modifiées </w:t>
-      </w:r>
-      <w:r>
-        <w:t xml:space="preserve">: </w:t>
-      </w:r>
-      <w:r>
-        <w:t xml:space="preserve">la </w:t>
-      </w:r>
-      <w:r>
-        <w:t>quantité commandée (</w:t>
+        <w:t>Établissement d’un bulletin de livraison</w:t>
+      </w:r>
+      <w:r>
+        <w:t xml:space="preserve"> (BL)</w:t>
+      </w:r>
+    </w:p>
+    <w:p>
+      <w:r>
+        <w:t xml:space="preserve">Le bulletin de livraison doit permettre une saisie rapide </w:t>
+      </w:r>
+      <w:r>
+        <w:t>des quantités livrées</w:t>
+      </w:r>
+      <w:r>
+        <w:t xml:space="preserve"> (</w:t>
+      </w:r>
+      <w:r>
+        <w:rPr>
+          <w:rStyle w:val="Keyword"/>
+        </w:rPr>
+        <w:t>Shipped</w:t>
+      </w:r>
+      <w:r>
+        <w:t>)</w:t>
+      </w:r>
+      <w:r>
+        <w:t xml:space="preserve">, en repartant du dernier document produit. La quantité commandée </w:t>
+      </w:r>
+      <w:r>
+        <w:t>(</w:t>
       </w:r>
       <w:r>
         <w:rPr>
@@ -1321,7 +1593,72 @@
         <w:t>Ordered</w:t>
       </w:r>
       <w:r>
-        <w:t>) et une ou plusieurs quantités confirmées/en suspens (</w:t>
+        <w:t xml:space="preserve">) </w:t>
+      </w:r>
+      <w:r>
+        <w:t xml:space="preserve">n’est </w:t>
+      </w:r>
+      <w:r>
+        <w:t xml:space="preserve">évidemment </w:t>
+      </w:r>
+      <w:r>
+        <w:t xml:space="preserve">plus modifiable. Les quantités déjà livrées </w:t>
+      </w:r>
+      <w:r>
+        <w:t xml:space="preserve">et décomptées sur des </w:t>
+      </w:r>
+      <w:r>
+        <w:t>BL précédents</w:t>
+      </w:r>
+      <w:r>
+        <w:t xml:space="preserve"> (</w:t>
+      </w:r>
+      <w:r>
+        <w:rPr>
+          <w:rStyle w:val="Keyword"/>
+        </w:rPr>
+        <w:t>ShippedPreviously</w:t>
+      </w:r>
+      <w:r>
+        <w:t>) sont maintenues à titre d’information.</w:t>
+      </w:r>
+      <w:r>
+        <w:t xml:space="preserve"> Les quantités en suspens correspondent au solde à livrer.</w:t>
+      </w:r>
+    </w:p>
+    <w:p>
+      <w:pPr>
+        <w:pStyle w:val="Heading3"/>
+      </w:pPr>
+      <w:r>
+        <w:lastRenderedPageBreak/>
+        <w:t>Établissement d’une facture</w:t>
+      </w:r>
+    </w:p>
+    <w:p>
+      <w:r>
+        <w:t xml:space="preserve">La facture reprend soit </w:t>
+      </w:r>
+      <w:r>
+        <w:sym w:font="Wingdings" w:char="F081"/>
+      </w:r>
+      <w:r>
+        <w:t xml:space="preserve"> l’entier des quantités de la confirmation de commande ou </w:t>
+      </w:r>
+      <w:r>
+        <w:sym w:font="Wingdings" w:char="F082"/>
+      </w:r>
+      <w:r>
+        <w:t xml:space="preserve"> les quantités livrées d’un ou plusieurs bulletins de livraison. Les quantités sont soit facturées (</w:t>
+      </w:r>
+      <w:r>
+        <w:rPr>
+          <w:rStyle w:val="Keyword"/>
+        </w:rPr>
+        <w:t>Billed</w:t>
+      </w:r>
+      <w:r>
+        <w:t>), soit en suspens (</w:t>
       </w:r>
       <w:r>
         <w:rPr>
@@ -1333,212 +1670,132 @@
         <w:t>)</w:t>
       </w:r>
       <w:r>
+        <w:t>, soit</w:t>
+      </w:r>
+      <w:r>
+        <w:t xml:space="preserve"> présentes</w:t>
+      </w:r>
+      <w:r>
+        <w:t xml:space="preserve"> à titre d’information (</w:t>
+      </w:r>
+      <w:r>
+        <w:rPr>
+          <w:rStyle w:val="Keyword"/>
+        </w:rPr>
+        <w:t>Information</w:t>
+      </w:r>
+      <w:r>
+        <w:t>). Pour le calcul du prix unitaire, la quantité commandée est reprise (</w:t>
+      </w:r>
+      <w:r>
+        <w:rPr>
+          <w:rStyle w:val="Keyword"/>
+        </w:rPr>
+        <w:t>Ordered</w:t>
+      </w:r>
+      <w:r>
+        <w:t>)</w:t>
+      </w:r>
+      <w:r>
         <w:t>,</w:t>
       </w:r>
       <w:r>
-        <w:t xml:space="preserve"> avec les dates correspondantes.</w:t>
-      </w:r>
-    </w:p>
-    <w:p>
-      <w:r>
-        <w:t xml:space="preserve">La quantité commandée est éditée au niveau de la ligne d’article. Les autres quantités apparaissent sous la forme d’un tableau à </w:t>
-      </w:r>
-      <w:r>
-        <w:rPr>
-          <w:i/>
-        </w:rPr>
-        <w:t>n</w:t>
-      </w:r>
-      <w:r>
-        <w:t xml:space="preserve"> lignes. L’interface peut offrir des indications (par ex. total confirmé/en suspens pas égal au total commandé).</w:t>
-      </w:r>
-    </w:p>
-    <w:p>
-      <w:pPr>
-        <w:pStyle w:val="Heading3"/>
-      </w:pPr>
-      <w:r>
-        <w:t>Établissement d’un bulletin de livraison</w:t>
-      </w:r>
-      <w:r>
-        <w:t xml:space="preserve"> (BL)</w:t>
-      </w:r>
-    </w:p>
-    <w:p>
-      <w:r>
-        <w:t xml:space="preserve">Le bulletin de livraison doit permettre une saisie rapide </w:t>
-      </w:r>
-      <w:r>
-        <w:t>des quantités livrées</w:t>
-      </w:r>
-      <w:r>
-        <w:t xml:space="preserve"> (</w:t>
-      </w:r>
-      <w:r>
-        <w:rPr>
-          <w:rStyle w:val="Keyword"/>
-        </w:rPr>
-        <w:t>Shipped</w:t>
-      </w:r>
-      <w:r>
-        <w:t>)</w:t>
-      </w:r>
-      <w:r>
-        <w:t xml:space="preserve">, en repartant du dernier document produit. La quantité commandée </w:t>
-      </w:r>
-      <w:r>
-        <w:t>(</w:t>
-      </w:r>
-      <w:r>
-        <w:rPr>
-          <w:rStyle w:val="Keyword"/>
-        </w:rPr>
-        <w:t>Ordered</w:t>
-      </w:r>
-      <w:r>
-        <w:t xml:space="preserve">) </w:t>
-      </w:r>
-      <w:r>
-        <w:t xml:space="preserve">n’est plus modifiable. Les quantités déjà livrées </w:t>
-      </w:r>
-      <w:r>
-        <w:t xml:space="preserve">et décomptées sur des </w:t>
-      </w:r>
-      <w:r>
-        <w:t>BL précédents</w:t>
-      </w:r>
-      <w:r>
-        <w:t xml:space="preserve"> (</w:t>
-      </w:r>
-      <w:r>
-        <w:rPr>
-          <w:rStyle w:val="Keyword"/>
-        </w:rPr>
-        <w:t>ShippedPreviously</w:t>
-      </w:r>
-      <w:r>
-        <w:t>) sont maintenues à titre d’information.</w:t>
-      </w:r>
-      <w:r>
-        <w:t xml:space="preserve"> Les quantités en suspens correspondent au solde à livrer.</w:t>
-      </w:r>
-    </w:p>
-    <w:p>
-      <w:pPr>
-        <w:pStyle w:val="Heading3"/>
-      </w:pPr>
-      <w:r>
-        <w:t>Établissement d’une facture</w:t>
-      </w:r>
-    </w:p>
-    <w:p>
-      <w:r>
-        <w:t xml:space="preserve">La facture reprend soit </w:t>
-      </w:r>
-      <w:r>
-        <w:sym w:font="Wingdings" w:char="F081"/>
-      </w:r>
-      <w:r>
-        <w:t xml:space="preserve"> l’entier des quantités de la confirmation de commande ou </w:t>
-      </w:r>
-      <w:r>
-        <w:sym w:font="Wingdings" w:char="F082"/>
-      </w:r>
-      <w:r>
-        <w:t xml:space="preserve"> les quantités livrées d’un ou plusieurs bulletins de livraison. Les quantités sont soit facturées (</w:t>
-      </w:r>
-      <w:r>
-        <w:rPr>
-          <w:rStyle w:val="Keyword"/>
-        </w:rPr>
-        <w:t>Billed</w:t>
-      </w:r>
-      <w:r>
-        <w:t>), soit en suspens (</w:t>
-      </w:r>
-      <w:r>
-        <w:rPr>
-          <w:rStyle w:val="Keyword"/>
-        </w:rPr>
-        <w:t>Delayed</w:t>
-      </w:r>
-      <w:r>
-        <w:t>)</w:t>
-      </w:r>
-      <w:r>
-        <w:t>, soit</w:t>
-      </w:r>
-      <w:r>
-        <w:t xml:space="preserve"> présentes</w:t>
-      </w:r>
-      <w:r>
-        <w:t xml:space="preserve"> à titre d’information (</w:t>
-      </w:r>
-      <w:r>
-        <w:rPr>
-          <w:rStyle w:val="Keyword"/>
-        </w:rPr>
-        <w:t>Information</w:t>
-      </w:r>
-      <w:r>
-        <w:t>). Pour le calcul du prix unitaire, la quantité commandée est reprise (</w:t>
-      </w:r>
-      <w:r>
-        <w:rPr>
-          <w:rStyle w:val="Keyword"/>
-        </w:rPr>
-        <w:t>Ordered</w:t>
-      </w:r>
-      <w:r>
-        <w:t>)</w:t>
+        <w:t xml:space="preserve"> sans </w:t>
+      </w:r>
+      <w:r>
+        <w:t xml:space="preserve">que cette information ne doive </w:t>
+      </w:r>
+      <w:r>
+        <w:t>forcément apparaître dans le document produit.</w:t>
+      </w:r>
+    </w:p>
+    <w:p>
+      <w:r>
+        <w:t xml:space="preserve">L’interface </w:t>
+      </w:r>
+      <w:r>
+        <w:t xml:space="preserve">permet </w:t>
+      </w:r>
+      <w:r>
+        <w:t>de comparer aisément ce qui a été commandé, ce qui a été livré</w:t>
       </w:r>
       <w:r>
         <w:t>,</w:t>
       </w:r>
       <w:r>
-        <w:t xml:space="preserve"> sans </w:t>
-      </w:r>
-      <w:r>
-        <w:t xml:space="preserve">que cette information ne doive </w:t>
-      </w:r>
-      <w:r>
-        <w:t>forcément apparaître dans le document produit.</w:t>
-      </w:r>
-    </w:p>
-    <w:p>
+        <w:t xml:space="preserve"> ce qui </w:t>
+      </w:r>
+      <w:r>
+        <w:t xml:space="preserve">a déjà été </w:t>
+      </w:r>
+      <w:r>
+        <w:t>facturé</w:t>
+      </w:r>
+      <w:r>
+        <w:t xml:space="preserve"> et ce qui doit encore l’être</w:t>
+      </w:r>
+      <w:r>
+        <w:t xml:space="preserve">. En particulier, si plusieurs factures doivent être émises, l’utilisateur </w:t>
+      </w:r>
+      <w:r>
+        <w:t>doit</w:t>
+      </w:r>
+      <w:r>
+        <w:t xml:space="preserve"> conserver une vue d’ensemble pour éviter des erreurs (double facturation ou oublis).</w:t>
+      </w:r>
+    </w:p>
+    <w:p/>
+    <w:p>
+      <w:pPr>
+        <w:rPr>
+          <w:rFonts w:eastAsiaTheme="majorEastAsia" w:cstheme="majorBidi"/>
+          <w:b/>
+          <w:bCs/>
+          <w:color w:val="17365D" w:themeColor="text2" w:themeShade="BF"/>
+          <w:sz w:val="32"/>
+          <w:szCs w:val="28"/>
+        </w:rPr>
+      </w:pPr>
+      <w:r>
+        <w:br w:type="page"/>
+      </w:r>
+    </w:p>
+    <w:p>
+      <w:pPr>
+        <w:pStyle w:val="Heading1"/>
+      </w:pPr>
       <w:r>
         <w:lastRenderedPageBreak/>
-        <w:t xml:space="preserve">L’interface </w:t>
-      </w:r>
-      <w:r>
-        <w:t xml:space="preserve">permet </w:t>
-      </w:r>
-      <w:r>
-        <w:t>de comparer aisément ce qui a été commandé, ce qui a été livré</w:t>
-      </w:r>
-      <w:r>
-        <w:t>,</w:t>
-      </w:r>
-      <w:r>
-        <w:t xml:space="preserve"> ce qui </w:t>
-      </w:r>
-      <w:r>
-        <w:t xml:space="preserve">a déjà été </w:t>
-      </w:r>
-      <w:r>
-        <w:t>facturé</w:t>
-      </w:r>
-      <w:r>
-        <w:t xml:space="preserve"> et ce qui doit encore l’être</w:t>
-      </w:r>
-      <w:r>
-        <w:t xml:space="preserve">. En particulier, si plusieurs factures doivent être émises, l’utilisateur </w:t>
-      </w:r>
-      <w:r>
-        <w:t>doit</w:t>
-      </w:r>
-      <w:r>
-        <w:t xml:space="preserve"> conserver une vue d’ensemble pour éviter des erreurs (double facturation ou oublis).</w:t>
+        <w:t>Entités à créer</w:t>
+      </w:r>
+    </w:p>
+    <w:p>
+      <w:r>
+        <w:t>Dans les réglages de l’entreprise :</w:t>
+      </w:r>
+    </w:p>
+    <w:p>
+      <w:pPr>
+        <w:pStyle w:val="ListParagraph"/>
+        <w:numPr>
+          <w:ilvl w:val="0"/>
+          <w:numId w:val="8"/>
+        </w:numPr>
+      </w:pPr>
+      <w:r>
+        <w:t>Générateur pour les affaires (…/…/Affair/A/yyyy-nnnn/yyyy/1000)</w:t>
+      </w:r>
+    </w:p>
+    <w:p>
+      <w:pPr>
+        <w:pStyle w:val="ListParagraph"/>
+        <w:numPr>
+          <w:ilvl w:val="0"/>
+          <w:numId w:val="8"/>
+        </w:numPr>
+      </w:pPr>
+      <w:r>
+        <w:t>Générateur pour les documents (…/…/DocumentMetadata/A/#doc()/ /0)</w:t>
       </w:r>
     </w:p>
     <w:p/>
@@ -1632,7 +1889,7 @@
           <w:rPr>
             <w:noProof/>
           </w:rPr>
-          <w:t>1</w:t>
+          <w:t>2</w:t>
         </w:r>
         <w:r>
           <w:rPr>
@@ -1661,7 +1918,7 @@
       <w:rPr>
         <w:noProof/>
       </w:rPr>
-      <w:t>29</w:t>
+      <w:t>14</w:t>
     </w:r>
     <w:bookmarkStart w:id="0" w:name="_GoBack"/>
     <w:bookmarkEnd w:id="0"/>
@@ -1675,7 +1932,7 @@
       <w:rPr>
         <w:noProof/>
       </w:rPr>
-      <w:t>4</w:t>
+      <w:t>6</w:t>
     </w:r>
     <w:r>
       <w:rPr>
@@ -2512,6 +2769,119 @@
       </w:rPr>
     </w:lvl>
   </w:abstractNum>
+  <w:abstractNum w:abstractNumId="7">
+    <w:nsid w:val="782A42F3"/>
+    <w:multiLevelType w:val="hybridMultilevel"/>
+    <w:tmpl w:val="34E48E10"/>
+    <w:lvl w:ilvl="0" w:tplc="100C0001">
+      <w:start w:val="1"/>
+      <w:numFmt w:val="bullet"/>
+      <w:lvlText w:val=""/>
+      <w:lvlJc w:val="left"/>
+      <w:pPr>
+        <w:ind w:left="720" w:hanging="360"/>
+      </w:pPr>
+      <w:rPr>
+        <w:rFonts w:ascii="Symbol" w:hAnsi="Symbol" w:hint="default"/>
+      </w:rPr>
+    </w:lvl>
+    <w:lvl w:ilvl="1" w:tplc="100C0003" w:tentative="1">
+      <w:start w:val="1"/>
+      <w:numFmt w:val="bullet"/>
+      <w:lvlText w:val="o"/>
+      <w:lvlJc w:val="left"/>
+      <w:pPr>
+        <w:ind w:left="1440" w:hanging="360"/>
+      </w:pPr>
+      <w:rPr>
+        <w:rFonts w:ascii="Courier New" w:hAnsi="Courier New" w:cs="Courier New" w:hint="default"/>
+      </w:rPr>
+    </w:lvl>
+    <w:lvl w:ilvl="2" w:tplc="100C0005" w:tentative="1">
+      <w:start w:val="1"/>
+      <w:numFmt w:val="bullet"/>
+      <w:lvlText w:val=""/>
+      <w:lvlJc w:val="left"/>
+      <w:pPr>
+        <w:ind w:left="2160" w:hanging="360"/>
+      </w:pPr>
+      <w:rPr>
+        <w:rFonts w:ascii="Wingdings" w:hAnsi="Wingdings" w:hint="default"/>
+      </w:rPr>
+    </w:lvl>
+    <w:lvl w:ilvl="3" w:tplc="100C0001" w:tentative="1">
+      <w:start w:val="1"/>
+      <w:numFmt w:val="bullet"/>
+      <w:lvlText w:val=""/>
+      <w:lvlJc w:val="left"/>
+      <w:pPr>
+        <w:ind w:left="2880" w:hanging="360"/>
+      </w:pPr>
+      <w:rPr>
+        <w:rFonts w:ascii="Symbol" w:hAnsi="Symbol" w:hint="default"/>
+      </w:rPr>
+    </w:lvl>
+    <w:lvl w:ilvl="4" w:tplc="100C0003" w:tentative="1">
+      <w:start w:val="1"/>
+      <w:numFmt w:val="bullet"/>
+      <w:lvlText w:val="o"/>
+      <w:lvlJc w:val="left"/>
+      <w:pPr>
+        <w:ind w:left="3600" w:hanging="360"/>
+      </w:pPr>
+      <w:rPr>
+        <w:rFonts w:ascii="Courier New" w:hAnsi="Courier New" w:cs="Courier New" w:hint="default"/>
+      </w:rPr>
+    </w:lvl>
+    <w:lvl w:ilvl="5" w:tplc="100C0005" w:tentative="1">
+      <w:start w:val="1"/>
+      <w:numFmt w:val="bullet"/>
+      <w:lvlText w:val=""/>
+      <w:lvlJc w:val="left"/>
+      <w:pPr>
+        <w:ind w:left="4320" w:hanging="360"/>
+      </w:pPr>
+      <w:rPr>
+        <w:rFonts w:ascii="Wingdings" w:hAnsi="Wingdings" w:hint="default"/>
+      </w:rPr>
+    </w:lvl>
+    <w:lvl w:ilvl="6" w:tplc="100C0001" w:tentative="1">
+      <w:start w:val="1"/>
+      <w:numFmt w:val="bullet"/>
+      <w:lvlText w:val=""/>
+      <w:lvlJc w:val="left"/>
+      <w:pPr>
+        <w:ind w:left="5040" w:hanging="360"/>
+      </w:pPr>
+      <w:rPr>
+        <w:rFonts w:ascii="Symbol" w:hAnsi="Symbol" w:hint="default"/>
+      </w:rPr>
+    </w:lvl>
+    <w:lvl w:ilvl="7" w:tplc="100C0003" w:tentative="1">
+      <w:start w:val="1"/>
+      <w:numFmt w:val="bullet"/>
+      <w:lvlText w:val="o"/>
+      <w:lvlJc w:val="left"/>
+      <w:pPr>
+        <w:ind w:left="5760" w:hanging="360"/>
+      </w:pPr>
+      <w:rPr>
+        <w:rFonts w:ascii="Courier New" w:hAnsi="Courier New" w:cs="Courier New" w:hint="default"/>
+      </w:rPr>
+    </w:lvl>
+    <w:lvl w:ilvl="8" w:tplc="100C0005" w:tentative="1">
+      <w:start w:val="1"/>
+      <w:numFmt w:val="bullet"/>
+      <w:lvlText w:val=""/>
+      <w:lvlJc w:val="left"/>
+      <w:pPr>
+        <w:ind w:left="6480" w:hanging="360"/>
+      </w:pPr>
+      <w:rPr>
+        <w:rFonts w:ascii="Wingdings" w:hAnsi="Wingdings" w:hint="default"/>
+      </w:rPr>
+    </w:lvl>
+  </w:abstractNum>
   <w:num w:numId="1">
     <w:abstractNumId w:val="3"/>
   </w:num>
@@ -2532,6 +2902,9 @@
   </w:num>
   <w:num w:numId="7">
     <w:abstractNumId w:val="4"/>
+  </w:num>
+  <w:num w:numId="8">
+    <w:abstractNumId w:val="7"/>
   </w:num>
 </w:numbering>
 </file>
@@ -3676,7 +4049,7 @@
 </file>
 
 <file path=customXml/itemProps1.xml><?xml version="1.0" encoding="utf-8"?>
-<ds:datastoreItem xmlns:ds="http://schemas.openxmlformats.org/officeDocument/2006/customXml" ds:itemID="{A58CE6F9-611C-4529-AB6A-1F8AE92C1618}">
+<ds:datastoreItem xmlns:ds="http://schemas.openxmlformats.org/officeDocument/2006/customXml" ds:itemID="{F851B467-F1AE-49B0-87AC-BFE7B77A417A}">
   <ds:schemaRefs>
     <ds:schemaRef ds:uri="http://schemas.openxmlformats.org/officeDocument/2006/bibliography"/>
   </ds:schemaRefs>

</xml_diff>

<commit_message>
- Documentation mise à jour.
git-svn-id: https://svn.opac.ch/svn/cr/branches/vs2010.1@16306 787ff09c-d2b5-7842-b444-8dd0a418631d
</commit_message>
<xml_diff>
--- a/Epsitec.Cresus/External/Documentation/Design/2011-04-xx Core - En cours.docx
+++ b/Epsitec.Cresus/External/Documentation/Design/2011-04-xx Core - En cours.docx
@@ -14,6 +14,55 @@
           <w:sz w:val="40"/>
         </w:rPr>
         <w:t>Travaux pour DR dans Crésus Core</w:t>
+      </w:r>
+    </w:p>
+    <w:p>
+      <w:pPr>
+        <w:pStyle w:val="Heading2"/>
+      </w:pPr>
+      <w:r>
+        <w:t>Impression de documents</w:t>
+      </w:r>
+    </w:p>
+    <w:p>
+      <w:pPr>
+        <w:pStyle w:val="ListParagraph"/>
+        <w:numPr>
+          <w:ilvl w:val="0"/>
+          <w:numId w:val="1"/>
+        </w:numPr>
+      </w:pPr>
+      <w:r>
+        <w:t xml:space="preserve">Dans l’en-tête du document, il faut remplacer « tralala » par la localité, siège de l’entreprise (cf. réglages d’entreprise disponibles via la méthode </w:t>
+      </w:r>
+      <w:r>
+        <w:rPr>
+          <w:rStyle w:val="Keyword"/>
+        </w:rPr>
+        <w:t>BusinessContext.GetCachedBusinessSettings</w:t>
+      </w:r>
+      <w:r>
+        <w:t>).</w:t>
+      </w:r>
+    </w:p>
+    <w:p>
+      <w:pPr>
+        <w:pStyle w:val="ListParagraph"/>
+        <w:numPr>
+          <w:ilvl w:val="0"/>
+          <w:numId w:val="1"/>
+        </w:numPr>
+      </w:pPr>
+      <w:r>
+        <w:t>Dans l’en-tête du document, ne pas écrire « CH-1023 Crissier » mais simplement « 1023 Crissier ».</w:t>
+      </w:r>
+      <w:r>
+        <w:br/>
+        <w:t>Si le destinataire est à l’étranger, écrire « 35000 Rennes » et « France » sur la ligne en-dessous.</w:t>
+      </w:r>
+      <w:r>
+        <w:br/>
+        <w:t>Je suppose que cette logique doit être adaptée directement dans l’entité décrivant l’adresse ?</w:t>
       </w:r>
     </w:p>
     <w:p>
@@ -945,7 +994,19 @@
         <w:rPr>
           <w:rStyle w:val="Keyword"/>
         </w:rPr>
-        <w:t>IReferenceNumberFormatter</w:t>
+        <w:t>I</w:t>
+      </w:r>
+      <w:r>
+        <w:rPr>
+          <w:rStyle w:val="Keyword"/>
+        </w:rPr>
+        <w:t>FormatToken</w:t>
+      </w:r>
+      <w:r>
+        <w:rPr>
+          <w:rStyle w:val="Keyword"/>
+        </w:rPr>
+        <w:t>Formatter</w:t>
       </w:r>
       <w:r>
         <w:t xml:space="preserve">, par exemple </w:t>
@@ -954,7 +1015,21 @@
         <w:rPr>
           <w:rStyle w:val="Keyword"/>
         </w:rPr>
-        <w:t>#doc()</w:t>
+        <w:t>#</w:t>
+      </w:r>
+      <w:proofErr w:type="gramStart"/>
+      <w:r>
+        <w:rPr>
+          <w:rStyle w:val="Keyword"/>
+        </w:rPr>
+        <w:t>doc(</w:t>
+      </w:r>
+      <w:proofErr w:type="gramEnd"/>
+      <w:r>
+        <w:rPr>
+          <w:rStyle w:val="Keyword"/>
+        </w:rPr>
+        <w:t>)</w:t>
       </w:r>
       <w:r>
         <w:t xml:space="preserve"> est implémenté par </w:t>
@@ -1527,13 +1602,7 @@
     </w:p>
     <w:p>
       <w:r>
-        <w:t xml:space="preserve">En principe, la somme des quantités confirmées/en suspens correspond à </w:t>
-      </w:r>
-      <w:r>
-        <w:t>chaque quantité commandée</w:t>
-      </w:r>
-      <w:r>
-        <w:t>. Dans un document simplifié, les quantités confirmées/en suspens peuvent ne pas être spécifiées du tout.</w:t>
+        <w:t>En principe, la somme des quantités confirmées/en suspens correspond à chaque quantité commandée. Dans un document simplifié, les quantités confirmées/en suspens peuvent ne pas être spécifiées du tout.</w:t>
       </w:r>
     </w:p>
     <w:p>
@@ -1766,6 +1835,409 @@
       </w:pPr>
       <w:r>
         <w:lastRenderedPageBreak/>
+        <w:t>Syntaxe pour le formatage</w:t>
+      </w:r>
+    </w:p>
+    <w:p>
+      <w:r>
+        <w:t xml:space="preserve">Le formatage au moyen de </w:t>
+      </w:r>
+      <w:r>
+        <w:rPr>
+          <w:rStyle w:val="Keyword"/>
+        </w:rPr>
+        <w:t>TextFormatter</w:t>
+      </w:r>
+      <w:r>
+        <w:t xml:space="preserve"> reconnaît un certain nombre de commandes :</w:t>
+      </w:r>
+    </w:p>
+    <w:p>
+      <w:pPr>
+        <w:pStyle w:val="ListParagraph"/>
+        <w:numPr>
+          <w:ilvl w:val="0"/>
+          <w:numId w:val="9"/>
+        </w:numPr>
+      </w:pPr>
+      <w:r>
+        <w:t xml:space="preserve"> </w:t>
+      </w:r>
+      <w:r>
+        <w:t>« </w:t>
+      </w:r>
+      <w:r>
+        <w:t>a</w:t>
+      </w:r>
+      <w:r>
+        <w:t xml:space="preserve"> », </w:t>
+      </w:r>
+      <w:r>
+        <w:rPr>
+          <w:i/>
+        </w:rPr>
+        <w:t>mark</w:t>
+      </w:r>
+      <w:r>
+        <w:t xml:space="preserve">, « x », « y », « z », </w:t>
+      </w:r>
+      <w:r>
+        <w:rPr>
+          <w:i/>
+        </w:rPr>
+        <w:t>clearToMarkIfEmpty</w:t>
+      </w:r>
+      <w:r>
+        <w:t xml:space="preserve"> : si « z » est vide, tout ce qui suit </w:t>
+      </w:r>
+      <w:r>
+        <w:rPr>
+          <w:i/>
+        </w:rPr>
+        <w:t>mark</w:t>
+      </w:r>
+      <w:r>
+        <w:t xml:space="preserve"> ne sera pas inséré dans le texte.</w:t>
+      </w:r>
+    </w:p>
+    <w:p>
+      <w:pPr>
+        <w:pStyle w:val="ListParagraph"/>
+        <w:numPr>
+          <w:ilvl w:val="0"/>
+          <w:numId w:val="9"/>
+        </w:numPr>
+      </w:pPr>
+      <w:r>
+        <w:t xml:space="preserve">« a », </w:t>
+      </w:r>
+      <w:r>
+        <w:rPr>
+          <w:i/>
+        </w:rPr>
+        <w:t>ignore</w:t>
+      </w:r>
+      <w:r>
+        <w:t xml:space="preserve">, « b » : l’élément </w:t>
+      </w:r>
+      <w:r>
+        <w:rPr>
+          <w:i/>
+        </w:rPr>
+        <w:t>ignore</w:t>
+      </w:r>
+      <w:r>
+        <w:t xml:space="preserve"> est simplement supprimé — utile uniquement pour l’algorithme interne de formatage, permettant de remplacer à la volée des éléments qui doivent être supprimés en fin de compte.</w:t>
+      </w:r>
+    </w:p>
+    <w:p>
+      <w:pPr>
+        <w:pStyle w:val="ListParagraph"/>
+        <w:numPr>
+          <w:ilvl w:val="0"/>
+          <w:numId w:val="9"/>
+        </w:numPr>
+      </w:pPr>
+      <w:r>
+        <w:t>« a »,</w:t>
+      </w:r>
+      <w:r>
+        <w:t xml:space="preserve"> « x »,</w:t>
+      </w:r>
+      <w:r>
+        <w:t xml:space="preserve"> </w:t>
+      </w:r>
+      <w:r>
+        <w:rPr>
+          <w:i/>
+        </w:rPr>
+        <w:t>ifEmpty</w:t>
+      </w:r>
+      <w:r>
+        <w:t> : si « a » est vide, produit « x », sinon produit « a ».</w:t>
+      </w:r>
+    </w:p>
+    <w:p>
+      <w:pPr>
+        <w:pStyle w:val="ListParagraph"/>
+        <w:numPr>
+          <w:ilvl w:val="0"/>
+          <w:numId w:val="9"/>
+        </w:numPr>
+      </w:pPr>
+      <w:r>
+        <w:t>« a », « x »</w:t>
+      </w:r>
+      <w:r>
+        <w:t>, « y »</w:t>
+      </w:r>
+      <w:r>
+        <w:t xml:space="preserve">, </w:t>
+      </w:r>
+      <w:r>
+        <w:rPr>
+          <w:i/>
+        </w:rPr>
+        <w:t>if</w:t>
+      </w:r>
+      <w:r>
+        <w:rPr>
+          <w:i/>
+        </w:rPr>
+        <w:t>Else</w:t>
+      </w:r>
+      <w:r>
+        <w:rPr>
+          <w:i/>
+        </w:rPr>
+        <w:t>Empty</w:t>
+      </w:r>
+      <w:r>
+        <w:t> : si « a » est vide, produit « x », sinon produit « a »</w:t>
+      </w:r>
+      <w:r>
+        <w:t>, « y »</w:t>
+      </w:r>
+      <w:r>
+        <w:t>.</w:t>
+      </w:r>
+    </w:p>
+    <w:p>
+      <w:pPr>
+        <w:pStyle w:val="ListParagraph"/>
+        <w:numPr>
+          <w:ilvl w:val="0"/>
+          <w:numId w:val="9"/>
+        </w:numPr>
+      </w:pPr>
+      <w:r>
+        <w:t xml:space="preserve">« x », </w:t>
+      </w:r>
+      <w:r>
+        <w:rPr>
+          <w:i/>
+        </w:rPr>
+        <w:t>format:#func</w:t>
+      </w:r>
+      <w:r>
+        <w:t xml:space="preserve"> : applique la commande de formatage </w:t>
+      </w:r>
+      <w:r>
+        <w:rPr>
+          <w:i/>
+        </w:rPr>
+        <w:t>func</w:t>
+      </w:r>
+      <w:r>
+        <w:t xml:space="preserve"> </w:t>
+      </w:r>
+      <w:r>
+        <w:t>à</w:t>
+      </w:r>
+      <w:r>
+        <w:t xml:space="preserve"> la valeur « x ».</w:t>
+      </w:r>
+      <w:r>
+        <w:br/>
+        <w:t xml:space="preserve">Les commandes de formatage sont gérées par des classes implémentant </w:t>
+      </w:r>
+      <w:r>
+        <w:rPr>
+          <w:rStyle w:val="Keyword"/>
+        </w:rPr>
+        <w:t>I</w:t>
+      </w:r>
+      <w:r>
+        <w:rPr>
+          <w:rStyle w:val="Keyword"/>
+        </w:rPr>
+        <w:t>FormatToken</w:t>
+      </w:r>
+      <w:r>
+        <w:rPr>
+          <w:rStyle w:val="Keyword"/>
+        </w:rPr>
+        <w:t>Formatter</w:t>
+      </w:r>
+      <w:r>
+        <w:t>.</w:t>
+      </w:r>
+    </w:p>
+    <w:p>
+      <w:r>
+        <w:t>En outre, les préfixes et suffixes suivants sont reconnus, une fois que toutes les commandes ont été traitées :</w:t>
+      </w:r>
+    </w:p>
+    <w:p>
+      <w:pPr>
+        <w:pStyle w:val="ListParagraph"/>
+        <w:numPr>
+          <w:ilvl w:val="0"/>
+          <w:numId w:val="9"/>
+        </w:numPr>
+      </w:pPr>
+      <w:r>
+        <w:t>« x », « ~abc » : si « x » est vide, « abc » ne sera pas inséré dans le texte.</w:t>
+      </w:r>
+    </w:p>
+    <w:p>
+      <w:pPr>
+        <w:pStyle w:val="ListParagraph"/>
+        <w:numPr>
+          <w:ilvl w:val="0"/>
+          <w:numId w:val="9"/>
+        </w:numPr>
+      </w:pPr>
+      <w:r>
+        <w:t>« abc~ », « x » : si « x » est vide, « abc » ne sera pas inséré dans le texte.</w:t>
+      </w:r>
+    </w:p>
+    <w:p>
+      <w:r>
+        <w:t>Exemples :</w:t>
+      </w:r>
+    </w:p>
+    <w:p>
+      <w:pPr>
+        <w:pStyle w:val="ListParagraph"/>
+        <w:numPr>
+          <w:ilvl w:val="0"/>
+          <w:numId w:val="10"/>
+        </w:numPr>
+        <w:rPr>
+          <w:lang w:val="en-US"/>
+        </w:rPr>
+      </w:pPr>
+      <w:r>
+        <w:rPr>
+          <w:lang w:val="en-US"/>
+        </w:rPr>
+        <w:t xml:space="preserve">« Poids : », poids, « inconnu », « kg », </w:t>
+      </w:r>
+      <w:r>
+        <w:rPr>
+          <w:i/>
+          <w:lang w:val="en-US"/>
+        </w:rPr>
+        <w:t>ifElseEmpty</w:t>
+      </w:r>
+      <w:r>
+        <w:rPr>
+          <w:lang w:val="en-US"/>
+        </w:rPr>
+        <w:br/>
+      </w:r>
+      <w:r>
+        <w:rPr>
+          <w:lang w:val="en-US"/>
+        </w:rPr>
+        <w:sym w:font="Wingdings" w:char="F0E0"/>
+      </w:r>
+      <w:r>
+        <w:rPr>
+          <w:lang w:val="en-US"/>
+        </w:rPr>
+        <w:t xml:space="preserve"> </w:t>
+      </w:r>
+      <w:r>
+        <w:rPr>
+          <w:lang w:val="en-US"/>
+        </w:rPr>
+        <w:t>Poids : 10.5 kg</w:t>
+      </w:r>
+      <w:r>
+        <w:rPr>
+          <w:lang w:val="en-US"/>
+        </w:rPr>
+        <w:br/>
+      </w:r>
+      <w:r>
+        <w:rPr>
+          <w:lang w:val="en-US"/>
+        </w:rPr>
+        <w:sym w:font="Wingdings" w:char="F0E0"/>
+      </w:r>
+      <w:r>
+        <w:rPr>
+          <w:lang w:val="en-US"/>
+        </w:rPr>
+        <w:t xml:space="preserve"> </w:t>
+      </w:r>
+      <w:r>
+        <w:rPr>
+          <w:lang w:val="en-US"/>
+        </w:rPr>
+        <w:t>Poids : inconnu</w:t>
+      </w:r>
+    </w:p>
+    <w:p>
+      <w:pPr>
+        <w:pStyle w:val="ListParagraph"/>
+        <w:numPr>
+          <w:ilvl w:val="0"/>
+          <w:numId w:val="10"/>
+        </w:numPr>
+      </w:pPr>
+      <w:r>
+        <w:t xml:space="preserve">25, </w:t>
+      </w:r>
+      <w:r>
+        <w:rPr>
+          <w:i/>
+        </w:rPr>
+        <w:t>format:#string {0:0.0}%</w:t>
+      </w:r>
+      <w:r>
+        <w:br/>
+      </w:r>
+      <w:r>
+        <w:sym w:font="Wingdings" w:char="F0E0"/>
+      </w:r>
+      <w:r>
+        <w:t>25.0%</w:t>
+      </w:r>
+      <w:r>
+        <w:br/>
+        <w:t xml:space="preserve">Le formatage est implémenté par </w:t>
+      </w:r>
+      <w:r>
+        <w:rPr>
+          <w:rStyle w:val="Keyword"/>
+        </w:rPr>
+        <w:t>String</w:t>
+      </w:r>
+      <w:r>
+        <w:rPr>
+          <w:rStyle w:val="Keyword"/>
+        </w:rPr>
+        <w:t>FormatToken</w:t>
+      </w:r>
+      <w:r>
+        <w:rPr>
+          <w:rStyle w:val="Keyword"/>
+        </w:rPr>
+        <w:t>Formatter</w:t>
+      </w:r>
+      <w:r>
+        <w:t xml:space="preserve"> qui accepte comme argument le même type de chaînes de formatage que la fonction </w:t>
+      </w:r>
+      <w:r>
+        <w:rPr>
+          <w:rStyle w:val="Keyword"/>
+        </w:rPr>
+        <w:t>string.Format</w:t>
+      </w:r>
+      <w:r>
+        <w:t>.</w:t>
+      </w:r>
+      <w:bookmarkStart w:id="0" w:name="_GoBack"/>
+      <w:bookmarkEnd w:id="0"/>
+    </w:p>
+    <w:p>
+      <w:pPr>
+        <w:pStyle w:val="Heading1"/>
+      </w:pPr>
+      <w:r>
         <w:t>Entités à créer</w:t>
       </w:r>
     </w:p>
@@ -1795,7 +2267,15 @@
         </w:numPr>
       </w:pPr>
       <w:r>
-        <w:t>Générateur pour les documents (…/…/DocumentMetadata/A/#doc()/ /0)</w:t>
+        <w:t>Générateur pour les documents (…/…/DocumentMetadata/A/#</w:t>
+      </w:r>
+      <w:proofErr w:type="gramStart"/>
+      <w:r>
+        <w:t>doc(</w:t>
+      </w:r>
+      <w:proofErr w:type="gramEnd"/>
+      <w:r>
+        <w:t>)/ /0)</w:t>
       </w:r>
     </w:p>
     <w:p/>
@@ -1889,7 +2369,7 @@
           <w:rPr>
             <w:noProof/>
           </w:rPr>
-          <w:t>2</w:t>
+          <w:t>5</w:t>
         </w:r>
         <w:r>
           <w:rPr>
@@ -1920,8 +2400,6 @@
       </w:rPr>
       <w:t>14</w:t>
     </w:r>
-    <w:bookmarkStart w:id="0" w:name="_GoBack"/>
-    <w:bookmarkEnd w:id="0"/>
     <w:r>
       <w:rPr>
         <w:noProof/>
@@ -2119,6 +2597,119 @@
     </w:lvl>
   </w:abstractNum>
   <w:abstractNum w:abstractNumId="1">
+    <w:nsid w:val="268E4E07"/>
+    <w:multiLevelType w:val="hybridMultilevel"/>
+    <w:tmpl w:val="6F02054A"/>
+    <w:lvl w:ilvl="0" w:tplc="100C0001">
+      <w:start w:val="1"/>
+      <w:numFmt w:val="bullet"/>
+      <w:lvlText w:val=""/>
+      <w:lvlJc w:val="left"/>
+      <w:pPr>
+        <w:ind w:left="720" w:hanging="360"/>
+      </w:pPr>
+      <w:rPr>
+        <w:rFonts w:ascii="Symbol" w:hAnsi="Symbol" w:hint="default"/>
+      </w:rPr>
+    </w:lvl>
+    <w:lvl w:ilvl="1" w:tplc="100C0003" w:tentative="1">
+      <w:start w:val="1"/>
+      <w:numFmt w:val="bullet"/>
+      <w:lvlText w:val="o"/>
+      <w:lvlJc w:val="left"/>
+      <w:pPr>
+        <w:ind w:left="1440" w:hanging="360"/>
+      </w:pPr>
+      <w:rPr>
+        <w:rFonts w:ascii="Courier New" w:hAnsi="Courier New" w:cs="Courier New" w:hint="default"/>
+      </w:rPr>
+    </w:lvl>
+    <w:lvl w:ilvl="2" w:tplc="100C0005" w:tentative="1">
+      <w:start w:val="1"/>
+      <w:numFmt w:val="bullet"/>
+      <w:lvlText w:val=""/>
+      <w:lvlJc w:val="left"/>
+      <w:pPr>
+        <w:ind w:left="2160" w:hanging="360"/>
+      </w:pPr>
+      <w:rPr>
+        <w:rFonts w:ascii="Wingdings" w:hAnsi="Wingdings" w:hint="default"/>
+      </w:rPr>
+    </w:lvl>
+    <w:lvl w:ilvl="3" w:tplc="100C0001" w:tentative="1">
+      <w:start w:val="1"/>
+      <w:numFmt w:val="bullet"/>
+      <w:lvlText w:val=""/>
+      <w:lvlJc w:val="left"/>
+      <w:pPr>
+        <w:ind w:left="2880" w:hanging="360"/>
+      </w:pPr>
+      <w:rPr>
+        <w:rFonts w:ascii="Symbol" w:hAnsi="Symbol" w:hint="default"/>
+      </w:rPr>
+    </w:lvl>
+    <w:lvl w:ilvl="4" w:tplc="100C0003" w:tentative="1">
+      <w:start w:val="1"/>
+      <w:numFmt w:val="bullet"/>
+      <w:lvlText w:val="o"/>
+      <w:lvlJc w:val="left"/>
+      <w:pPr>
+        <w:ind w:left="3600" w:hanging="360"/>
+      </w:pPr>
+      <w:rPr>
+        <w:rFonts w:ascii="Courier New" w:hAnsi="Courier New" w:cs="Courier New" w:hint="default"/>
+      </w:rPr>
+    </w:lvl>
+    <w:lvl w:ilvl="5" w:tplc="100C0005" w:tentative="1">
+      <w:start w:val="1"/>
+      <w:numFmt w:val="bullet"/>
+      <w:lvlText w:val=""/>
+      <w:lvlJc w:val="left"/>
+      <w:pPr>
+        <w:ind w:left="4320" w:hanging="360"/>
+      </w:pPr>
+      <w:rPr>
+        <w:rFonts w:ascii="Wingdings" w:hAnsi="Wingdings" w:hint="default"/>
+      </w:rPr>
+    </w:lvl>
+    <w:lvl w:ilvl="6" w:tplc="100C0001" w:tentative="1">
+      <w:start w:val="1"/>
+      <w:numFmt w:val="bullet"/>
+      <w:lvlText w:val=""/>
+      <w:lvlJc w:val="left"/>
+      <w:pPr>
+        <w:ind w:left="5040" w:hanging="360"/>
+      </w:pPr>
+      <w:rPr>
+        <w:rFonts w:ascii="Symbol" w:hAnsi="Symbol" w:hint="default"/>
+      </w:rPr>
+    </w:lvl>
+    <w:lvl w:ilvl="7" w:tplc="100C0003" w:tentative="1">
+      <w:start w:val="1"/>
+      <w:numFmt w:val="bullet"/>
+      <w:lvlText w:val="o"/>
+      <w:lvlJc w:val="left"/>
+      <w:pPr>
+        <w:ind w:left="5760" w:hanging="360"/>
+      </w:pPr>
+      <w:rPr>
+        <w:rFonts w:ascii="Courier New" w:hAnsi="Courier New" w:cs="Courier New" w:hint="default"/>
+      </w:rPr>
+    </w:lvl>
+    <w:lvl w:ilvl="8" w:tplc="100C0005" w:tentative="1">
+      <w:start w:val="1"/>
+      <w:numFmt w:val="bullet"/>
+      <w:lvlText w:val=""/>
+      <w:lvlJc w:val="left"/>
+      <w:pPr>
+        <w:ind w:left="6480" w:hanging="360"/>
+      </w:pPr>
+      <w:rPr>
+        <w:rFonts w:ascii="Wingdings" w:hAnsi="Wingdings" w:hint="default"/>
+      </w:rPr>
+    </w:lvl>
+  </w:abstractNum>
+  <w:abstractNum w:abstractNumId="2">
     <w:nsid w:val="2B464EB9"/>
     <w:multiLevelType w:val="hybridMultilevel"/>
     <w:tmpl w:val="A568393C"/>
@@ -2204,7 +2795,7 @@
       </w:pPr>
     </w:lvl>
   </w:abstractNum>
-  <w:abstractNum w:abstractNumId="2">
+  <w:abstractNum w:abstractNumId="3">
     <w:nsid w:val="3A4A6106"/>
     <w:multiLevelType w:val="hybridMultilevel"/>
     <w:tmpl w:val="FC8AF60E"/>
@@ -2317,7 +2908,7 @@
       </w:rPr>
     </w:lvl>
   </w:abstractNum>
-  <w:abstractNum w:abstractNumId="3">
+  <w:abstractNum w:abstractNumId="4">
     <w:nsid w:val="66755593"/>
     <w:multiLevelType w:val="hybridMultilevel"/>
     <w:tmpl w:val="733429B6"/>
@@ -2430,7 +3021,7 @@
       </w:rPr>
     </w:lvl>
   </w:abstractNum>
-  <w:abstractNum w:abstractNumId="4">
+  <w:abstractNum w:abstractNumId="5">
     <w:nsid w:val="6A8D7C1D"/>
     <w:multiLevelType w:val="hybridMultilevel"/>
     <w:tmpl w:val="8DF0A33A"/>
@@ -2543,7 +3134,120 @@
       </w:rPr>
     </w:lvl>
   </w:abstractNum>
-  <w:abstractNum w:abstractNumId="5">
+  <w:abstractNum w:abstractNumId="6">
+    <w:nsid w:val="70B22AA8"/>
+    <w:multiLevelType w:val="hybridMultilevel"/>
+    <w:tmpl w:val="71C03346"/>
+    <w:lvl w:ilvl="0" w:tplc="100C0001">
+      <w:start w:val="1"/>
+      <w:numFmt w:val="bullet"/>
+      <w:lvlText w:val=""/>
+      <w:lvlJc w:val="left"/>
+      <w:pPr>
+        <w:ind w:left="720" w:hanging="360"/>
+      </w:pPr>
+      <w:rPr>
+        <w:rFonts w:ascii="Symbol" w:hAnsi="Symbol" w:hint="default"/>
+      </w:rPr>
+    </w:lvl>
+    <w:lvl w:ilvl="1" w:tplc="100C0003" w:tentative="1">
+      <w:start w:val="1"/>
+      <w:numFmt w:val="bullet"/>
+      <w:lvlText w:val="o"/>
+      <w:lvlJc w:val="left"/>
+      <w:pPr>
+        <w:ind w:left="1440" w:hanging="360"/>
+      </w:pPr>
+      <w:rPr>
+        <w:rFonts w:ascii="Courier New" w:hAnsi="Courier New" w:cs="Courier New" w:hint="default"/>
+      </w:rPr>
+    </w:lvl>
+    <w:lvl w:ilvl="2" w:tplc="100C0005" w:tentative="1">
+      <w:start w:val="1"/>
+      <w:numFmt w:val="bullet"/>
+      <w:lvlText w:val=""/>
+      <w:lvlJc w:val="left"/>
+      <w:pPr>
+        <w:ind w:left="2160" w:hanging="360"/>
+      </w:pPr>
+      <w:rPr>
+        <w:rFonts w:ascii="Wingdings" w:hAnsi="Wingdings" w:hint="default"/>
+      </w:rPr>
+    </w:lvl>
+    <w:lvl w:ilvl="3" w:tplc="100C0001" w:tentative="1">
+      <w:start w:val="1"/>
+      <w:numFmt w:val="bullet"/>
+      <w:lvlText w:val=""/>
+      <w:lvlJc w:val="left"/>
+      <w:pPr>
+        <w:ind w:left="2880" w:hanging="360"/>
+      </w:pPr>
+      <w:rPr>
+        <w:rFonts w:ascii="Symbol" w:hAnsi="Symbol" w:hint="default"/>
+      </w:rPr>
+    </w:lvl>
+    <w:lvl w:ilvl="4" w:tplc="100C0003" w:tentative="1">
+      <w:start w:val="1"/>
+      <w:numFmt w:val="bullet"/>
+      <w:lvlText w:val="o"/>
+      <w:lvlJc w:val="left"/>
+      <w:pPr>
+        <w:ind w:left="3600" w:hanging="360"/>
+      </w:pPr>
+      <w:rPr>
+        <w:rFonts w:ascii="Courier New" w:hAnsi="Courier New" w:cs="Courier New" w:hint="default"/>
+      </w:rPr>
+    </w:lvl>
+    <w:lvl w:ilvl="5" w:tplc="100C0005" w:tentative="1">
+      <w:start w:val="1"/>
+      <w:numFmt w:val="bullet"/>
+      <w:lvlText w:val=""/>
+      <w:lvlJc w:val="left"/>
+      <w:pPr>
+        <w:ind w:left="4320" w:hanging="360"/>
+      </w:pPr>
+      <w:rPr>
+        <w:rFonts w:ascii="Wingdings" w:hAnsi="Wingdings" w:hint="default"/>
+      </w:rPr>
+    </w:lvl>
+    <w:lvl w:ilvl="6" w:tplc="100C0001" w:tentative="1">
+      <w:start w:val="1"/>
+      <w:numFmt w:val="bullet"/>
+      <w:lvlText w:val=""/>
+      <w:lvlJc w:val="left"/>
+      <w:pPr>
+        <w:ind w:left="5040" w:hanging="360"/>
+      </w:pPr>
+      <w:rPr>
+        <w:rFonts w:ascii="Symbol" w:hAnsi="Symbol" w:hint="default"/>
+      </w:rPr>
+    </w:lvl>
+    <w:lvl w:ilvl="7" w:tplc="100C0003" w:tentative="1">
+      <w:start w:val="1"/>
+      <w:numFmt w:val="bullet"/>
+      <w:lvlText w:val="o"/>
+      <w:lvlJc w:val="left"/>
+      <w:pPr>
+        <w:ind w:left="5760" w:hanging="360"/>
+      </w:pPr>
+      <w:rPr>
+        <w:rFonts w:ascii="Courier New" w:hAnsi="Courier New" w:cs="Courier New" w:hint="default"/>
+      </w:rPr>
+    </w:lvl>
+    <w:lvl w:ilvl="8" w:tplc="100C0005" w:tentative="1">
+      <w:start w:val="1"/>
+      <w:numFmt w:val="bullet"/>
+      <w:lvlText w:val=""/>
+      <w:lvlJc w:val="left"/>
+      <w:pPr>
+        <w:ind w:left="6480" w:hanging="360"/>
+      </w:pPr>
+      <w:rPr>
+        <w:rFonts w:ascii="Wingdings" w:hAnsi="Wingdings" w:hint="default"/>
+      </w:rPr>
+    </w:lvl>
+  </w:abstractNum>
+  <w:abstractNum w:abstractNumId="7">
     <w:nsid w:val="74095040"/>
     <w:multiLevelType w:val="hybridMultilevel"/>
     <w:tmpl w:val="FF0C09C8"/>
@@ -2656,7 +3360,7 @@
       </w:rPr>
     </w:lvl>
   </w:abstractNum>
-  <w:abstractNum w:abstractNumId="6">
+  <w:abstractNum w:abstractNumId="8">
     <w:nsid w:val="777E7218"/>
     <w:multiLevelType w:val="hybridMultilevel"/>
     <w:tmpl w:val="BD90CAEC"/>
@@ -2769,7 +3473,7 @@
       </w:rPr>
     </w:lvl>
   </w:abstractNum>
-  <w:abstractNum w:abstractNumId="7">
+  <w:abstractNum w:abstractNumId="9">
     <w:nsid w:val="782A42F3"/>
     <w:multiLevelType w:val="hybridMultilevel"/>
     <w:tmpl w:val="34E48E10"/>
@@ -2883,28 +3587,34 @@
     </w:lvl>
   </w:abstractNum>
   <w:num w:numId="1">
-    <w:abstractNumId w:val="3"/>
+    <w:abstractNumId w:val="4"/>
   </w:num>
   <w:num w:numId="2">
-    <w:abstractNumId w:val="5"/>
+    <w:abstractNumId w:val="7"/>
   </w:num>
   <w:num w:numId="3">
     <w:abstractNumId w:val="0"/>
   </w:num>
   <w:num w:numId="4">
+    <w:abstractNumId w:val="8"/>
+  </w:num>
+  <w:num w:numId="5">
+    <w:abstractNumId w:val="3"/>
+  </w:num>
+  <w:num w:numId="6">
+    <w:abstractNumId w:val="2"/>
+  </w:num>
+  <w:num w:numId="7">
+    <w:abstractNumId w:val="5"/>
+  </w:num>
+  <w:num w:numId="8">
+    <w:abstractNumId w:val="9"/>
+  </w:num>
+  <w:num w:numId="9">
     <w:abstractNumId w:val="6"/>
   </w:num>
-  <w:num w:numId="5">
-    <w:abstractNumId w:val="2"/>
-  </w:num>
-  <w:num w:numId="6">
+  <w:num w:numId="10">
     <w:abstractNumId w:val="1"/>
-  </w:num>
-  <w:num w:numId="7">
-    <w:abstractNumId w:val="4"/>
-  </w:num>
-  <w:num w:numId="8">
-    <w:abstractNumId w:val="7"/>
   </w:num>
 </w:numbering>
 </file>
@@ -4049,7 +4759,7 @@
 </file>
 
 <file path=customXml/itemProps1.xml><?xml version="1.0" encoding="utf-8"?>
-<ds:datastoreItem xmlns:ds="http://schemas.openxmlformats.org/officeDocument/2006/customXml" ds:itemID="{F851B467-F1AE-49B0-87AC-BFE7B77A417A}">
+<ds:datastoreItem xmlns:ds="http://schemas.openxmlformats.org/officeDocument/2006/customXml" ds:itemID="{8EDD3303-6C31-4BB1-8197-5FF627644002}">
   <ds:schemaRefs>
     <ds:schemaRef ds:uri="http://schemas.openxmlformats.org/officeDocument/2006/bibliography"/>
   </ds:schemaRefs>

</xml_diff>

<commit_message>
- Mis à jour la documentation et intégré dans le document "en cours" les infos précédemment dans Ribbon.docx.
git-svn-id: https://svn.opac.ch/svn/cr/branches/vs2010.1@16314 787ff09c-d2b5-7842-b444-8dd0a418631d
</commit_message>
<xml_diff>
--- a/Epsitec.Cresus/External/Documentation/Design/2011-04-xx Core - En cours.docx
+++ b/Epsitec.Cresus/External/Documentation/Design/2011-04-xx Core - En cours.docx
@@ -1015,21 +1015,7 @@
         <w:rPr>
           <w:rStyle w:val="Keyword"/>
         </w:rPr>
-        <w:t>#</w:t>
-      </w:r>
-      <w:proofErr w:type="gramStart"/>
-      <w:r>
-        <w:rPr>
-          <w:rStyle w:val="Keyword"/>
-        </w:rPr>
-        <w:t>doc(</w:t>
-      </w:r>
-      <w:proofErr w:type="gramEnd"/>
-      <w:r>
-        <w:rPr>
-          <w:rStyle w:val="Keyword"/>
-        </w:rPr>
-        <w:t>)</w:t>
+        <w:t>#doc()</w:t>
       </w:r>
       <w:r>
         <w:t xml:space="preserve"> est implémenté par </w:t>
@@ -1864,13 +1850,7 @@
         <w:t xml:space="preserve"> </w:t>
       </w:r>
       <w:r>
-        <w:t>« </w:t>
-      </w:r>
-      <w:r>
-        <w:t>a</w:t>
-      </w:r>
-      <w:r>
-        <w:t xml:space="preserve"> », </w:t>
+        <w:t xml:space="preserve">« a », </w:t>
       </w:r>
       <w:r>
         <w:rPr>
@@ -1966,31 +1946,13 @@
         </w:numPr>
       </w:pPr>
       <w:r>
-        <w:t>« a », « x »</w:t>
-      </w:r>
-      <w:r>
-        <w:t>, « y »</w:t>
-      </w:r>
-      <w:r>
-        <w:t xml:space="preserve">, </w:t>
+        <w:t xml:space="preserve">« a », « x », « y », </w:t>
       </w:r>
       <w:r>
         <w:rPr>
           <w:i/>
         </w:rPr>
-        <w:t>if</w:t>
-      </w:r>
-      <w:r>
-        <w:rPr>
-          <w:i/>
-        </w:rPr>
-        <w:t>Else</w:t>
-      </w:r>
-      <w:r>
-        <w:rPr>
-          <w:i/>
-        </w:rPr>
-        <w:t>Empty</w:t>
+        <w:t>ifElseEmpty</w:t>
       </w:r>
       <w:r>
         <w:t> : si « a » est vide, produit « x », sinon produit « a »</w:t>
@@ -2204,13 +2166,7 @@
         <w:rPr>
           <w:rStyle w:val="Keyword"/>
         </w:rPr>
-        <w:t>String</w:t>
-      </w:r>
-      <w:r>
-        <w:rPr>
-          <w:rStyle w:val="Keyword"/>
-        </w:rPr>
-        <w:t>FormatToken</w:t>
+        <w:t>StringFormatToken</w:t>
       </w:r>
       <w:r>
         <w:rPr>
@@ -2230,9 +2186,368 @@
       <w:r>
         <w:t>.</w:t>
       </w:r>
-      <w:bookmarkStart w:id="0" w:name="_GoBack"/>
-      <w:bookmarkEnd w:id="0"/>
-    </w:p>
+    </w:p>
+    <w:p>
+      <w:pPr>
+        <w:pStyle w:val="Heading1"/>
+      </w:pPr>
+      <w:r>
+        <w:t>Ajouter une base de données dans le ruban</w:t>
+      </w:r>
+    </w:p>
+    <w:p>
+      <w:r>
+        <w:t xml:space="preserve">Pour permettre à l’utilisateur de sélectionne </w:t>
+      </w:r>
+      <w:r>
+        <w:t xml:space="preserve">une </w:t>
+      </w:r>
+      <w:r>
+        <w:t xml:space="preserve">nouvelle </w:t>
+      </w:r>
+      <w:r>
+        <w:t>« base de données » (data set)</w:t>
+      </w:r>
+      <w:r>
+        <w:t xml:space="preserve"> dans le ruban, procéder comme suit :</w:t>
+      </w:r>
+    </w:p>
+    <w:p>
+      <w:pPr>
+        <w:pStyle w:val="ListParagraph"/>
+        <w:numPr>
+          <w:ilvl w:val="0"/>
+          <w:numId w:val="11"/>
+        </w:numPr>
+      </w:pPr>
+      <w:r>
+        <w:t xml:space="preserve">Pour une entité </w:t>
+      </w:r>
+      <w:r>
+        <w:rPr>
+          <w:rStyle w:val="Keyword"/>
+        </w:rPr>
+        <w:t>XxxEntity</w:t>
+      </w:r>
+      <w:r>
+        <w:t xml:space="preserve"> réglée avec les attributs </w:t>
+      </w:r>
+      <w:r>
+        <w:rPr>
+          <w:rStyle w:val="Keyword"/>
+        </w:rPr>
+        <w:t>RAC</w:t>
+      </w:r>
+      <w:r>
+        <w:t xml:space="preserve"> (génère un repository, affichage individuel, création individuelle), les noms </w:t>
+      </w:r>
+      <w:r>
+        <w:rPr>
+          <w:rStyle w:val="Keyword"/>
+        </w:rPr>
+        <w:t>Xyz</w:t>
+      </w:r>
+      <w:r>
+        <w:t xml:space="preserve"> </w:t>
+      </w:r>
+      <w:r>
+        <w:t>ci</w:t>
+      </w:r>
+      <w:r>
+        <w:t xml:space="preserve">-après seront la version plurielle du nom </w:t>
+      </w:r>
+      <w:r>
+        <w:rPr>
+          <w:rStyle w:val="Keyword"/>
+        </w:rPr>
+        <w:t>Xxx</w:t>
+      </w:r>
+      <w:r>
+        <w:t>.</w:t>
+      </w:r>
+    </w:p>
+    <w:p>
+      <w:pPr>
+        <w:pStyle w:val="ListParagraph"/>
+        <w:numPr>
+          <w:ilvl w:val="0"/>
+          <w:numId w:val="11"/>
+        </w:numPr>
+      </w:pPr>
+      <w:r>
+        <w:t xml:space="preserve">Définir une commande avec un nom du genre </w:t>
+      </w:r>
+      <w:r>
+        <w:rPr>
+          <w:rStyle w:val="Keyword"/>
+          <w:u w:val="single"/>
+        </w:rPr>
+        <w:t>Base.Show</w:t>
+      </w:r>
+      <w:r>
+        <w:rPr>
+          <w:rStyle w:val="Keyword"/>
+        </w:rPr>
+        <w:t>Xyz</w:t>
+      </w:r>
+      <w:r>
+        <w:t>.</w:t>
+      </w:r>
+    </w:p>
+    <w:p>
+      <w:pPr>
+        <w:pStyle w:val="ListParagraph"/>
+        <w:numPr>
+          <w:ilvl w:val="0"/>
+          <w:numId w:val="11"/>
+        </w:numPr>
+      </w:pPr>
+      <w:r>
+        <w:t xml:space="preserve">Créer une image avec </w:t>
+      </w:r>
+      <w:r>
+        <w:rPr>
+          <w:b/>
+        </w:rPr>
+        <w:t>Pictogram</w:t>
+      </w:r>
+      <w:r>
+        <w:t xml:space="preserve">, à enregistrer dans </w:t>
+      </w:r>
+      <w:r>
+        <w:t>« </w:t>
+      </w:r>
+      <w:r>
+        <w:t>S:\Epsitec.Cresus\Cresus.Core\Images</w:t>
+      </w:r>
+      <w:r>
+        <w:t> » avec le nom « </w:t>
+      </w:r>
+      <w:r>
+        <w:t>Base.</w:t>
+      </w:r>
+      <w:r>
+        <w:rPr>
+          <w:i/>
+        </w:rPr>
+        <w:t>Xyz</w:t>
+      </w:r>
+      <w:r>
+        <w:t>.icon</w:t>
+      </w:r>
+      <w:r>
+        <w:t> »</w:t>
+      </w:r>
+      <w:r>
+        <w:t xml:space="preserve"> (par ex. </w:t>
+      </w:r>
+      <w:r>
+        <w:t>« </w:t>
+      </w:r>
+      <w:r>
+        <w:t>Base.Customers.icon</w:t>
+      </w:r>
+      <w:r>
+        <w:t> »</w:t>
+      </w:r>
+      <w:r>
+        <w:t>).</w:t>
+      </w:r>
+      <w:r>
+        <w:br/>
+        <w:t xml:space="preserve">Les pages avec dimensions 20 </w:t>
+      </w:r>
+      <w:r>
+        <w:rPr>
+          <w:rFonts w:cstheme="minorHAnsi"/>
+        </w:rPr>
+        <w:t xml:space="preserve">× </w:t>
+      </w:r>
+      <w:r>
+        <w:t xml:space="preserve">20 et 31 </w:t>
+      </w:r>
+      <w:r>
+        <w:rPr>
+          <w:rFonts w:cstheme="minorHAnsi"/>
+        </w:rPr>
+        <w:t>×</w:t>
+      </w:r>
+      <w:r>
+        <w:t xml:space="preserve"> 31 doivent exister.</w:t>
+      </w:r>
+      <w:r>
+        <w:br/>
+        <w:t>En outre, l</w:t>
+      </w:r>
+      <w:r>
+        <w:t xml:space="preserve">a version 31 </w:t>
+      </w:r>
+      <w:r>
+        <w:rPr>
+          <w:rFonts w:cstheme="minorHAnsi"/>
+        </w:rPr>
+        <w:t>×</w:t>
+      </w:r>
+      <w:r>
+        <w:t xml:space="preserve"> 31 doit exister </w:t>
+      </w:r>
+      <w:r>
+        <w:t>aussi dans le</w:t>
+      </w:r>
+      <w:r>
+        <w:t xml:space="preserve"> style </w:t>
+      </w:r>
+      <w:r>
+        <w:rPr>
+          <w:i/>
+        </w:rPr>
+        <w:t>page active</w:t>
+      </w:r>
+      <w:r>
+        <w:t>.</w:t>
+      </w:r>
+    </w:p>
+    <w:p>
+      <w:pPr>
+        <w:pStyle w:val="ListParagraph"/>
+        <w:numPr>
+          <w:ilvl w:val="0"/>
+          <w:numId w:val="11"/>
+        </w:numPr>
+      </w:pPr>
+      <w:r>
+        <w:t xml:space="preserve">Ajouter cette image au projet </w:t>
+      </w:r>
+      <w:r>
+        <w:t>« </w:t>
+      </w:r>
+      <w:r>
+        <w:t>Cresus.Core</w:t>
+      </w:r>
+      <w:r>
+        <w:t> »</w:t>
+      </w:r>
+      <w:r>
+        <w:t xml:space="preserve"> : dans le dossier </w:t>
+      </w:r>
+      <w:r>
+        <w:t>« </w:t>
+      </w:r>
+      <w:r>
+        <w:t>Images</w:t>
+      </w:r>
+      <w:r>
+        <w:t> »</w:t>
+      </w:r>
+      <w:r>
+        <w:t xml:space="preserve"> du Solution Explorer, ajouter le fichier existant et le configurer avec </w:t>
+      </w:r>
+      <w:r>
+        <w:t>« </w:t>
+      </w:r>
+      <w:r>
+        <w:t>Build Action = Embedded Resource</w:t>
+      </w:r>
+      <w:r>
+        <w:t> »</w:t>
+      </w:r>
+      <w:r>
+        <w:t>.</w:t>
+      </w:r>
+    </w:p>
+    <w:p>
+      <w:pPr>
+        <w:pStyle w:val="ListParagraph"/>
+        <w:numPr>
+          <w:ilvl w:val="0"/>
+          <w:numId w:val="11"/>
+        </w:numPr>
+      </w:pPr>
+      <w:r>
+        <w:t>Dans</w:t>
+      </w:r>
+      <w:r>
+        <w:t xml:space="preserve"> </w:t>
+      </w:r>
+      <w:r>
+        <w:t xml:space="preserve">le projet </w:t>
+      </w:r>
+      <w:r>
+        <w:t>« </w:t>
+      </w:r>
+      <w:r>
+        <w:t>Cresus.Core</w:t>
+      </w:r>
+      <w:r>
+        <w:t> »</w:t>
+      </w:r>
+      <w:r>
+        <w:t xml:space="preserve">, </w:t>
+      </w:r>
+      <w:r>
+        <w:t>dossier « </w:t>
+      </w:r>
+      <w:r>
+        <w:t>Controllers</w:t>
+      </w:r>
+      <w:r>
+        <w:t> »</w:t>
+      </w:r>
+      <w:r>
+        <w:t xml:space="preserve">, éditer la méthode </w:t>
+      </w:r>
+      <w:r>
+        <w:rPr>
+          <w:rStyle w:val="Keyword"/>
+        </w:rPr>
+        <w:t>RibbonViewController.GetDatabaseMenuCommands</w:t>
+      </w:r>
+      <w:r>
+        <w:t xml:space="preserve"> </w:t>
+      </w:r>
+      <w:r>
+        <w:t>et y ajouter :</w:t>
+      </w:r>
+      <w:r>
+        <w:br/>
+      </w:r>
+      <w:r>
+        <w:rPr>
+          <w:rStyle w:val="Keyword"/>
+        </w:rPr>
+        <w:t>yield return Res.Commands.Base.ShowXyz</w:t>
+      </w:r>
+      <w:r>
+        <w:rPr>
+          <w:rStyle w:val="Keyword"/>
+        </w:rPr>
+        <w:t>;</w:t>
+      </w:r>
+    </w:p>
+    <w:p>
+      <w:r>
+        <w:t xml:space="preserve">Il faut ensuite implémenter au moins un </w:t>
+      </w:r>
+      <w:r>
+        <w:rPr>
+          <w:i/>
+        </w:rPr>
+        <w:t>summary view controller</w:t>
+      </w:r>
+      <w:r>
+        <w:t xml:space="preserve"> pour l’entité correspondante. Si celle-ci doit pouvoir être éditée, il faut aussi implémenter un </w:t>
+      </w:r>
+      <w:r>
+        <w:rPr>
+          <w:i/>
+        </w:rPr>
+        <w:t>edition view controller</w:t>
+      </w:r>
+      <w:r>
+        <w:t xml:space="preserve">. </w:t>
+      </w:r>
+    </w:p>
+    <w:p/>
     <w:p>
       <w:pPr>
         <w:pStyle w:val="Heading1"/>
@@ -2267,15 +2582,7 @@
         </w:numPr>
       </w:pPr>
       <w:r>
-        <w:t>Générateur pour les documents (…/…/DocumentMetadata/A/#</w:t>
-      </w:r>
-      <w:proofErr w:type="gramStart"/>
-      <w:r>
-        <w:t>doc(</w:t>
-      </w:r>
-      <w:proofErr w:type="gramEnd"/>
-      <w:r>
-        <w:t>)/ /0)</w:t>
+        <w:t>Générateur pour les documents (…/…/DocumentMetadata/A/#doc()/ /0)</w:t>
       </w:r>
     </w:p>
     <w:p/>
@@ -2398,8 +2705,10 @@
       <w:rPr>
         <w:noProof/>
       </w:rPr>
-      <w:t>14</w:t>
+      <w:t>18</w:t>
     </w:r>
+    <w:bookmarkStart w:id="0" w:name="_GoBack"/>
+    <w:bookmarkEnd w:id="0"/>
     <w:r>
       <w:rPr>
         <w:noProof/>
@@ -3474,6 +3783,119 @@
     </w:lvl>
   </w:abstractNum>
   <w:abstractNum w:abstractNumId="9">
+    <w:nsid w:val="77D862F2"/>
+    <w:multiLevelType w:val="hybridMultilevel"/>
+    <w:tmpl w:val="43D6DD76"/>
+    <w:lvl w:ilvl="0" w:tplc="100C0001">
+      <w:start w:val="1"/>
+      <w:numFmt w:val="bullet"/>
+      <w:lvlText w:val=""/>
+      <w:lvlJc w:val="left"/>
+      <w:pPr>
+        <w:ind w:left="720" w:hanging="360"/>
+      </w:pPr>
+      <w:rPr>
+        <w:rFonts w:ascii="Symbol" w:hAnsi="Symbol" w:hint="default"/>
+      </w:rPr>
+    </w:lvl>
+    <w:lvl w:ilvl="1" w:tplc="100C0003" w:tentative="1">
+      <w:start w:val="1"/>
+      <w:numFmt w:val="bullet"/>
+      <w:lvlText w:val="o"/>
+      <w:lvlJc w:val="left"/>
+      <w:pPr>
+        <w:ind w:left="1440" w:hanging="360"/>
+      </w:pPr>
+      <w:rPr>
+        <w:rFonts w:ascii="Courier New" w:hAnsi="Courier New" w:cs="Courier New" w:hint="default"/>
+      </w:rPr>
+    </w:lvl>
+    <w:lvl w:ilvl="2" w:tplc="100C0005" w:tentative="1">
+      <w:start w:val="1"/>
+      <w:numFmt w:val="bullet"/>
+      <w:lvlText w:val=""/>
+      <w:lvlJc w:val="left"/>
+      <w:pPr>
+        <w:ind w:left="2160" w:hanging="360"/>
+      </w:pPr>
+      <w:rPr>
+        <w:rFonts w:ascii="Wingdings" w:hAnsi="Wingdings" w:hint="default"/>
+      </w:rPr>
+    </w:lvl>
+    <w:lvl w:ilvl="3" w:tplc="100C0001" w:tentative="1">
+      <w:start w:val="1"/>
+      <w:numFmt w:val="bullet"/>
+      <w:lvlText w:val=""/>
+      <w:lvlJc w:val="left"/>
+      <w:pPr>
+        <w:ind w:left="2880" w:hanging="360"/>
+      </w:pPr>
+      <w:rPr>
+        <w:rFonts w:ascii="Symbol" w:hAnsi="Symbol" w:hint="default"/>
+      </w:rPr>
+    </w:lvl>
+    <w:lvl w:ilvl="4" w:tplc="100C0003" w:tentative="1">
+      <w:start w:val="1"/>
+      <w:numFmt w:val="bullet"/>
+      <w:lvlText w:val="o"/>
+      <w:lvlJc w:val="left"/>
+      <w:pPr>
+        <w:ind w:left="3600" w:hanging="360"/>
+      </w:pPr>
+      <w:rPr>
+        <w:rFonts w:ascii="Courier New" w:hAnsi="Courier New" w:cs="Courier New" w:hint="default"/>
+      </w:rPr>
+    </w:lvl>
+    <w:lvl w:ilvl="5" w:tplc="100C0005" w:tentative="1">
+      <w:start w:val="1"/>
+      <w:numFmt w:val="bullet"/>
+      <w:lvlText w:val=""/>
+      <w:lvlJc w:val="left"/>
+      <w:pPr>
+        <w:ind w:left="4320" w:hanging="360"/>
+      </w:pPr>
+      <w:rPr>
+        <w:rFonts w:ascii="Wingdings" w:hAnsi="Wingdings" w:hint="default"/>
+      </w:rPr>
+    </w:lvl>
+    <w:lvl w:ilvl="6" w:tplc="100C0001" w:tentative="1">
+      <w:start w:val="1"/>
+      <w:numFmt w:val="bullet"/>
+      <w:lvlText w:val=""/>
+      <w:lvlJc w:val="left"/>
+      <w:pPr>
+        <w:ind w:left="5040" w:hanging="360"/>
+      </w:pPr>
+      <w:rPr>
+        <w:rFonts w:ascii="Symbol" w:hAnsi="Symbol" w:hint="default"/>
+      </w:rPr>
+    </w:lvl>
+    <w:lvl w:ilvl="7" w:tplc="100C0003" w:tentative="1">
+      <w:start w:val="1"/>
+      <w:numFmt w:val="bullet"/>
+      <w:lvlText w:val="o"/>
+      <w:lvlJc w:val="left"/>
+      <w:pPr>
+        <w:ind w:left="5760" w:hanging="360"/>
+      </w:pPr>
+      <w:rPr>
+        <w:rFonts w:ascii="Courier New" w:hAnsi="Courier New" w:cs="Courier New" w:hint="default"/>
+      </w:rPr>
+    </w:lvl>
+    <w:lvl w:ilvl="8" w:tplc="100C0005" w:tentative="1">
+      <w:start w:val="1"/>
+      <w:numFmt w:val="bullet"/>
+      <w:lvlText w:val=""/>
+      <w:lvlJc w:val="left"/>
+      <w:pPr>
+        <w:ind w:left="6480" w:hanging="360"/>
+      </w:pPr>
+      <w:rPr>
+        <w:rFonts w:ascii="Wingdings" w:hAnsi="Wingdings" w:hint="default"/>
+      </w:rPr>
+    </w:lvl>
+  </w:abstractNum>
+  <w:abstractNum w:abstractNumId="10">
     <w:nsid w:val="782A42F3"/>
     <w:multiLevelType w:val="hybridMultilevel"/>
     <w:tmpl w:val="34E48E10"/>
@@ -3608,13 +4030,16 @@
     <w:abstractNumId w:val="5"/>
   </w:num>
   <w:num w:numId="8">
-    <w:abstractNumId w:val="9"/>
+    <w:abstractNumId w:val="10"/>
   </w:num>
   <w:num w:numId="9">
     <w:abstractNumId w:val="6"/>
   </w:num>
   <w:num w:numId="10">
     <w:abstractNumId w:val="1"/>
+  </w:num>
+  <w:num w:numId="11">
+    <w:abstractNumId w:val="9"/>
   </w:num>
 </w:numbering>
 </file>
@@ -4759,7 +5184,7 @@
 </file>
 
 <file path=customXml/itemProps1.xml><?xml version="1.0" encoding="utf-8"?>
-<ds:datastoreItem xmlns:ds="http://schemas.openxmlformats.org/officeDocument/2006/customXml" ds:itemID="{8EDD3303-6C31-4BB1-8197-5FF627644002}">
+<ds:datastoreItem xmlns:ds="http://schemas.openxmlformats.org/officeDocument/2006/customXml" ds:itemID="{D1685BEC-0805-4710-BADF-8634129BBE1C}">
   <ds:schemaRefs>
     <ds:schemaRef ds:uri="http://schemas.openxmlformats.org/officeDocument/2006/bibliography"/>
   </ds:schemaRefs>

</xml_diff>

<commit_message>
- Mis à jour la documentation.
git-svn-id: https://svn.opac.ch/svn/cr/branches/vs2010.1@16664 787ff09c-d2b5-7842-b444-8dd0a418631d
</commit_message>
<xml_diff>
--- a/Epsitec.Cresus/External/Documentation/Design/2011-04-xx Core - En cours.docx
+++ b/Epsitec.Cresus/External/Documentation/Design/2011-04-xx Core - En cours.docx
@@ -2264,8 +2264,17 @@
       </w:r>
     </w:p>
     <w:p>
-      <w:r>
-        <w:t xml:space="preserve">Le document commercial comprend une collection ordonnée de lignes d’articles. Elles dérivent toutes de l’entité abstraite </w:t>
+      <w:pPr>
+        <w:pStyle w:val="Normal0"/>
+      </w:pPr>
+      <w:r>
+        <w:t>Le document commercial comprend une collection ordonnée de lignes d’articles</w:t>
+      </w:r>
+      <w:r>
+        <w:t xml:space="preserve"> (nota bene : c’est un abus de langage, puisqu’il peut aussi s’agir d’autres éléments, tels que des textes, des sous-totaux, des rabais, etc.)</w:t>
+      </w:r>
+      <w:r>
+        <w:t xml:space="preserve">. Elles dérivent toutes de l’entité abstraite </w:t>
       </w:r>
       <w:proofErr w:type="spellStart"/>
       <w:r>
@@ -2372,6 +2381,18 @@
         </w:numPr>
       </w:pPr>
       <w:r>
+        <w:t>Total.</w:t>
+      </w:r>
+    </w:p>
+    <w:p>
+      <w:pPr>
+        <w:pStyle w:val="ListParagraph"/>
+        <w:numPr>
+          <w:ilvl w:val="0"/>
+          <w:numId w:val="17"/>
+        </w:numPr>
+      </w:pPr>
+      <w:r>
         <w:t>TVA.</w:t>
       </w:r>
     </w:p>
@@ -2388,6 +2409,9 @@
       </w:r>
     </w:p>
     <w:p>
+      <w:pPr>
+        <w:pStyle w:val="Normal0"/>
+      </w:pPr>
       <w:proofErr w:type="gramStart"/>
       <w:r>
         <w:t>Remarques</w:t>
@@ -2418,7 +2442,13 @@
         </w:numPr>
       </w:pPr>
       <w:r>
-        <w:t>Les taxes et les frais sont représentés par des lignes d’articles standards, même si elles sont présentées à l’utilisateur dans des tuiles séparées.</w:t>
+        <w:t xml:space="preserve">Les taxes et les frais sont représentés par des lignes d’articles standards, même si elles sont présentées </w:t>
+      </w:r>
+      <w:r>
+        <w:t xml:space="preserve">séparément </w:t>
+      </w:r>
+      <w:r>
+        <w:t>à l’utilisateur.</w:t>
       </w:r>
     </w:p>
     <w:p>
@@ -2453,10 +2483,396 @@
     </w:p>
     <w:p>
       <w:pPr>
-        <w:pStyle w:val="Heading1"/>
-      </w:pPr>
-      <w:r>
-        <w:t>Documents commerciaux et groupes de lignes d’articles</w:t>
+        <w:pStyle w:val="ListParagraph"/>
+        <w:numPr>
+          <w:ilvl w:val="0"/>
+          <w:numId w:val="18"/>
+        </w:numPr>
+      </w:pPr>
+      <w:r>
+        <w:t xml:space="preserve">Les lignes synthétisées par le calculateur de prix se reconnaissent à </w:t>
+      </w:r>
+      <w:r>
+        <w:t>l’</w:t>
+      </w:r>
+      <w:r>
+        <w:t xml:space="preserve">attribut </w:t>
+      </w:r>
+      <w:proofErr w:type="spellStart"/>
+      <w:r>
+        <w:rPr>
+          <w:rStyle w:val="Keyword"/>
+        </w:rPr>
+        <w:t>AutoGenerated</w:t>
+      </w:r>
+      <w:proofErr w:type="spellEnd"/>
+      <w:r>
+        <w:t>.</w:t>
+      </w:r>
+    </w:p>
+    <w:p>
+      <w:pPr>
+        <w:pStyle w:val="Heading2"/>
+      </w:pPr>
+      <w:r>
+        <w:t>Attributs</w:t>
+      </w:r>
+    </w:p>
+    <w:p>
+      <w:pPr>
+        <w:pStyle w:val="Normal0"/>
+      </w:pPr>
+      <w:r>
+        <w:t xml:space="preserve">Chaque ligne d’article possède des attributs, définis dans l’énumération </w:t>
+      </w:r>
+      <w:proofErr w:type="spellStart"/>
+      <w:r>
+        <w:rPr>
+          <w:rStyle w:val="Keyword"/>
+        </w:rPr>
+        <w:t>DocumentItemAttributes</w:t>
+      </w:r>
+      <w:proofErr w:type="spellEnd"/>
+      <w:r>
+        <w:t> :</w:t>
+      </w:r>
+    </w:p>
+    <w:p>
+      <w:pPr>
+        <w:pStyle w:val="ListParagraph"/>
+        <w:numPr>
+          <w:ilvl w:val="0"/>
+          <w:numId w:val="34"/>
+        </w:numPr>
+      </w:pPr>
+      <w:r>
+        <w:rPr>
+          <w:rStyle w:val="Keyword"/>
+        </w:rPr>
+        <w:t>None</w:t>
+      </w:r>
+      <w:r>
+        <w:t>, pas d’attribut particulier.</w:t>
+      </w:r>
+    </w:p>
+    <w:p>
+      <w:pPr>
+        <w:pStyle w:val="ListParagraph"/>
+        <w:numPr>
+          <w:ilvl w:val="0"/>
+          <w:numId w:val="34"/>
+        </w:numPr>
+      </w:pPr>
+      <w:proofErr w:type="spellStart"/>
+      <w:r>
+        <w:rPr>
+          <w:rStyle w:val="Keyword"/>
+        </w:rPr>
+        <w:t>Hidden</w:t>
+      </w:r>
+      <w:proofErr w:type="spellEnd"/>
+      <w:r>
+        <w:t>, ligne cachée (mais prise en compte par le calculateur de prix, cela peut provoquer des surprises chez l’utilisateur— voir s’il ne faut permettre de cacher que des titres, textes et totaux).</w:t>
+      </w:r>
+    </w:p>
+    <w:p>
+      <w:pPr>
+        <w:pStyle w:val="ListParagraph"/>
+        <w:numPr>
+          <w:ilvl w:val="0"/>
+          <w:numId w:val="34"/>
+        </w:numPr>
+      </w:pPr>
+      <w:proofErr w:type="spellStart"/>
+      <w:r>
+        <w:rPr>
+          <w:rStyle w:val="Keyword"/>
+        </w:rPr>
+        <w:t>AutoGenerated</w:t>
+      </w:r>
+      <w:proofErr w:type="spellEnd"/>
+      <w:r>
+        <w:t>, ligne produite automatiquement (par le calculateur de prix).</w:t>
+      </w:r>
+    </w:p>
+    <w:p>
+      <w:pPr>
+        <w:pStyle w:val="ListParagraph"/>
+        <w:numPr>
+          <w:ilvl w:val="0"/>
+          <w:numId w:val="34"/>
+        </w:numPr>
+      </w:pPr>
+      <w:proofErr w:type="spellStart"/>
+      <w:r>
+        <w:rPr>
+          <w:rStyle w:val="Keyword"/>
+        </w:rPr>
+        <w:t>ProFormaOnly</w:t>
+      </w:r>
+      <w:proofErr w:type="spellEnd"/>
+      <w:r>
+        <w:t>, ligne pro forma, sans incidence sur le prix (elle est ignorée dans les totaux faits par le calculateur de prix).</w:t>
+      </w:r>
+    </w:p>
+    <w:p>
+      <w:pPr>
+        <w:pStyle w:val="Heading2"/>
+      </w:pPr>
+      <w:r>
+        <w:t>Sous-totaux</w:t>
+      </w:r>
+    </w:p>
+    <w:p>
+      <w:pPr>
+        <w:pStyle w:val="Normal0"/>
+      </w:pPr>
+      <w:r>
+        <w:t xml:space="preserve">Une ligne de sous-total dans le </w:t>
+      </w:r>
+      <w:proofErr w:type="spellStart"/>
+      <w:r>
+        <w:rPr>
+          <w:rStyle w:val="Keyword"/>
+        </w:rPr>
+        <w:t>BusinessDocument</w:t>
+      </w:r>
+      <w:proofErr w:type="spellEnd"/>
+      <w:r>
+        <w:t xml:space="preserve"> produit potentiellement plus</w:t>
+      </w:r>
+      <w:r>
+        <w:t>ieurs lignes à l’écran ou sur le</w:t>
+      </w:r>
+      <w:r>
+        <w:t xml:space="preserve"> papier :</w:t>
+      </w:r>
+    </w:p>
+    <w:p>
+      <w:pPr>
+        <w:pStyle w:val="ListParagraph"/>
+        <w:numPr>
+          <w:ilvl w:val="0"/>
+          <w:numId w:val="32"/>
+        </w:numPr>
+      </w:pPr>
+      <w:r>
+        <w:t>Sous-total avant rabais (</w:t>
+      </w:r>
+      <w:proofErr w:type="spellStart"/>
+      <w:r>
+        <w:rPr>
+          <w:rStyle w:val="Keyword"/>
+        </w:rPr>
+        <w:t>PrimaryPriceBeforeTax</w:t>
+      </w:r>
+      <w:proofErr w:type="spellEnd"/>
+      <w:r>
+        <w:t xml:space="preserve"> et </w:t>
+      </w:r>
+      <w:proofErr w:type="spellStart"/>
+      <w:r>
+        <w:rPr>
+          <w:rStyle w:val="Keyword"/>
+        </w:rPr>
+        <w:t>PrimaryTax</w:t>
+      </w:r>
+      <w:proofErr w:type="spellEnd"/>
+      <w:r>
+        <w:t>).</w:t>
+      </w:r>
+    </w:p>
+    <w:p>
+      <w:pPr>
+        <w:pStyle w:val="ListParagraph"/>
+        <w:numPr>
+          <w:ilvl w:val="0"/>
+          <w:numId w:val="32"/>
+        </w:numPr>
+      </w:pPr>
+      <w:r>
+        <w:t>Rabais (</w:t>
+      </w:r>
+      <w:r>
+        <w:rPr>
+          <w:rStyle w:val="Keyword"/>
+        </w:rPr>
+        <w:t>Discount</w:t>
+      </w:r>
+      <w:r>
+        <w:t>).</w:t>
+      </w:r>
+    </w:p>
+    <w:p>
+      <w:pPr>
+        <w:pStyle w:val="ListParagraph"/>
+        <w:numPr>
+          <w:ilvl w:val="0"/>
+          <w:numId w:val="32"/>
+        </w:numPr>
+      </w:pPr>
+      <w:r>
+        <w:t>Sous-total après rabais (</w:t>
+      </w:r>
+      <w:proofErr w:type="spellStart"/>
+      <w:r>
+        <w:rPr>
+          <w:rStyle w:val="Keyword"/>
+        </w:rPr>
+        <w:t>ResultingPriceBeforeTax</w:t>
+      </w:r>
+      <w:proofErr w:type="spellEnd"/>
+      <w:r>
+        <w:t xml:space="preserve"> et </w:t>
+      </w:r>
+      <w:proofErr w:type="spellStart"/>
+      <w:r>
+        <w:rPr>
+          <w:rStyle w:val="Keyword"/>
+        </w:rPr>
+        <w:t>ResultingTax</w:t>
+      </w:r>
+      <w:proofErr w:type="spellEnd"/>
+      <w:r>
+        <w:t>).</w:t>
+      </w:r>
+    </w:p>
+    <w:p>
+      <w:pPr>
+        <w:pStyle w:val="Normal0"/>
+      </w:pPr>
+      <w:r>
+        <w:lastRenderedPageBreak/>
+        <w:t xml:space="preserve">L’énumération </w:t>
+      </w:r>
+      <w:proofErr w:type="spellStart"/>
+      <w:r>
+        <w:rPr>
+          <w:rStyle w:val="Keyword"/>
+        </w:rPr>
+        <w:t>PriceDisplayModes</w:t>
+      </w:r>
+      <w:proofErr w:type="spellEnd"/>
+      <w:r>
+        <w:t xml:space="preserve"> disponible dans le champ </w:t>
+      </w:r>
+      <w:proofErr w:type="spellStart"/>
+      <w:r>
+        <w:rPr>
+          <w:rStyle w:val="Keyword"/>
+        </w:rPr>
+        <w:t>DisplayModes</w:t>
+      </w:r>
+      <w:proofErr w:type="spellEnd"/>
+      <w:r>
+        <w:t xml:space="preserve"> spécifie quelles informations doivent être rendues visibles :</w:t>
+      </w:r>
+    </w:p>
+    <w:p>
+      <w:pPr>
+        <w:pStyle w:val="ListParagraph"/>
+        <w:numPr>
+          <w:ilvl w:val="0"/>
+          <w:numId w:val="33"/>
+        </w:numPr>
+      </w:pPr>
+      <w:r>
+        <w:rPr>
+          <w:rStyle w:val="Keyword"/>
+        </w:rPr>
+        <w:t>None</w:t>
+      </w:r>
+      <w:r>
+        <w:t>, aucune information.</w:t>
+      </w:r>
+    </w:p>
+    <w:p>
+      <w:pPr>
+        <w:pStyle w:val="ListParagraph"/>
+        <w:numPr>
+          <w:ilvl w:val="0"/>
+          <w:numId w:val="33"/>
+        </w:numPr>
+      </w:pPr>
+      <w:proofErr w:type="spellStart"/>
+      <w:r>
+        <w:rPr>
+          <w:rStyle w:val="Keyword"/>
+        </w:rPr>
+        <w:t>PrimaryTotal</w:t>
+      </w:r>
+      <w:proofErr w:type="spellEnd"/>
+      <w:r>
+        <w:t>, montre le sous-total avant rabais.</w:t>
+      </w:r>
+    </w:p>
+    <w:p>
+      <w:pPr>
+        <w:pStyle w:val="ListParagraph"/>
+        <w:numPr>
+          <w:ilvl w:val="0"/>
+          <w:numId w:val="33"/>
+        </w:numPr>
+      </w:pPr>
+      <w:proofErr w:type="spellStart"/>
+      <w:r>
+        <w:rPr>
+          <w:rStyle w:val="Keyword"/>
+        </w:rPr>
+        <w:t>ResultingTotal</w:t>
+      </w:r>
+      <w:proofErr w:type="spellEnd"/>
+      <w:r>
+        <w:t>, montre le sous-total après rabais.</w:t>
+      </w:r>
+    </w:p>
+    <w:p>
+      <w:pPr>
+        <w:pStyle w:val="ListParagraph"/>
+        <w:numPr>
+          <w:ilvl w:val="0"/>
+          <w:numId w:val="33"/>
+        </w:numPr>
+      </w:pPr>
+      <w:r>
+        <w:rPr>
+          <w:rStyle w:val="Keyword"/>
+        </w:rPr>
+        <w:t>Discount</w:t>
+      </w:r>
+      <w:r>
+        <w:t>, montre le rabais.</w:t>
+      </w:r>
+    </w:p>
+    <w:p>
+      <w:pPr>
+        <w:pStyle w:val="ListParagraph"/>
+        <w:numPr>
+          <w:ilvl w:val="0"/>
+          <w:numId w:val="33"/>
+        </w:numPr>
+      </w:pPr>
+      <w:proofErr w:type="spellStart"/>
+      <w:r>
+        <w:rPr>
+          <w:rStyle w:val="Keyword"/>
+        </w:rPr>
+        <w:t>Tax</w:t>
+      </w:r>
+      <w:proofErr w:type="spellEnd"/>
+      <w:r>
+        <w:t>, montre les détails de TVA.</w:t>
+      </w:r>
+    </w:p>
+    <w:p>
+      <w:pPr>
+        <w:pStyle w:val="Heading2"/>
+      </w:pPr>
+      <w:r>
+        <w:t>G</w:t>
+      </w:r>
+      <w:r>
+        <w:t>roupes</w:t>
       </w:r>
     </w:p>
     <w:p>
@@ -2473,7 +2889,21 @@
         <w:t>group index</w:t>
       </w:r>
       <w:r>
-        <w:t xml:space="preserve">). Ceci permet une organisation visuelle </w:t>
+        <w:t xml:space="preserve">, stocké dans </w:t>
+      </w:r>
+      <w:proofErr w:type="spellStart"/>
+      <w:r>
+        <w:rPr>
+          <w:rStyle w:val="Keyword"/>
+        </w:rPr>
+        <w:t>GroupIndex</w:t>
+      </w:r>
+      <w:proofErr w:type="spellEnd"/>
+      <w:r>
+        <w:t>)</w:t>
+      </w:r>
+      <w:r>
+        <w:t xml:space="preserve">. Ceci permet une organisation visuelle </w:t>
       </w:r>
       <w:r>
         <w:t xml:space="preserve">et </w:t>
@@ -2494,13 +2924,8 @@
         <w:t xml:space="preserve"> et l’identité du </w:t>
       </w:r>
       <w:r>
-        <w:t xml:space="preserve">groupe </w:t>
-      </w:r>
-      <w:proofErr w:type="gramStart"/>
-      <w:r>
-        <w:t>parent</w:t>
-      </w:r>
-      <w:proofErr w:type="gramEnd"/>
+        <w:t>groupe parent</w:t>
+      </w:r>
       <w:r>
         <w:t>, en fonction du niveau d’imbrication</w:t>
       </w:r>
@@ -2522,7 +2947,27 @@
       </w:r>
       <w:proofErr w:type="spellEnd"/>
       <w:r>
-        <w:t xml:space="preserve"> et calculé à partir de l’index)</w:t>
+        <w:t>,</w:t>
+      </w:r>
+      <w:r>
+        <w:t xml:space="preserve"> calculé à partir de l’index</w:t>
+      </w:r>
+      <w:r>
+        <w:t xml:space="preserve"> et disponible comme propriété </w:t>
+      </w:r>
+      <w:proofErr w:type="spellStart"/>
+      <w:r>
+        <w:rPr>
+          <w:rStyle w:val="Keyword"/>
+        </w:rPr>
+        <w:t>GroupLevel</w:t>
+      </w:r>
+      <w:proofErr w:type="spellEnd"/>
+      <w:r>
+        <w:t xml:space="preserve"> dans chaque entité</w:t>
+      </w:r>
+      <w:r>
+        <w:t>)</w:t>
       </w:r>
       <w:r>
         <w:t> :</w:t>
@@ -2630,7 +3075,6 @@
               <w:keepLines/>
             </w:pPr>
             <w:r>
-              <w:lastRenderedPageBreak/>
               <w:t>N° de ligne</w:t>
             </w:r>
           </w:p>
@@ -4473,6 +4917,7 @@
         <w:spacing w:after="0" w:line="240" w:lineRule="auto"/>
       </w:pPr>
       <w:r>
+        <w:lastRenderedPageBreak/>
         <w:t>5.2</w:t>
       </w:r>
       <w:r>
@@ -5161,16 +5606,9 @@
     </w:p>
     <w:p>
       <w:pPr>
-        <w:tabs>
-          <w:tab w:val="left" w:pos="567"/>
-          <w:tab w:val="left" w:pos="851"/>
-          <w:tab w:val="left" w:pos="1134"/>
-          <w:tab w:val="left" w:pos="1418"/>
-          <w:tab w:val="left" w:pos="1701"/>
-        </w:tabs>
-      </w:pPr>
-      <w:r>
-        <w:lastRenderedPageBreak/>
+        <w:pStyle w:val="Normal0"/>
+      </w:pPr>
+      <w:r>
         <w:t>Dans le cas d’une facture où les montants sont TTC dans les lignes d’articles, le pied de la facture se transforme en ce qui suit :</w:t>
       </w:r>
     </w:p>
@@ -5204,8 +5642,6 @@
       </w:r>
       <w:r>
         <w:tab/>
-      </w:r>
-      <w:r>
         <w:t>103</w:t>
       </w:r>
       <w:proofErr w:type="gramStart"/>
@@ -5319,13 +5755,13 @@
           <w:b/>
         </w:rPr>
         <w:tab/>
-        <w:t xml:space="preserve">Total </w:t>
+        <w:t>Total TTC</w:t>
       </w:r>
       <w:r>
         <w:rPr>
           <w:b/>
         </w:rPr>
-        <w:t>TTC</w:t>
+        <w:tab/>
       </w:r>
       <w:r>
         <w:rPr>
@@ -5338,19 +5774,7 @@
           <w:b/>
         </w:rPr>
         <w:tab/>
-      </w:r>
-      <w:r>
-        <w:rPr>
-          <w:b/>
-        </w:rPr>
-        <w:tab/>
-        <w:t>10</w:t>
-      </w:r>
-      <w:r>
-        <w:rPr>
-          <w:b/>
-        </w:rPr>
-        <w:t>8</w:t>
+        <w:t>108</w:t>
       </w:r>
       <w:proofErr w:type="gramStart"/>
       <w:r>
@@ -5375,8 +5799,6 @@
       </w:pPr>
       <w:r>
         <w:br/>
-      </w:r>
-      <w:r>
         <w:t>17</w:t>
       </w:r>
       <w:r>
@@ -5385,8 +5807,6 @@
       </w:r>
       <w:r>
         <w:tab/>
-      </w:r>
-      <w:r>
         <w:t>incluse</w:t>
       </w:r>
       <w:r>
@@ -5428,6 +5848,9 @@
       </w:r>
     </w:p>
     <w:p>
+      <w:pPr>
+        <w:pStyle w:val="Normal0"/>
+      </w:pPr>
       <w:r>
         <w:t>Considérations générales :</w:t>
       </w:r>
@@ -5601,6 +6024,7 @@
         </w:numPr>
       </w:pPr>
       <w:r>
+        <w:lastRenderedPageBreak/>
         <w:t>Quand un groupe contient un unique sous-groupe, il fau</w:t>
       </w:r>
       <w:r>
@@ -6716,6 +7140,9 @@
       </w:r>
     </w:p>
     <w:p>
+      <w:pPr>
+        <w:pStyle w:val="Normal0"/>
+      </w:pPr>
       <w:r>
         <w:t xml:space="preserve">Le calculateur de prix </w:t>
       </w:r>
@@ -6748,91 +7175,13 @@
       </w:r>
       <w:r>
         <w:br/>
-        <w:t>01:a/0101</w:t>
-      </w:r>
-      <w:r>
-        <w:t>:</w:t>
-      </w:r>
-      <w:r>
-        <w:t>b/01</w:t>
-      </w:r>
-      <w:r>
-        <w:t>:</w:t>
-      </w:r>
-      <w:r>
-        <w:t>c/0101</w:t>
-      </w:r>
-      <w:r>
-        <w:t>:</w:t>
-      </w:r>
-      <w:r>
-        <w:t>d/02</w:t>
-      </w:r>
-      <w:r>
-        <w:t>:</w:t>
-      </w:r>
-      <w:r>
-        <w:t>e/0201</w:t>
-      </w:r>
-      <w:r>
-        <w:t>:</w:t>
-      </w:r>
-      <w:r>
-        <w:t>f/03</w:t>
-      </w:r>
-      <w:r>
-        <w:t>:</w:t>
-      </w:r>
-      <w:r>
-        <w:t xml:space="preserve">g </w:t>
+        <w:t xml:space="preserve">01:a/0101:b/01:c/0101:d/02:e/0201:f/03:g </w:t>
       </w:r>
       <w:r>
         <w:sym w:font="Wingdings" w:char="F0E0"/>
       </w:r>
       <w:r>
-        <w:t xml:space="preserve"> 01</w:t>
-      </w:r>
-      <w:r>
-        <w:t>:a</w:t>
-      </w:r>
-      <w:r>
-        <w:t>/0101</w:t>
-      </w:r>
-      <w:r>
-        <w:t>:</w:t>
-      </w:r>
-      <w:r>
-        <w:t>b/0101</w:t>
-      </w:r>
-      <w:r>
-        <w:t>:</w:t>
-      </w:r>
-      <w:r>
-        <w:t>d/01</w:t>
-      </w:r>
-      <w:r>
-        <w:t>:</w:t>
-      </w:r>
-      <w:r>
-        <w:t>c/0201</w:t>
-      </w:r>
-      <w:r>
-        <w:t>:</w:t>
-      </w:r>
-      <w:r>
-        <w:t>f/02</w:t>
-      </w:r>
-      <w:r>
-        <w:t>:</w:t>
-      </w:r>
-      <w:r>
-        <w:t>e/03</w:t>
-      </w:r>
-      <w:r>
-        <w:t>:</w:t>
-      </w:r>
-      <w:r>
-        <w:t>g</w:t>
+        <w:t xml:space="preserve"> 01:a/0101:b/0101:d/01:c/0201:f/02:e/03:g</w:t>
       </w:r>
     </w:p>
     <w:p>
@@ -6924,10 +7273,7 @@
         <w:sym w:font="Wingdings" w:char="F0E0"/>
       </w:r>
       <w:r>
-        <w:t xml:space="preserve"> </w:t>
-      </w:r>
-      <w:r>
-        <w:t>U</w:t>
+        <w:t xml:space="preserve"> U</w:t>
       </w:r>
       <w:r>
         <w:t>n groupe ne contenant aucu</w:t>
@@ -7029,12 +7375,29 @@
       </w:r>
     </w:p>
     <w:p>
+      <w:r>
+        <w:t xml:space="preserve">Les lignes d’articles </w:t>
+      </w:r>
+      <w:r>
+        <w:rPr>
+          <w:i/>
+        </w:rPr>
+        <w:t>pro forma uniquement</w:t>
+      </w:r>
+      <w:r>
+        <w:t xml:space="preserve"> ne sont pas totalisées. Le calculateur se contente de mettre à jour les prix calculés au sein de la ligne concernée, mais traite sinon l’entier de la ligne comme du texte informationnel.</w:t>
+      </w:r>
+    </w:p>
+    <w:p>
       <w:pPr>
         <w:pStyle w:val="Heading2"/>
       </w:pPr>
       <w:r>
         <w:t>Calculateurs de prix pour les lignes</w:t>
       </w:r>
+      <w:r>
+        <w:t xml:space="preserve"> en général</w:t>
+      </w:r>
     </w:p>
     <w:p>
       <w:r>
@@ -7147,6 +7510,21 @@
       </w:r>
     </w:p>
     <w:p>
+      <w:pPr>
+        <w:pStyle w:val="Heading2"/>
+      </w:pPr>
+      <w:r>
+        <w:lastRenderedPageBreak/>
+        <w:t xml:space="preserve">Calculateurs de prix pour les </w:t>
+      </w:r>
+      <w:r>
+        <w:t>articles</w:t>
+      </w:r>
+    </w:p>
+    <w:p>
+      <w:pPr>
+        <w:pStyle w:val="Normal0"/>
+      </w:pPr>
       <w:r>
         <w:t xml:space="preserve">La méthode </w:t>
       </w:r>
@@ -7185,6 +7563,15 @@
         <w:t>fait ceci</w:t>
       </w:r>
       <w:r>
+        <w:t xml:space="preserve">, pour autant que l’article ne soit pas de type </w:t>
+      </w:r>
+      <w:r>
+        <w:rPr>
+          <w:i/>
+        </w:rPr>
+        <w:t>pro forma uniquement</w:t>
+      </w:r>
+      <w:r>
         <w:t> :</w:t>
       </w:r>
     </w:p>
@@ -7245,8 +7632,237 @@
         </w:numPr>
       </w:pPr>
       <w:r>
-        <w:lastRenderedPageBreak/>
         <w:t>Ajoute dans le groupe actif le calculateur d’article.</w:t>
+      </w:r>
+    </w:p>
+    <w:p>
+      <w:proofErr w:type="gramStart"/>
+      <w:r>
+        <w:t>sinon</w:t>
+      </w:r>
+      <w:proofErr w:type="gramEnd"/>
+      <w:r>
+        <w:t xml:space="preserve"> (si c’est un article de type </w:t>
+      </w:r>
+      <w:r>
+        <w:rPr>
+          <w:i/>
+        </w:rPr>
+        <w:t>pro forma uniquement</w:t>
+      </w:r>
+      <w:r>
+        <w:t>), il se contente de reculer le prix de l’article.</w:t>
+      </w:r>
+    </w:p>
+    <w:p>
+      <w:pPr>
+        <w:pStyle w:val="Normal0"/>
+      </w:pPr>
+      <w:r>
+        <w:t>Le calcul du prix de l’article (</w:t>
+      </w:r>
+      <w:proofErr w:type="spellStart"/>
+      <w:r>
+        <w:rPr>
+          <w:rStyle w:val="Keyword"/>
+        </w:rPr>
+        <w:t>ComputePrice</w:t>
+      </w:r>
+      <w:proofErr w:type="spellEnd"/>
+      <w:r>
+        <w:t>) se déroule en plusieurs étapes :</w:t>
+      </w:r>
+    </w:p>
+    <w:p>
+      <w:pPr>
+        <w:pStyle w:val="ListParagraph"/>
+        <w:numPr>
+          <w:ilvl w:val="0"/>
+          <w:numId w:val="36"/>
+        </w:numPr>
+      </w:pPr>
+      <w:r>
+        <w:t>Détermin</w:t>
+      </w:r>
+      <w:r>
+        <w:t>e</w:t>
+      </w:r>
+      <w:r>
+        <w:t xml:space="preserve"> </w:t>
+      </w:r>
+      <w:r>
+        <w:t xml:space="preserve">le </w:t>
+      </w:r>
+      <w:r>
+        <w:t>mode d’arrondi à utiliser.</w:t>
+      </w:r>
+    </w:p>
+    <w:p>
+      <w:pPr>
+        <w:pStyle w:val="ListParagraph"/>
+        <w:numPr>
+          <w:ilvl w:val="0"/>
+          <w:numId w:val="36"/>
+        </w:numPr>
+      </w:pPr>
+      <w:r>
+        <w:t>Détermin</w:t>
+      </w:r>
+      <w:r>
+        <w:t>e</w:t>
+      </w:r>
+      <w:r>
+        <w:t xml:space="preserve"> </w:t>
+      </w:r>
+      <w:r>
+        <w:t>l</w:t>
+      </w:r>
+      <w:r>
+        <w:t xml:space="preserve">es </w:t>
+      </w:r>
+      <w:r>
+        <w:t>quantité</w:t>
+      </w:r>
+      <w:r>
+        <w:t>s</w:t>
+      </w:r>
+      <w:r>
+        <w:t xml:space="preserve"> commandée</w:t>
+      </w:r>
+      <w:r>
+        <w:t xml:space="preserve"> et réelle.</w:t>
+      </w:r>
+      <w:r>
+        <w:br/>
+        <w:t>La quantité réelle correspond au nombre d’articles à facturer dans le document concerné.</w:t>
+      </w:r>
+    </w:p>
+    <w:p>
+      <w:pPr>
+        <w:pStyle w:val="ListParagraph"/>
+        <w:numPr>
+          <w:ilvl w:val="0"/>
+          <w:numId w:val="36"/>
+        </w:numPr>
+      </w:pPr>
+      <w:r>
+        <w:t>Détermine le prix d’article qui sera appliqué (</w:t>
+      </w:r>
+      <w:proofErr w:type="spellStart"/>
+      <w:r>
+        <w:rPr>
+          <w:rStyle w:val="Keyword"/>
+        </w:rPr>
+        <w:t>ArticlePriceEntity</w:t>
+      </w:r>
+      <w:proofErr w:type="spellEnd"/>
+      <w:r>
+        <w:t>) en fonction de la quantité commandée, de la date, etc.</w:t>
+      </w:r>
+    </w:p>
+    <w:p>
+      <w:pPr>
+        <w:pStyle w:val="ListParagraph"/>
+        <w:numPr>
+          <w:ilvl w:val="0"/>
+          <w:numId w:val="36"/>
+        </w:numPr>
+      </w:pPr>
+      <w:r>
+        <w:t>Calcule le prix unitaire HT. Si un prix a été forcé (</w:t>
+      </w:r>
+      <w:proofErr w:type="spellStart"/>
+      <w:r>
+        <w:rPr>
+          <w:rStyle w:val="Keyword"/>
+        </w:rPr>
+        <w:t>BillingUnitPriceBeforeTax</w:t>
+      </w:r>
+      <w:proofErr w:type="spellEnd"/>
+      <w:r>
+        <w:t>), c’est ce prix qui sert de base, sinon il est déterminé sur la base du prix d’article (qui peut à son tour nécessiter un calcul pour un article paramétré). Le résultat est arrondi selon le mode d’arrondi en vigueur.</w:t>
+      </w:r>
+    </w:p>
+    <w:p>
+      <w:pPr>
+        <w:pStyle w:val="ListParagraph"/>
+        <w:numPr>
+          <w:ilvl w:val="0"/>
+          <w:numId w:val="36"/>
+        </w:numPr>
+      </w:pPr>
+      <w:r>
+        <w:t>Calcule le prix de ligne HT (produit du prix unitaire HT et de la quantité réelle).</w:t>
+      </w:r>
+    </w:p>
+    <w:p>
+      <w:pPr>
+        <w:pStyle w:val="ListParagraph"/>
+        <w:numPr>
+          <w:ilvl w:val="0"/>
+          <w:numId w:val="36"/>
+        </w:numPr>
+      </w:pPr>
+      <w:r>
+        <w:t>Calcule le prix de ligne HT résultant, après rabais. Les rabais sont appliqués avec ou sans TVA.</w:t>
+      </w:r>
+    </w:p>
+    <w:p>
+      <w:pPr>
+        <w:pStyle w:val="ListParagraph"/>
+        <w:numPr>
+          <w:ilvl w:val="0"/>
+          <w:numId w:val="36"/>
+        </w:numPr>
+      </w:pPr>
+      <w:r>
+        <w:t>Calcule la TVA du prix de ligne HT et du prix de ligne HT résultant.</w:t>
+      </w:r>
+    </w:p>
+    <w:p>
+      <w:pPr>
+        <w:pStyle w:val="ListParagraph"/>
+        <w:numPr>
+          <w:ilvl w:val="0"/>
+          <w:numId w:val="36"/>
+        </w:numPr>
+      </w:pPr>
+      <w:r>
+        <w:t>Arrondit tous les montants en fonction de la monnaie utilisée.</w:t>
+      </w:r>
+    </w:p>
+    <w:p>
+      <w:pPr>
+        <w:pStyle w:val="ListParagraph"/>
+        <w:numPr>
+          <w:ilvl w:val="0"/>
+          <w:numId w:val="36"/>
+        </w:numPr>
+      </w:pPr>
+      <w:r>
+        <w:t>Calcule le ou les taux de TVA appliqué(s) et arrondit ceux-ci</w:t>
+      </w:r>
+      <w:r>
+        <w:t xml:space="preserve"> de manière à avoir 6 chiffres après la virgule lors d’un affichage en pourcents (8.000000%)</w:t>
+      </w:r>
+      <w:r>
+        <w:t>.</w:t>
+      </w:r>
+    </w:p>
+    <w:p>
+      <w:r>
+        <w:t>En principe, le prix unitaire devrait être forcé dès que l’on copie un document commercial (par ex. une offre pour en faire un bon pour commande) ou après que le document ait été envoyé au client, pour éviter qu’une mise à jour du prix des articles ne modifie un document commercial existant.</w:t>
+      </w:r>
+    </w:p>
+    <w:p>
+      <w:pPr>
+        <w:pStyle w:val="Heading2"/>
+      </w:pPr>
+      <w:r>
+        <w:t xml:space="preserve">Calculateurs de prix pour les </w:t>
+      </w:r>
+      <w:r>
+        <w:t>sous-totaux</w:t>
       </w:r>
     </w:p>
     <w:p>
@@ -7350,15 +7966,21 @@
         <w:pStyle w:val="Heading2"/>
       </w:pPr>
       <w:r>
-        <w:t xml:space="preserve">Calculateurs de prix </w:t>
-      </w:r>
-      <w:r>
-        <w:t>et TVA</w:t>
-      </w:r>
-    </w:p>
-    <w:p>
-      <w:r>
-        <w:t>La complexité des calculateurs spécifiques est liée à la gestion correcte de la TVA et de la ventilation des rabais.</w:t>
+        <w:lastRenderedPageBreak/>
+        <w:t>Calculateurs de prix et TVA</w:t>
+      </w:r>
+    </w:p>
+    <w:p>
+      <w:pPr>
+        <w:pStyle w:val="Normal0"/>
+      </w:pPr>
+      <w:r>
+        <w:t>La complexité des calculateurs spécifiques est liée à la gestion correc</w:t>
+      </w:r>
+      <w:bookmarkStart w:id="0" w:name="_GoBack"/>
+      <w:bookmarkEnd w:id="0"/>
+      <w:r>
+        <w:t>te de la TVA et de la ventilation des rabais.</w:t>
       </w:r>
       <w:r>
         <w:t xml:space="preserve"> </w:t>
@@ -7671,7 +8293,6 @@
         <w:pStyle w:val="Heading2"/>
       </w:pPr>
       <w:r>
-        <w:lastRenderedPageBreak/>
         <w:t>TVA en fonction d’une date</w:t>
       </w:r>
     </w:p>
@@ -7733,8 +8354,6 @@
       <w:r>
         <w:t>, lequel conserve un tableau de toutes les définitions de TVA en provenance de la base de données.</w:t>
       </w:r>
-      <w:bookmarkStart w:id="0" w:name="_GoBack"/>
-      <w:bookmarkEnd w:id="0"/>
     </w:p>
     <w:p>
       <w:r>
@@ -8185,9 +8804,224 @@
     </w:p>
     <w:p>
       <w:pPr>
+        <w:rPr>
+          <w:rFonts w:eastAsiaTheme="majorEastAsia" w:cstheme="majorBidi"/>
+          <w:b/>
+          <w:bCs/>
+          <w:color w:val="17365D" w:themeColor="text2" w:themeShade="BF"/>
+          <w:sz w:val="32"/>
+          <w:szCs w:val="28"/>
+        </w:rPr>
+      </w:pPr>
+      <w:r>
+        <w:br w:type="page"/>
+      </w:r>
+    </w:p>
+    <w:p>
+      <w:pPr>
         <w:pStyle w:val="Heading1"/>
       </w:pPr>
       <w:r>
+        <w:lastRenderedPageBreak/>
+        <w:t>La liste de gauche (le browser)</w:t>
+      </w:r>
+    </w:p>
+    <w:p>
+      <w:r>
+        <w:t xml:space="preserve">La liste de gauche est gérée par </w:t>
+      </w:r>
+      <w:r>
+        <w:t xml:space="preserve">le contrôleur </w:t>
+      </w:r>
+      <w:proofErr w:type="spellStart"/>
+      <w:r>
+        <w:t>BrowserViewController</w:t>
+      </w:r>
+      <w:proofErr w:type="spellEnd"/>
+      <w:r>
+        <w:t>. Il est</w:t>
+      </w:r>
+      <w:r>
+        <w:t xml:space="preserve"> réalisé sous la forme d’un composant</w:t>
+      </w:r>
+      <w:r>
+        <w:t xml:space="preserve"> rattaché à </w:t>
+      </w:r>
+      <w:proofErr w:type="spellStart"/>
+      <w:r>
+        <w:t>CoreApp</w:t>
+      </w:r>
+      <w:proofErr w:type="spellEnd"/>
+      <w:r>
+        <w:t xml:space="preserve">, créé au démarrage de l’application par le </w:t>
+      </w:r>
+      <w:proofErr w:type="spellStart"/>
+      <w:r>
+        <w:t>MainViewController</w:t>
+      </w:r>
+      <w:proofErr w:type="spellEnd"/>
+      <w:r>
+        <w:t>.</w:t>
+      </w:r>
+    </w:p>
+    <w:p>
+      <w:pPr>
+        <w:pStyle w:val="ListParagraph"/>
+        <w:numPr>
+          <w:ilvl w:val="0"/>
+          <w:numId w:val="31"/>
+        </w:numPr>
+      </w:pPr>
+      <w:proofErr w:type="spellStart"/>
+      <w:r>
+        <w:t>BrowserList</w:t>
+      </w:r>
+      <w:proofErr w:type="spellEnd"/>
+      <w:r>
+        <w:t xml:space="preserve"> représente la collection de lignes de la liste de gauche.</w:t>
+      </w:r>
+      <w:r>
+        <w:t xml:space="preserve"> La liste est liée au même data </w:t>
+      </w:r>
+      <w:proofErr w:type="spellStart"/>
+      <w:r>
+        <w:t>context</w:t>
+      </w:r>
+      <w:proofErr w:type="spellEnd"/>
+      <w:r>
+        <w:t xml:space="preserve"> que le contrôleur.</w:t>
+      </w:r>
+    </w:p>
+    <w:p>
+      <w:pPr>
+        <w:pStyle w:val="ListParagraph"/>
+        <w:numPr>
+          <w:ilvl w:val="0"/>
+          <w:numId w:val="31"/>
+        </w:numPr>
+      </w:pPr>
+      <w:proofErr w:type="spellStart"/>
+      <w:r>
+        <w:t>BrowserListItem</w:t>
+      </w:r>
+      <w:proofErr w:type="spellEnd"/>
+      <w:r>
+        <w:t xml:space="preserve"> représente une ligne de la liste de gauche (entité et texte court associé).</w:t>
+      </w:r>
+    </w:p>
+    <w:p>
+      <w:pPr>
+        <w:pStyle w:val="ListParagraph"/>
+        <w:numPr>
+          <w:ilvl w:val="0"/>
+          <w:numId w:val="31"/>
+        </w:numPr>
+      </w:pPr>
+      <w:proofErr w:type="spellStart"/>
+      <w:r>
+        <w:t>BrowserViewController.ItemCreator</w:t>
+      </w:r>
+      <w:proofErr w:type="spellEnd"/>
+      <w:r>
+        <w:t xml:space="preserve"> gère la création d’entités (après avoir passé par un éventuel contrôleur de création propre aux entités sélectionnées).</w:t>
+      </w:r>
+    </w:p>
+    <w:p>
+      <w:pPr>
+        <w:pStyle w:val="ListParagraph"/>
+        <w:numPr>
+          <w:ilvl w:val="0"/>
+          <w:numId w:val="31"/>
+        </w:numPr>
+      </w:pPr>
+      <w:proofErr w:type="spellStart"/>
+      <w:r>
+        <w:t>BrowserViewController.BrowserNavigationPathElement</w:t>
+      </w:r>
+      <w:proofErr w:type="spellEnd"/>
+      <w:r>
+        <w:t xml:space="preserve"> représente un élément de chemin pour l’historique de navigation. La méthode </w:t>
+      </w:r>
+      <w:proofErr w:type="spellStart"/>
+      <w:r>
+        <w:t>Navigate</w:t>
+      </w:r>
+      <w:proofErr w:type="spellEnd"/>
+      <w:r>
+        <w:t xml:space="preserve"> permet de réactiver la liste de gauche dans un état mémorisé.</w:t>
+      </w:r>
+    </w:p>
+    <w:p>
+      <w:r>
+        <w:t xml:space="preserve">Les réglages </w:t>
+      </w:r>
+      <w:r>
+        <w:t xml:space="preserve">et boutons d’action </w:t>
+      </w:r>
+      <w:r>
+        <w:t xml:space="preserve">de la liste de gauche sont gérés par le contrôleur </w:t>
+      </w:r>
+      <w:proofErr w:type="spellStart"/>
+      <w:r>
+        <w:t>BrowserSettingsController</w:t>
+      </w:r>
+      <w:proofErr w:type="spellEnd"/>
+      <w:r>
+        <w:t xml:space="preserve">, aussi créé par </w:t>
+      </w:r>
+      <w:proofErr w:type="spellStart"/>
+      <w:r>
+        <w:t>MainViewController</w:t>
+      </w:r>
+      <w:proofErr w:type="spellEnd"/>
+      <w:r>
+        <w:t xml:space="preserve">. Le conteneur dans lequel les éléments d’interface sont construits est sous le contrôle de </w:t>
+      </w:r>
+      <w:proofErr w:type="spellStart"/>
+      <w:r>
+        <w:t>MainViewController</w:t>
+      </w:r>
+      <w:proofErr w:type="spellEnd"/>
+      <w:r>
+        <w:t xml:space="preserve"> et peut changer </w:t>
+      </w:r>
+      <w:r>
+        <w:t xml:space="preserve">de taille et </w:t>
+      </w:r>
+      <w:r>
+        <w:t xml:space="preserve">d’emplacement en fonction de </w:t>
+      </w:r>
+      <w:proofErr w:type="spellStart"/>
+      <w:r>
+        <w:t>BrowserSettingsMode</w:t>
+      </w:r>
+      <w:proofErr w:type="spellEnd"/>
+      <w:r>
+        <w:t>.</w:t>
+      </w:r>
+    </w:p>
+    <w:p/>
+    <w:p>
+      <w:pPr>
+        <w:rPr>
+          <w:rFonts w:eastAsiaTheme="majorEastAsia" w:cstheme="majorBidi"/>
+          <w:b/>
+          <w:bCs/>
+          <w:color w:val="17365D" w:themeColor="text2" w:themeShade="BF"/>
+          <w:sz w:val="32"/>
+          <w:szCs w:val="28"/>
+        </w:rPr>
+      </w:pPr>
+      <w:r>
+        <w:br w:type="page"/>
+      </w:r>
+    </w:p>
+    <w:p>
+      <w:pPr>
+        <w:pStyle w:val="Heading1"/>
+      </w:pPr>
+      <w:r>
+        <w:lastRenderedPageBreak/>
         <w:t>Ajouter une base de données dans le ruban</w:t>
       </w:r>
     </w:p>
@@ -9092,6 +9926,7 @@
         </w:numPr>
       </w:pPr>
       <w:r>
+        <w:lastRenderedPageBreak/>
         <w:t>Dans Designer, créer un nouveau module de référence, avec le chemin d’accès absolu défini sur « </w:t>
       </w:r>
       <w:r>
@@ -9875,7 +10710,7 @@
           <w:rPr>
             <w:noProof/>
           </w:rPr>
-          <w:t>10</w:t>
+          <w:t>13</w:t>
         </w:r>
         <w:r>
           <w:rPr>
@@ -9899,30 +10734,7 @@
         <w:noProof/>
       </w:rPr>
       <w:tab/>
-    </w:r>
-    <w:r>
-      <w:rPr>
-        <w:noProof/>
-      </w:rPr>
-      <w:t>12</w:t>
-    </w:r>
-    <w:r>
-      <w:rPr>
-        <w:noProof/>
-      </w:rPr>
-      <w:t>.0</w:t>
-    </w:r>
-    <w:r>
-      <w:rPr>
-        <w:noProof/>
-      </w:rPr>
-      <w:t>7</w:t>
-    </w:r>
-    <w:r>
-      <w:rPr>
-        <w:noProof/>
-      </w:rPr>
-      <w:t>.2011</w:t>
+      <w:t>12.07.2011</w:t>
     </w:r>
   </w:p>
 </w:ftr>
@@ -10477,6 +11289,119 @@
     </w:lvl>
   </w:abstractNum>
   <w:abstractNum w:abstractNumId="5">
+    <w:nsid w:val="220255B7"/>
+    <w:multiLevelType w:val="hybridMultilevel"/>
+    <w:tmpl w:val="4F9CA2D6"/>
+    <w:lvl w:ilvl="0" w:tplc="100C0001">
+      <w:start w:val="1"/>
+      <w:numFmt w:val="bullet"/>
+      <w:lvlText w:val=""/>
+      <w:lvlJc w:val="left"/>
+      <w:pPr>
+        <w:ind w:left="720" w:hanging="360"/>
+      </w:pPr>
+      <w:rPr>
+        <w:rFonts w:ascii="Symbol" w:hAnsi="Symbol" w:hint="default"/>
+      </w:rPr>
+    </w:lvl>
+    <w:lvl w:ilvl="1" w:tplc="100C0003" w:tentative="1">
+      <w:start w:val="1"/>
+      <w:numFmt w:val="bullet"/>
+      <w:lvlText w:val="o"/>
+      <w:lvlJc w:val="left"/>
+      <w:pPr>
+        <w:ind w:left="1440" w:hanging="360"/>
+      </w:pPr>
+      <w:rPr>
+        <w:rFonts w:ascii="Courier New" w:hAnsi="Courier New" w:cs="Courier New" w:hint="default"/>
+      </w:rPr>
+    </w:lvl>
+    <w:lvl w:ilvl="2" w:tplc="100C0005" w:tentative="1">
+      <w:start w:val="1"/>
+      <w:numFmt w:val="bullet"/>
+      <w:lvlText w:val=""/>
+      <w:lvlJc w:val="left"/>
+      <w:pPr>
+        <w:ind w:left="2160" w:hanging="360"/>
+      </w:pPr>
+      <w:rPr>
+        <w:rFonts w:ascii="Wingdings" w:hAnsi="Wingdings" w:hint="default"/>
+      </w:rPr>
+    </w:lvl>
+    <w:lvl w:ilvl="3" w:tplc="100C0001" w:tentative="1">
+      <w:start w:val="1"/>
+      <w:numFmt w:val="bullet"/>
+      <w:lvlText w:val=""/>
+      <w:lvlJc w:val="left"/>
+      <w:pPr>
+        <w:ind w:left="2880" w:hanging="360"/>
+      </w:pPr>
+      <w:rPr>
+        <w:rFonts w:ascii="Symbol" w:hAnsi="Symbol" w:hint="default"/>
+      </w:rPr>
+    </w:lvl>
+    <w:lvl w:ilvl="4" w:tplc="100C0003" w:tentative="1">
+      <w:start w:val="1"/>
+      <w:numFmt w:val="bullet"/>
+      <w:lvlText w:val="o"/>
+      <w:lvlJc w:val="left"/>
+      <w:pPr>
+        <w:ind w:left="3600" w:hanging="360"/>
+      </w:pPr>
+      <w:rPr>
+        <w:rFonts w:ascii="Courier New" w:hAnsi="Courier New" w:cs="Courier New" w:hint="default"/>
+      </w:rPr>
+    </w:lvl>
+    <w:lvl w:ilvl="5" w:tplc="100C0005" w:tentative="1">
+      <w:start w:val="1"/>
+      <w:numFmt w:val="bullet"/>
+      <w:lvlText w:val=""/>
+      <w:lvlJc w:val="left"/>
+      <w:pPr>
+        <w:ind w:left="4320" w:hanging="360"/>
+      </w:pPr>
+      <w:rPr>
+        <w:rFonts w:ascii="Wingdings" w:hAnsi="Wingdings" w:hint="default"/>
+      </w:rPr>
+    </w:lvl>
+    <w:lvl w:ilvl="6" w:tplc="100C0001" w:tentative="1">
+      <w:start w:val="1"/>
+      <w:numFmt w:val="bullet"/>
+      <w:lvlText w:val=""/>
+      <w:lvlJc w:val="left"/>
+      <w:pPr>
+        <w:ind w:left="5040" w:hanging="360"/>
+      </w:pPr>
+      <w:rPr>
+        <w:rFonts w:ascii="Symbol" w:hAnsi="Symbol" w:hint="default"/>
+      </w:rPr>
+    </w:lvl>
+    <w:lvl w:ilvl="7" w:tplc="100C0003" w:tentative="1">
+      <w:start w:val="1"/>
+      <w:numFmt w:val="bullet"/>
+      <w:lvlText w:val="o"/>
+      <w:lvlJc w:val="left"/>
+      <w:pPr>
+        <w:ind w:left="5760" w:hanging="360"/>
+      </w:pPr>
+      <w:rPr>
+        <w:rFonts w:ascii="Courier New" w:hAnsi="Courier New" w:cs="Courier New" w:hint="default"/>
+      </w:rPr>
+    </w:lvl>
+    <w:lvl w:ilvl="8" w:tplc="100C0005" w:tentative="1">
+      <w:start w:val="1"/>
+      <w:numFmt w:val="bullet"/>
+      <w:lvlText w:val=""/>
+      <w:lvlJc w:val="left"/>
+      <w:pPr>
+        <w:ind w:left="6480" w:hanging="360"/>
+      </w:pPr>
+      <w:rPr>
+        <w:rFonts w:ascii="Wingdings" w:hAnsi="Wingdings" w:hint="default"/>
+      </w:rPr>
+    </w:lvl>
+  </w:abstractNum>
+  <w:abstractNum w:abstractNumId="6">
     <w:nsid w:val="224E37C1"/>
     <w:multiLevelType w:val="hybridMultilevel"/>
     <w:tmpl w:val="2FBA6C4C"/>
@@ -10589,7 +11514,7 @@
       </w:rPr>
     </w:lvl>
   </w:abstractNum>
-  <w:abstractNum w:abstractNumId="6">
+  <w:abstractNum w:abstractNumId="7">
     <w:nsid w:val="268E4E07"/>
     <w:multiLevelType w:val="hybridMultilevel"/>
     <w:tmpl w:val="6F02054A"/>
@@ -10702,7 +11627,7 @@
       </w:rPr>
     </w:lvl>
   </w:abstractNum>
-  <w:abstractNum w:abstractNumId="7">
+  <w:abstractNum w:abstractNumId="8">
     <w:nsid w:val="285B757A"/>
     <w:multiLevelType w:val="hybridMultilevel"/>
     <w:tmpl w:val="1B945F60"/>
@@ -10815,7 +11740,7 @@
       </w:rPr>
     </w:lvl>
   </w:abstractNum>
-  <w:abstractNum w:abstractNumId="8">
+  <w:abstractNum w:abstractNumId="9">
     <w:nsid w:val="2A083E1F"/>
     <w:multiLevelType w:val="hybridMultilevel"/>
     <w:tmpl w:val="F2568A86"/>
@@ -10928,7 +11853,7 @@
       </w:rPr>
     </w:lvl>
   </w:abstractNum>
-  <w:abstractNum w:abstractNumId="9">
+  <w:abstractNum w:abstractNumId="10">
     <w:nsid w:val="2B464EB9"/>
     <w:multiLevelType w:val="hybridMultilevel"/>
     <w:tmpl w:val="A568393C"/>
@@ -11014,7 +11939,120 @@
       </w:pPr>
     </w:lvl>
   </w:abstractNum>
-  <w:abstractNum w:abstractNumId="10">
+  <w:abstractNum w:abstractNumId="11">
+    <w:nsid w:val="2BB879BA"/>
+    <w:multiLevelType w:val="hybridMultilevel"/>
+    <w:tmpl w:val="45A678CA"/>
+    <w:lvl w:ilvl="0" w:tplc="100C0001">
+      <w:start w:val="1"/>
+      <w:numFmt w:val="bullet"/>
+      <w:lvlText w:val=""/>
+      <w:lvlJc w:val="left"/>
+      <w:pPr>
+        <w:ind w:left="720" w:hanging="360"/>
+      </w:pPr>
+      <w:rPr>
+        <w:rFonts w:ascii="Symbol" w:hAnsi="Symbol" w:hint="default"/>
+      </w:rPr>
+    </w:lvl>
+    <w:lvl w:ilvl="1" w:tplc="100C0003" w:tentative="1">
+      <w:start w:val="1"/>
+      <w:numFmt w:val="bullet"/>
+      <w:lvlText w:val="o"/>
+      <w:lvlJc w:val="left"/>
+      <w:pPr>
+        <w:ind w:left="1440" w:hanging="360"/>
+      </w:pPr>
+      <w:rPr>
+        <w:rFonts w:ascii="Courier New" w:hAnsi="Courier New" w:cs="Courier New" w:hint="default"/>
+      </w:rPr>
+    </w:lvl>
+    <w:lvl w:ilvl="2" w:tplc="100C0005" w:tentative="1">
+      <w:start w:val="1"/>
+      <w:numFmt w:val="bullet"/>
+      <w:lvlText w:val=""/>
+      <w:lvlJc w:val="left"/>
+      <w:pPr>
+        <w:ind w:left="2160" w:hanging="360"/>
+      </w:pPr>
+      <w:rPr>
+        <w:rFonts w:ascii="Wingdings" w:hAnsi="Wingdings" w:hint="default"/>
+      </w:rPr>
+    </w:lvl>
+    <w:lvl w:ilvl="3" w:tplc="100C0001" w:tentative="1">
+      <w:start w:val="1"/>
+      <w:numFmt w:val="bullet"/>
+      <w:lvlText w:val=""/>
+      <w:lvlJc w:val="left"/>
+      <w:pPr>
+        <w:ind w:left="2880" w:hanging="360"/>
+      </w:pPr>
+      <w:rPr>
+        <w:rFonts w:ascii="Symbol" w:hAnsi="Symbol" w:hint="default"/>
+      </w:rPr>
+    </w:lvl>
+    <w:lvl w:ilvl="4" w:tplc="100C0003" w:tentative="1">
+      <w:start w:val="1"/>
+      <w:numFmt w:val="bullet"/>
+      <w:lvlText w:val="o"/>
+      <w:lvlJc w:val="left"/>
+      <w:pPr>
+        <w:ind w:left="3600" w:hanging="360"/>
+      </w:pPr>
+      <w:rPr>
+        <w:rFonts w:ascii="Courier New" w:hAnsi="Courier New" w:cs="Courier New" w:hint="default"/>
+      </w:rPr>
+    </w:lvl>
+    <w:lvl w:ilvl="5" w:tplc="100C0005" w:tentative="1">
+      <w:start w:val="1"/>
+      <w:numFmt w:val="bullet"/>
+      <w:lvlText w:val=""/>
+      <w:lvlJc w:val="left"/>
+      <w:pPr>
+        <w:ind w:left="4320" w:hanging="360"/>
+      </w:pPr>
+      <w:rPr>
+        <w:rFonts w:ascii="Wingdings" w:hAnsi="Wingdings" w:hint="default"/>
+      </w:rPr>
+    </w:lvl>
+    <w:lvl w:ilvl="6" w:tplc="100C0001" w:tentative="1">
+      <w:start w:val="1"/>
+      <w:numFmt w:val="bullet"/>
+      <w:lvlText w:val=""/>
+      <w:lvlJc w:val="left"/>
+      <w:pPr>
+        <w:ind w:left="5040" w:hanging="360"/>
+      </w:pPr>
+      <w:rPr>
+        <w:rFonts w:ascii="Symbol" w:hAnsi="Symbol" w:hint="default"/>
+      </w:rPr>
+    </w:lvl>
+    <w:lvl w:ilvl="7" w:tplc="100C0003" w:tentative="1">
+      <w:start w:val="1"/>
+      <w:numFmt w:val="bullet"/>
+      <w:lvlText w:val="o"/>
+      <w:lvlJc w:val="left"/>
+      <w:pPr>
+        <w:ind w:left="5760" w:hanging="360"/>
+      </w:pPr>
+      <w:rPr>
+        <w:rFonts w:ascii="Courier New" w:hAnsi="Courier New" w:cs="Courier New" w:hint="default"/>
+      </w:rPr>
+    </w:lvl>
+    <w:lvl w:ilvl="8" w:tplc="100C0005" w:tentative="1">
+      <w:start w:val="1"/>
+      <w:numFmt w:val="bullet"/>
+      <w:lvlText w:val=""/>
+      <w:lvlJc w:val="left"/>
+      <w:pPr>
+        <w:ind w:left="6480" w:hanging="360"/>
+      </w:pPr>
+      <w:rPr>
+        <w:rFonts w:ascii="Wingdings" w:hAnsi="Wingdings" w:hint="default"/>
+      </w:rPr>
+    </w:lvl>
+  </w:abstractNum>
+  <w:abstractNum w:abstractNumId="12">
     <w:nsid w:val="2CCD76D4"/>
     <w:multiLevelType w:val="hybridMultilevel"/>
     <w:tmpl w:val="00B2E5E6"/>
@@ -11127,7 +12165,120 @@
       </w:rPr>
     </w:lvl>
   </w:abstractNum>
-  <w:abstractNum w:abstractNumId="11">
+  <w:abstractNum w:abstractNumId="13">
+    <w:nsid w:val="2D4457D4"/>
+    <w:multiLevelType w:val="hybridMultilevel"/>
+    <w:tmpl w:val="68CCB812"/>
+    <w:lvl w:ilvl="0" w:tplc="100C0001">
+      <w:start w:val="1"/>
+      <w:numFmt w:val="bullet"/>
+      <w:lvlText w:val=""/>
+      <w:lvlJc w:val="left"/>
+      <w:pPr>
+        <w:ind w:left="720" w:hanging="360"/>
+      </w:pPr>
+      <w:rPr>
+        <w:rFonts w:ascii="Symbol" w:hAnsi="Symbol" w:hint="default"/>
+      </w:rPr>
+    </w:lvl>
+    <w:lvl w:ilvl="1" w:tplc="100C0003" w:tentative="1">
+      <w:start w:val="1"/>
+      <w:numFmt w:val="bullet"/>
+      <w:lvlText w:val="o"/>
+      <w:lvlJc w:val="left"/>
+      <w:pPr>
+        <w:ind w:left="1440" w:hanging="360"/>
+      </w:pPr>
+      <w:rPr>
+        <w:rFonts w:ascii="Courier New" w:hAnsi="Courier New" w:cs="Courier New" w:hint="default"/>
+      </w:rPr>
+    </w:lvl>
+    <w:lvl w:ilvl="2" w:tplc="100C0005" w:tentative="1">
+      <w:start w:val="1"/>
+      <w:numFmt w:val="bullet"/>
+      <w:lvlText w:val=""/>
+      <w:lvlJc w:val="left"/>
+      <w:pPr>
+        <w:ind w:left="2160" w:hanging="360"/>
+      </w:pPr>
+      <w:rPr>
+        <w:rFonts w:ascii="Wingdings" w:hAnsi="Wingdings" w:hint="default"/>
+      </w:rPr>
+    </w:lvl>
+    <w:lvl w:ilvl="3" w:tplc="100C0001" w:tentative="1">
+      <w:start w:val="1"/>
+      <w:numFmt w:val="bullet"/>
+      <w:lvlText w:val=""/>
+      <w:lvlJc w:val="left"/>
+      <w:pPr>
+        <w:ind w:left="2880" w:hanging="360"/>
+      </w:pPr>
+      <w:rPr>
+        <w:rFonts w:ascii="Symbol" w:hAnsi="Symbol" w:hint="default"/>
+      </w:rPr>
+    </w:lvl>
+    <w:lvl w:ilvl="4" w:tplc="100C0003" w:tentative="1">
+      <w:start w:val="1"/>
+      <w:numFmt w:val="bullet"/>
+      <w:lvlText w:val="o"/>
+      <w:lvlJc w:val="left"/>
+      <w:pPr>
+        <w:ind w:left="3600" w:hanging="360"/>
+      </w:pPr>
+      <w:rPr>
+        <w:rFonts w:ascii="Courier New" w:hAnsi="Courier New" w:cs="Courier New" w:hint="default"/>
+      </w:rPr>
+    </w:lvl>
+    <w:lvl w:ilvl="5" w:tplc="100C0005" w:tentative="1">
+      <w:start w:val="1"/>
+      <w:numFmt w:val="bullet"/>
+      <w:lvlText w:val=""/>
+      <w:lvlJc w:val="left"/>
+      <w:pPr>
+        <w:ind w:left="4320" w:hanging="360"/>
+      </w:pPr>
+      <w:rPr>
+        <w:rFonts w:ascii="Wingdings" w:hAnsi="Wingdings" w:hint="default"/>
+      </w:rPr>
+    </w:lvl>
+    <w:lvl w:ilvl="6" w:tplc="100C0001" w:tentative="1">
+      <w:start w:val="1"/>
+      <w:numFmt w:val="bullet"/>
+      <w:lvlText w:val=""/>
+      <w:lvlJc w:val="left"/>
+      <w:pPr>
+        <w:ind w:left="5040" w:hanging="360"/>
+      </w:pPr>
+      <w:rPr>
+        <w:rFonts w:ascii="Symbol" w:hAnsi="Symbol" w:hint="default"/>
+      </w:rPr>
+    </w:lvl>
+    <w:lvl w:ilvl="7" w:tplc="100C0003" w:tentative="1">
+      <w:start w:val="1"/>
+      <w:numFmt w:val="bullet"/>
+      <w:lvlText w:val="o"/>
+      <w:lvlJc w:val="left"/>
+      <w:pPr>
+        <w:ind w:left="5760" w:hanging="360"/>
+      </w:pPr>
+      <w:rPr>
+        <w:rFonts w:ascii="Courier New" w:hAnsi="Courier New" w:cs="Courier New" w:hint="default"/>
+      </w:rPr>
+    </w:lvl>
+    <w:lvl w:ilvl="8" w:tplc="100C0005" w:tentative="1">
+      <w:start w:val="1"/>
+      <w:numFmt w:val="bullet"/>
+      <w:lvlText w:val=""/>
+      <w:lvlJc w:val="left"/>
+      <w:pPr>
+        <w:ind w:left="6480" w:hanging="360"/>
+      </w:pPr>
+      <w:rPr>
+        <w:rFonts w:ascii="Wingdings" w:hAnsi="Wingdings" w:hint="default"/>
+      </w:rPr>
+    </w:lvl>
+  </w:abstractNum>
+  <w:abstractNum w:abstractNumId="14">
     <w:nsid w:val="2DA37080"/>
     <w:multiLevelType w:val="hybridMultilevel"/>
     <w:tmpl w:val="794E1F1A"/>
@@ -11240,7 +12391,7 @@
       </w:rPr>
     </w:lvl>
   </w:abstractNum>
-  <w:abstractNum w:abstractNumId="12">
+  <w:abstractNum w:abstractNumId="15">
     <w:nsid w:val="3A4A6106"/>
     <w:multiLevelType w:val="hybridMultilevel"/>
     <w:tmpl w:val="FC8AF60E"/>
@@ -11353,7 +12504,7 @@
       </w:rPr>
     </w:lvl>
   </w:abstractNum>
-  <w:abstractNum w:abstractNumId="13">
+  <w:abstractNum w:abstractNumId="16">
     <w:nsid w:val="41092510"/>
     <w:multiLevelType w:val="hybridMultilevel"/>
     <w:tmpl w:val="3DECDBCA"/>
@@ -11466,7 +12617,7 @@
       </w:rPr>
     </w:lvl>
   </w:abstractNum>
-  <w:abstractNum w:abstractNumId="14">
+  <w:abstractNum w:abstractNumId="17">
     <w:nsid w:val="440C3EEC"/>
     <w:multiLevelType w:val="hybridMultilevel"/>
     <w:tmpl w:val="6C12794E"/>
@@ -11579,7 +12730,7 @@
       </w:rPr>
     </w:lvl>
   </w:abstractNum>
-  <w:abstractNum w:abstractNumId="15">
+  <w:abstractNum w:abstractNumId="18">
     <w:nsid w:val="4DAB4E78"/>
     <w:multiLevelType w:val="hybridMultilevel"/>
     <w:tmpl w:val="54B04EB2"/>
@@ -11692,7 +12843,120 @@
       </w:rPr>
     </w:lvl>
   </w:abstractNum>
-  <w:abstractNum w:abstractNumId="16">
+  <w:abstractNum w:abstractNumId="19">
+    <w:nsid w:val="4DB274B4"/>
+    <w:multiLevelType w:val="hybridMultilevel"/>
+    <w:tmpl w:val="E806B3C2"/>
+    <w:lvl w:ilvl="0" w:tplc="100C0001">
+      <w:start w:val="1"/>
+      <w:numFmt w:val="bullet"/>
+      <w:lvlText w:val=""/>
+      <w:lvlJc w:val="left"/>
+      <w:pPr>
+        <w:ind w:left="720" w:hanging="360"/>
+      </w:pPr>
+      <w:rPr>
+        <w:rFonts w:ascii="Symbol" w:hAnsi="Symbol" w:hint="default"/>
+      </w:rPr>
+    </w:lvl>
+    <w:lvl w:ilvl="1" w:tplc="100C0003" w:tentative="1">
+      <w:start w:val="1"/>
+      <w:numFmt w:val="bullet"/>
+      <w:lvlText w:val="o"/>
+      <w:lvlJc w:val="left"/>
+      <w:pPr>
+        <w:ind w:left="1440" w:hanging="360"/>
+      </w:pPr>
+      <w:rPr>
+        <w:rFonts w:ascii="Courier New" w:hAnsi="Courier New" w:cs="Courier New" w:hint="default"/>
+      </w:rPr>
+    </w:lvl>
+    <w:lvl w:ilvl="2" w:tplc="100C0005" w:tentative="1">
+      <w:start w:val="1"/>
+      <w:numFmt w:val="bullet"/>
+      <w:lvlText w:val=""/>
+      <w:lvlJc w:val="left"/>
+      <w:pPr>
+        <w:ind w:left="2160" w:hanging="360"/>
+      </w:pPr>
+      <w:rPr>
+        <w:rFonts w:ascii="Wingdings" w:hAnsi="Wingdings" w:hint="default"/>
+      </w:rPr>
+    </w:lvl>
+    <w:lvl w:ilvl="3" w:tplc="100C0001" w:tentative="1">
+      <w:start w:val="1"/>
+      <w:numFmt w:val="bullet"/>
+      <w:lvlText w:val=""/>
+      <w:lvlJc w:val="left"/>
+      <w:pPr>
+        <w:ind w:left="2880" w:hanging="360"/>
+      </w:pPr>
+      <w:rPr>
+        <w:rFonts w:ascii="Symbol" w:hAnsi="Symbol" w:hint="default"/>
+      </w:rPr>
+    </w:lvl>
+    <w:lvl w:ilvl="4" w:tplc="100C0003" w:tentative="1">
+      <w:start w:val="1"/>
+      <w:numFmt w:val="bullet"/>
+      <w:lvlText w:val="o"/>
+      <w:lvlJc w:val="left"/>
+      <w:pPr>
+        <w:ind w:left="3600" w:hanging="360"/>
+      </w:pPr>
+      <w:rPr>
+        <w:rFonts w:ascii="Courier New" w:hAnsi="Courier New" w:cs="Courier New" w:hint="default"/>
+      </w:rPr>
+    </w:lvl>
+    <w:lvl w:ilvl="5" w:tplc="100C0005" w:tentative="1">
+      <w:start w:val="1"/>
+      <w:numFmt w:val="bullet"/>
+      <w:lvlText w:val=""/>
+      <w:lvlJc w:val="left"/>
+      <w:pPr>
+        <w:ind w:left="4320" w:hanging="360"/>
+      </w:pPr>
+      <w:rPr>
+        <w:rFonts w:ascii="Wingdings" w:hAnsi="Wingdings" w:hint="default"/>
+      </w:rPr>
+    </w:lvl>
+    <w:lvl w:ilvl="6" w:tplc="100C0001" w:tentative="1">
+      <w:start w:val="1"/>
+      <w:numFmt w:val="bullet"/>
+      <w:lvlText w:val=""/>
+      <w:lvlJc w:val="left"/>
+      <w:pPr>
+        <w:ind w:left="5040" w:hanging="360"/>
+      </w:pPr>
+      <w:rPr>
+        <w:rFonts w:ascii="Symbol" w:hAnsi="Symbol" w:hint="default"/>
+      </w:rPr>
+    </w:lvl>
+    <w:lvl w:ilvl="7" w:tplc="100C0003" w:tentative="1">
+      <w:start w:val="1"/>
+      <w:numFmt w:val="bullet"/>
+      <w:lvlText w:val="o"/>
+      <w:lvlJc w:val="left"/>
+      <w:pPr>
+        <w:ind w:left="5760" w:hanging="360"/>
+      </w:pPr>
+      <w:rPr>
+        <w:rFonts w:ascii="Courier New" w:hAnsi="Courier New" w:cs="Courier New" w:hint="default"/>
+      </w:rPr>
+    </w:lvl>
+    <w:lvl w:ilvl="8" w:tplc="100C0005" w:tentative="1">
+      <w:start w:val="1"/>
+      <w:numFmt w:val="bullet"/>
+      <w:lvlText w:val=""/>
+      <w:lvlJc w:val="left"/>
+      <w:pPr>
+        <w:ind w:left="6480" w:hanging="360"/>
+      </w:pPr>
+      <w:rPr>
+        <w:rFonts w:ascii="Wingdings" w:hAnsi="Wingdings" w:hint="default"/>
+      </w:rPr>
+    </w:lvl>
+  </w:abstractNum>
+  <w:abstractNum w:abstractNumId="20">
     <w:nsid w:val="504D6615"/>
     <w:multiLevelType w:val="hybridMultilevel"/>
     <w:tmpl w:val="23721B2A"/>
@@ -11805,7 +13069,7 @@
       </w:rPr>
     </w:lvl>
   </w:abstractNum>
-  <w:abstractNum w:abstractNumId="17">
+  <w:abstractNum w:abstractNumId="21">
     <w:nsid w:val="525E38E0"/>
     <w:multiLevelType w:val="hybridMultilevel"/>
     <w:tmpl w:val="57663574"/>
@@ -11918,7 +13182,120 @@
       </w:rPr>
     </w:lvl>
   </w:abstractNum>
-  <w:abstractNum w:abstractNumId="18">
+  <w:abstractNum w:abstractNumId="22">
+    <w:nsid w:val="5ACB5F5E"/>
+    <w:multiLevelType w:val="hybridMultilevel"/>
+    <w:tmpl w:val="B1D82CF8"/>
+    <w:lvl w:ilvl="0" w:tplc="100C0001">
+      <w:start w:val="1"/>
+      <w:numFmt w:val="bullet"/>
+      <w:lvlText w:val=""/>
+      <w:lvlJc w:val="left"/>
+      <w:pPr>
+        <w:ind w:left="720" w:hanging="360"/>
+      </w:pPr>
+      <w:rPr>
+        <w:rFonts w:ascii="Symbol" w:hAnsi="Symbol" w:hint="default"/>
+      </w:rPr>
+    </w:lvl>
+    <w:lvl w:ilvl="1" w:tplc="100C0003" w:tentative="1">
+      <w:start w:val="1"/>
+      <w:numFmt w:val="bullet"/>
+      <w:lvlText w:val="o"/>
+      <w:lvlJc w:val="left"/>
+      <w:pPr>
+        <w:ind w:left="1440" w:hanging="360"/>
+      </w:pPr>
+      <w:rPr>
+        <w:rFonts w:ascii="Courier New" w:hAnsi="Courier New" w:cs="Courier New" w:hint="default"/>
+      </w:rPr>
+    </w:lvl>
+    <w:lvl w:ilvl="2" w:tplc="100C0005" w:tentative="1">
+      <w:start w:val="1"/>
+      <w:numFmt w:val="bullet"/>
+      <w:lvlText w:val=""/>
+      <w:lvlJc w:val="left"/>
+      <w:pPr>
+        <w:ind w:left="2160" w:hanging="360"/>
+      </w:pPr>
+      <w:rPr>
+        <w:rFonts w:ascii="Wingdings" w:hAnsi="Wingdings" w:hint="default"/>
+      </w:rPr>
+    </w:lvl>
+    <w:lvl w:ilvl="3" w:tplc="100C0001" w:tentative="1">
+      <w:start w:val="1"/>
+      <w:numFmt w:val="bullet"/>
+      <w:lvlText w:val=""/>
+      <w:lvlJc w:val="left"/>
+      <w:pPr>
+        <w:ind w:left="2880" w:hanging="360"/>
+      </w:pPr>
+      <w:rPr>
+        <w:rFonts w:ascii="Symbol" w:hAnsi="Symbol" w:hint="default"/>
+      </w:rPr>
+    </w:lvl>
+    <w:lvl w:ilvl="4" w:tplc="100C0003" w:tentative="1">
+      <w:start w:val="1"/>
+      <w:numFmt w:val="bullet"/>
+      <w:lvlText w:val="o"/>
+      <w:lvlJc w:val="left"/>
+      <w:pPr>
+        <w:ind w:left="3600" w:hanging="360"/>
+      </w:pPr>
+      <w:rPr>
+        <w:rFonts w:ascii="Courier New" w:hAnsi="Courier New" w:cs="Courier New" w:hint="default"/>
+      </w:rPr>
+    </w:lvl>
+    <w:lvl w:ilvl="5" w:tplc="100C0005" w:tentative="1">
+      <w:start w:val="1"/>
+      <w:numFmt w:val="bullet"/>
+      <w:lvlText w:val=""/>
+      <w:lvlJc w:val="left"/>
+      <w:pPr>
+        <w:ind w:left="4320" w:hanging="360"/>
+      </w:pPr>
+      <w:rPr>
+        <w:rFonts w:ascii="Wingdings" w:hAnsi="Wingdings" w:hint="default"/>
+      </w:rPr>
+    </w:lvl>
+    <w:lvl w:ilvl="6" w:tplc="100C0001" w:tentative="1">
+      <w:start w:val="1"/>
+      <w:numFmt w:val="bullet"/>
+      <w:lvlText w:val=""/>
+      <w:lvlJc w:val="left"/>
+      <w:pPr>
+        <w:ind w:left="5040" w:hanging="360"/>
+      </w:pPr>
+      <w:rPr>
+        <w:rFonts w:ascii="Symbol" w:hAnsi="Symbol" w:hint="default"/>
+      </w:rPr>
+    </w:lvl>
+    <w:lvl w:ilvl="7" w:tplc="100C0003" w:tentative="1">
+      <w:start w:val="1"/>
+      <w:numFmt w:val="bullet"/>
+      <w:lvlText w:val="o"/>
+      <w:lvlJc w:val="left"/>
+      <w:pPr>
+        <w:ind w:left="5760" w:hanging="360"/>
+      </w:pPr>
+      <w:rPr>
+        <w:rFonts w:ascii="Courier New" w:hAnsi="Courier New" w:cs="Courier New" w:hint="default"/>
+      </w:rPr>
+    </w:lvl>
+    <w:lvl w:ilvl="8" w:tplc="100C0005" w:tentative="1">
+      <w:start w:val="1"/>
+      <w:numFmt w:val="bullet"/>
+      <w:lvlText w:val=""/>
+      <w:lvlJc w:val="left"/>
+      <w:pPr>
+        <w:ind w:left="6480" w:hanging="360"/>
+      </w:pPr>
+      <w:rPr>
+        <w:rFonts w:ascii="Wingdings" w:hAnsi="Wingdings" w:hint="default"/>
+      </w:rPr>
+    </w:lvl>
+  </w:abstractNum>
+  <w:abstractNum w:abstractNumId="23">
     <w:nsid w:val="63673E89"/>
     <w:multiLevelType w:val="hybridMultilevel"/>
     <w:tmpl w:val="81400508"/>
@@ -12031,7 +13408,7 @@
       </w:rPr>
     </w:lvl>
   </w:abstractNum>
-  <w:abstractNum w:abstractNumId="19">
+  <w:abstractNum w:abstractNumId="24">
     <w:nsid w:val="644D1982"/>
     <w:multiLevelType w:val="hybridMultilevel"/>
     <w:tmpl w:val="AB5EDAB4"/>
@@ -12117,7 +13494,93 @@
       </w:pPr>
     </w:lvl>
   </w:abstractNum>
-  <w:abstractNum w:abstractNumId="20">
+  <w:abstractNum w:abstractNumId="25">
+    <w:nsid w:val="656D642A"/>
+    <w:multiLevelType w:val="hybridMultilevel"/>
+    <w:tmpl w:val="C254B906"/>
+    <w:lvl w:ilvl="0" w:tplc="100C000F">
+      <w:start w:val="1"/>
+      <w:numFmt w:val="decimal"/>
+      <w:lvlText w:val="%1."/>
+      <w:lvlJc w:val="left"/>
+      <w:pPr>
+        <w:ind w:left="720" w:hanging="360"/>
+      </w:pPr>
+    </w:lvl>
+    <w:lvl w:ilvl="1" w:tplc="100C0019" w:tentative="1">
+      <w:start w:val="1"/>
+      <w:numFmt w:val="lowerLetter"/>
+      <w:lvlText w:val="%2."/>
+      <w:lvlJc w:val="left"/>
+      <w:pPr>
+        <w:ind w:left="1440" w:hanging="360"/>
+      </w:pPr>
+    </w:lvl>
+    <w:lvl w:ilvl="2" w:tplc="100C001B" w:tentative="1">
+      <w:start w:val="1"/>
+      <w:numFmt w:val="lowerRoman"/>
+      <w:lvlText w:val="%3."/>
+      <w:lvlJc w:val="right"/>
+      <w:pPr>
+        <w:ind w:left="2160" w:hanging="180"/>
+      </w:pPr>
+    </w:lvl>
+    <w:lvl w:ilvl="3" w:tplc="100C000F" w:tentative="1">
+      <w:start w:val="1"/>
+      <w:numFmt w:val="decimal"/>
+      <w:lvlText w:val="%4."/>
+      <w:lvlJc w:val="left"/>
+      <w:pPr>
+        <w:ind w:left="2880" w:hanging="360"/>
+      </w:pPr>
+    </w:lvl>
+    <w:lvl w:ilvl="4" w:tplc="100C0019" w:tentative="1">
+      <w:start w:val="1"/>
+      <w:numFmt w:val="lowerLetter"/>
+      <w:lvlText w:val="%5."/>
+      <w:lvlJc w:val="left"/>
+      <w:pPr>
+        <w:ind w:left="3600" w:hanging="360"/>
+      </w:pPr>
+    </w:lvl>
+    <w:lvl w:ilvl="5" w:tplc="100C001B" w:tentative="1">
+      <w:start w:val="1"/>
+      <w:numFmt w:val="lowerRoman"/>
+      <w:lvlText w:val="%6."/>
+      <w:lvlJc w:val="right"/>
+      <w:pPr>
+        <w:ind w:left="4320" w:hanging="180"/>
+      </w:pPr>
+    </w:lvl>
+    <w:lvl w:ilvl="6" w:tplc="100C000F" w:tentative="1">
+      <w:start w:val="1"/>
+      <w:numFmt w:val="decimal"/>
+      <w:lvlText w:val="%7."/>
+      <w:lvlJc w:val="left"/>
+      <w:pPr>
+        <w:ind w:left="5040" w:hanging="360"/>
+      </w:pPr>
+    </w:lvl>
+    <w:lvl w:ilvl="7" w:tplc="100C0019" w:tentative="1">
+      <w:start w:val="1"/>
+      <w:numFmt w:val="lowerLetter"/>
+      <w:lvlText w:val="%8."/>
+      <w:lvlJc w:val="left"/>
+      <w:pPr>
+        <w:ind w:left="5760" w:hanging="360"/>
+      </w:pPr>
+    </w:lvl>
+    <w:lvl w:ilvl="8" w:tplc="100C001B" w:tentative="1">
+      <w:start w:val="1"/>
+      <w:numFmt w:val="lowerRoman"/>
+      <w:lvlText w:val="%9."/>
+      <w:lvlJc w:val="right"/>
+      <w:pPr>
+        <w:ind w:left="6480" w:hanging="180"/>
+      </w:pPr>
+    </w:lvl>
+  </w:abstractNum>
+  <w:abstractNum w:abstractNumId="26">
     <w:nsid w:val="66755593"/>
     <w:multiLevelType w:val="hybridMultilevel"/>
     <w:tmpl w:val="733429B6"/>
@@ -12230,7 +13693,7 @@
       </w:rPr>
     </w:lvl>
   </w:abstractNum>
-  <w:abstractNum w:abstractNumId="21">
+  <w:abstractNum w:abstractNumId="27">
     <w:nsid w:val="6A8D7C1D"/>
     <w:multiLevelType w:val="hybridMultilevel"/>
     <w:tmpl w:val="8DF0A33A"/>
@@ -12343,7 +13806,7 @@
       </w:rPr>
     </w:lvl>
   </w:abstractNum>
-  <w:abstractNum w:abstractNumId="22">
+  <w:abstractNum w:abstractNumId="28">
     <w:nsid w:val="70B22AA8"/>
     <w:multiLevelType w:val="hybridMultilevel"/>
     <w:tmpl w:val="71C03346"/>
@@ -12456,7 +13919,7 @@
       </w:rPr>
     </w:lvl>
   </w:abstractNum>
-  <w:abstractNum w:abstractNumId="23">
+  <w:abstractNum w:abstractNumId="29">
     <w:nsid w:val="74095040"/>
     <w:multiLevelType w:val="hybridMultilevel"/>
     <w:tmpl w:val="FF0C09C8"/>
@@ -12569,7 +14032,7 @@
       </w:rPr>
     </w:lvl>
   </w:abstractNum>
-  <w:abstractNum w:abstractNumId="24">
+  <w:abstractNum w:abstractNumId="30">
     <w:nsid w:val="74702BBD"/>
     <w:multiLevelType w:val="hybridMultilevel"/>
     <w:tmpl w:val="5532BB48"/>
@@ -12682,7 +14145,7 @@
       </w:rPr>
     </w:lvl>
   </w:abstractNum>
-  <w:abstractNum w:abstractNumId="25">
+  <w:abstractNum w:abstractNumId="31">
     <w:nsid w:val="777E7218"/>
     <w:multiLevelType w:val="hybridMultilevel"/>
     <w:tmpl w:val="BD90CAEC"/>
@@ -12795,7 +14258,7 @@
       </w:rPr>
     </w:lvl>
   </w:abstractNum>
-  <w:abstractNum w:abstractNumId="26">
+  <w:abstractNum w:abstractNumId="32">
     <w:nsid w:val="77D862F2"/>
     <w:multiLevelType w:val="hybridMultilevel"/>
     <w:tmpl w:val="43D6DD76"/>
@@ -12908,7 +14371,7 @@
       </w:rPr>
     </w:lvl>
   </w:abstractNum>
-  <w:abstractNum w:abstractNumId="27">
+  <w:abstractNum w:abstractNumId="33">
     <w:nsid w:val="782A42F3"/>
     <w:multiLevelType w:val="hybridMultilevel"/>
     <w:tmpl w:val="34E48E10"/>
@@ -13021,7 +14484,7 @@
       </w:rPr>
     </w:lvl>
   </w:abstractNum>
-  <w:abstractNum w:abstractNumId="28">
+  <w:abstractNum w:abstractNumId="34">
     <w:nsid w:val="78FD5153"/>
     <w:multiLevelType w:val="hybridMultilevel"/>
     <w:tmpl w:val="342E11B0"/>
@@ -13134,7 +14597,7 @@
       </w:rPr>
     </w:lvl>
   </w:abstractNum>
-  <w:abstractNum w:abstractNumId="29">
+  <w:abstractNum w:abstractNumId="35">
     <w:nsid w:val="7B640CB0"/>
     <w:multiLevelType w:val="hybridMultilevel"/>
     <w:tmpl w:val="C8724636"/>
@@ -13248,37 +14711,37 @@
     </w:lvl>
   </w:abstractNum>
   <w:num w:numId="1">
-    <w:abstractNumId w:val="20"/>
+    <w:abstractNumId w:val="26"/>
   </w:num>
   <w:num w:numId="2">
-    <w:abstractNumId w:val="23"/>
+    <w:abstractNumId w:val="29"/>
   </w:num>
   <w:num w:numId="3">
-    <w:abstractNumId w:val="5"/>
+    <w:abstractNumId w:val="6"/>
   </w:num>
   <w:num w:numId="4">
-    <w:abstractNumId w:val="25"/>
+    <w:abstractNumId w:val="31"/>
   </w:num>
   <w:num w:numId="5">
-    <w:abstractNumId w:val="12"/>
+    <w:abstractNumId w:val="15"/>
   </w:num>
   <w:num w:numId="6">
-    <w:abstractNumId w:val="9"/>
+    <w:abstractNumId w:val="10"/>
   </w:num>
   <w:num w:numId="7">
-    <w:abstractNumId w:val="21"/>
+    <w:abstractNumId w:val="27"/>
   </w:num>
   <w:num w:numId="8">
-    <w:abstractNumId w:val="27"/>
+    <w:abstractNumId w:val="33"/>
   </w:num>
   <w:num w:numId="9">
-    <w:abstractNumId w:val="22"/>
+    <w:abstractNumId w:val="28"/>
   </w:num>
   <w:num w:numId="10">
-    <w:abstractNumId w:val="6"/>
+    <w:abstractNumId w:val="7"/>
   </w:num>
   <w:num w:numId="11">
-    <w:abstractNumId w:val="26"/>
+    <w:abstractNumId w:val="32"/>
   </w:num>
   <w:num w:numId="12">
     <w:abstractNumId w:val="0"/>
@@ -13287,55 +14750,73 @@
     <w:abstractNumId w:val="1"/>
   </w:num>
   <w:num w:numId="14">
-    <w:abstractNumId w:val="10"/>
+    <w:abstractNumId w:val="12"/>
   </w:num>
   <w:num w:numId="15">
-    <w:abstractNumId w:val="14"/>
+    <w:abstractNumId w:val="17"/>
   </w:num>
   <w:num w:numId="16">
+    <w:abstractNumId w:val="9"/>
+  </w:num>
+  <w:num w:numId="17">
+    <w:abstractNumId w:val="16"/>
+  </w:num>
+  <w:num w:numId="18">
+    <w:abstractNumId w:val="23"/>
+  </w:num>
+  <w:num w:numId="19">
+    <w:abstractNumId w:val="30"/>
+  </w:num>
+  <w:num w:numId="20">
+    <w:abstractNumId w:val="35"/>
+  </w:num>
+  <w:num w:numId="21">
     <w:abstractNumId w:val="8"/>
   </w:num>
-  <w:num w:numId="17">
-    <w:abstractNumId w:val="13"/>
-  </w:num>
-  <w:num w:numId="18">
-    <w:abstractNumId w:val="18"/>
-  </w:num>
-  <w:num w:numId="19">
-    <w:abstractNumId w:val="24"/>
-  </w:num>
-  <w:num w:numId="20">
-    <w:abstractNumId w:val="29"/>
-  </w:num>
-  <w:num w:numId="21">
-    <w:abstractNumId w:val="7"/>
-  </w:num>
   <w:num w:numId="22">
-    <w:abstractNumId w:val="11"/>
+    <w:abstractNumId w:val="14"/>
   </w:num>
   <w:num w:numId="23">
     <w:abstractNumId w:val="2"/>
   </w:num>
   <w:num w:numId="24">
-    <w:abstractNumId w:val="28"/>
+    <w:abstractNumId w:val="34"/>
   </w:num>
   <w:num w:numId="25">
     <w:abstractNumId w:val="4"/>
   </w:num>
   <w:num w:numId="26">
-    <w:abstractNumId w:val="19"/>
+    <w:abstractNumId w:val="24"/>
   </w:num>
   <w:num w:numId="27">
     <w:abstractNumId w:val="3"/>
   </w:num>
   <w:num w:numId="28">
-    <w:abstractNumId w:val="17"/>
+    <w:abstractNumId w:val="21"/>
   </w:num>
   <w:num w:numId="29">
-    <w:abstractNumId w:val="16"/>
+    <w:abstractNumId w:val="20"/>
   </w:num>
   <w:num w:numId="30">
-    <w:abstractNumId w:val="15"/>
+    <w:abstractNumId w:val="18"/>
+  </w:num>
+  <w:num w:numId="31">
+    <w:abstractNumId w:val="13"/>
+  </w:num>
+  <w:num w:numId="32">
+    <w:abstractNumId w:val="22"/>
+  </w:num>
+  <w:num w:numId="33">
+    <w:abstractNumId w:val="11"/>
+  </w:num>
+  <w:num w:numId="34">
+    <w:abstractNumId w:val="19"/>
+  </w:num>
+  <w:num w:numId="35">
+    <w:abstractNumId w:val="5"/>
+  </w:num>
+  <w:num w:numId="36">
+    <w:abstractNumId w:val="25"/>
   </w:num>
 </w:numbering>
 </file>
@@ -13868,6 +15349,25 @@
       </w:tblCellMar>
     </w:tblPr>
   </w:style>
+  <w:style w:type="paragraph" w:customStyle="1" w:styleId="Normal0">
+    <w:name w:val="Normal &quot;:&quot;"/>
+    <w:basedOn w:val="Normal"/>
+    <w:link w:val="NormalChar"/>
+    <w:qFormat/>
+    <w:rsid w:val="003C3F81"/>
+    <w:pPr>
+      <w:keepNext/>
+    </w:pPr>
+  </w:style>
+  <w:style w:type="character" w:customStyle="1" w:styleId="NormalChar">
+    <w:name w:val="Normal &quot;:&quot; Char"/>
+    <w:basedOn w:val="DefaultParagraphFont"/>
+    <w:link w:val="Normal0"/>
+    <w:rsid w:val="003C3F81"/>
+    <w:rPr>
+      <w:rFonts w:ascii="Arial Narrow" w:hAnsi="Arial Narrow"/>
+    </w:rPr>
+  </w:style>
 </w:styles>
 </file>
 
@@ -14399,6 +15899,25 @@
       </w:tblCellMar>
     </w:tblPr>
   </w:style>
+  <w:style w:type="paragraph" w:customStyle="1" w:styleId="Normal0">
+    <w:name w:val="Normal &quot;:&quot;"/>
+    <w:basedOn w:val="Normal"/>
+    <w:link w:val="NormalChar"/>
+    <w:qFormat/>
+    <w:rsid w:val="003C3F81"/>
+    <w:pPr>
+      <w:keepNext/>
+    </w:pPr>
+  </w:style>
+  <w:style w:type="character" w:customStyle="1" w:styleId="NormalChar">
+    <w:name w:val="Normal &quot;:&quot; Char"/>
+    <w:basedOn w:val="DefaultParagraphFont"/>
+    <w:link w:val="Normal0"/>
+    <w:rsid w:val="003C3F81"/>
+    <w:rPr>
+      <w:rFonts w:ascii="Arial Narrow" w:hAnsi="Arial Narrow"/>
+    </w:rPr>
+  </w:style>
 </w:styles>
 </file>
 
@@ -14692,7 +16211,7 @@
 </file>
 
 <file path=customXml/itemProps1.xml><?xml version="1.0" encoding="utf-8"?>
-<ds:datastoreItem xmlns:ds="http://schemas.openxmlformats.org/officeDocument/2006/customXml" ds:itemID="{2EAE6434-8D40-4CE4-981F-AD70912EE514}">
+<ds:datastoreItem xmlns:ds="http://schemas.openxmlformats.org/officeDocument/2006/customXml" ds:itemID="{870BEDF3-7F9A-4389-8906-F473E8B757E9}">
   <ds:schemaRefs>
     <ds:schemaRef ds:uri="http://schemas.openxmlformats.org/officeDocument/2006/bibliography"/>
   </ds:schemaRefs>

</xml_diff>

<commit_message>
- Doc à jour.
git-svn-id: https://svn.opac.ch/svn/cr/branches/vs2010.1@16696 787ff09c-d2b5-7842-b444-8dd0a418631d
</commit_message>
<xml_diff>
--- a/Epsitec.Cresus/External/Documentation/Design/2011-04-xx Core - En cours.docx
+++ b/Epsitec.Cresus/External/Documentation/Design/2011-04-xx Core - En cours.docx
@@ -7515,10 +7515,7 @@
       </w:pPr>
       <w:r>
         <w:lastRenderedPageBreak/>
-        <w:t xml:space="preserve">Calculateurs de prix pour les </w:t>
-      </w:r>
-      <w:r>
-        <w:t>articles</w:t>
+        <w:t>Calculateurs de prix pour les articles</w:t>
       </w:r>
     </w:p>
     <w:p>
@@ -7682,6 +7679,39 @@
         </w:numPr>
       </w:pPr>
       <w:r>
+        <w:t>Le constructeur a déjà vérifié si l’article peut ou non bénéficier d’un rabais et mis à jour en conséquence les informations liées à la ligne d’article.</w:t>
+      </w:r>
+      <w:r>
+        <w:br/>
+        <w:t xml:space="preserve">Si l’article a des prix gelés (attribut </w:t>
+      </w:r>
+      <w:proofErr w:type="spellStart"/>
+      <w:r>
+        <w:rPr>
+          <w:rStyle w:val="Keyword"/>
+        </w:rPr>
+        <w:t>ArticlePrice</w:t>
+      </w:r>
+      <w:r>
+        <w:rPr>
+          <w:rStyle w:val="Keyword"/>
+        </w:rPr>
+        <w:t>sFrozen</w:t>
+      </w:r>
+      <w:proofErr w:type="spellEnd"/>
+      <w:r>
+        <w:t>), le calculateur se contente de recalculer la TVA, mais ne touche à aucun prix stocké dans la ligne d’article.</w:t>
+      </w:r>
+    </w:p>
+    <w:p>
+      <w:pPr>
+        <w:pStyle w:val="ListParagraph"/>
+        <w:numPr>
+          <w:ilvl w:val="0"/>
+          <w:numId w:val="36"/>
+        </w:numPr>
+      </w:pPr>
+      <w:r>
         <w:t>Détermin</w:t>
       </w:r>
       <w:r>
@@ -7718,23 +7748,20 @@
         <w:t>l</w:t>
       </w:r>
       <w:r>
-        <w:t xml:space="preserve">es </w:t>
-      </w:r>
-      <w:r>
-        <w:t>quantité</w:t>
-      </w:r>
-      <w:r>
-        <w:t>s</w:t>
-      </w:r>
-      <w:r>
-        <w:t xml:space="preserve"> commandée</w:t>
-      </w:r>
-      <w:r>
-        <w:t xml:space="preserve"> et réelle.</w:t>
+        <w:t>es quantités commandée et réelle.</w:t>
       </w:r>
       <w:r>
         <w:br/>
-        <w:t>La quantité réelle correspond au nombre d’articles à facturer dans le document concerné.</w:t>
+        <w:t xml:space="preserve">La quantité réelle correspond au nombre d’articles à </w:t>
+      </w:r>
+      <w:r>
+        <w:t>prendre en compte</w:t>
+      </w:r>
+      <w:r>
+        <w:t xml:space="preserve"> dans le document concerné.</w:t>
+      </w:r>
+      <w:r>
+        <w:t xml:space="preserve"> Dans une offre ce sera la somme des articles commandés, dans une facture la somme des articles facturés.</w:t>
       </w:r>
     </w:p>
     <w:p>
@@ -7746,7 +7773,19 @@
         </w:numPr>
       </w:pPr>
       <w:r>
-        <w:t>Détermine le prix d’article qui sera appliqué (</w:t>
+        <w:t xml:space="preserve">Détermine </w:t>
+      </w:r>
+      <w:r>
+        <w:t>quel</w:t>
+      </w:r>
+      <w:r>
+        <w:t xml:space="preserve"> prix d’article </w:t>
+      </w:r>
+      <w:r>
+        <w:t xml:space="preserve">devra être </w:t>
+      </w:r>
+      <w:r>
+        <w:t>appliqué (</w:t>
       </w:r>
       <w:proofErr w:type="spellStart"/>
       <w:r>
@@ -7769,29 +7808,128 @@
         </w:numPr>
       </w:pPr>
       <w:r>
-        <w:t>Calcule le prix unitaire HT. Si un prix a été forcé (</w:t>
+        <w:t>Calcule le prix unitaire HT.</w:t>
+      </w:r>
+    </w:p>
+    <w:p>
+      <w:pPr>
+        <w:pStyle w:val="ListParagraph"/>
+        <w:numPr>
+          <w:ilvl w:val="1"/>
+          <w:numId w:val="36"/>
+        </w:numPr>
+      </w:pPr>
+      <w:r>
+        <w:t>Si un prix unitaire a été forcé par l’utilisateur (</w:t>
       </w:r>
       <w:proofErr w:type="spellStart"/>
       <w:r>
         <w:rPr>
           <w:rStyle w:val="Keyword"/>
         </w:rPr>
-        <w:t>BillingUnitPriceBeforeTax</w:t>
-      </w:r>
-      <w:proofErr w:type="spellEnd"/>
-      <w:r>
-        <w:t>), c’est ce prix qui sert de base, sinon il est déterminé sur la base du prix d’article (qui peut à son tour nécessiter un calcul pour un article paramétré). Le résultat est arrondi selon le mode d’arrondi en vigueur.</w:t>
-      </w:r>
-    </w:p>
-    <w:p>
-      <w:pPr>
-        <w:pStyle w:val="ListParagraph"/>
-        <w:numPr>
-          <w:ilvl w:val="0"/>
+        <w:t>FixedUnitPrice</w:t>
+      </w:r>
+      <w:proofErr w:type="spellEnd"/>
+      <w:r>
+        <w:t>), il fait foi (HT ou TTC).</w:t>
+      </w:r>
+    </w:p>
+    <w:p>
+      <w:pPr>
+        <w:pStyle w:val="ListParagraph"/>
+        <w:numPr>
+          <w:ilvl w:val="1"/>
           <w:numId w:val="36"/>
         </w:numPr>
       </w:pPr>
       <w:r>
+        <w:t>Si un prix a été forcé</w:t>
+      </w:r>
+      <w:r>
+        <w:t xml:space="preserve"> par </w:t>
+      </w:r>
+      <w:proofErr w:type="gramStart"/>
+      <w:r>
+        <w:t>la</w:t>
+      </w:r>
+      <w:proofErr w:type="gramEnd"/>
+      <w:r>
+        <w:t xml:space="preserve"> logique métier</w:t>
+      </w:r>
+      <w:r>
+        <w:t xml:space="preserve"> (</w:t>
+      </w:r>
+      <w:proofErr w:type="spellStart"/>
+      <w:r>
+        <w:rPr>
+          <w:rStyle w:val="Keyword"/>
+        </w:rPr>
+        <w:t>Reference</w:t>
+      </w:r>
+      <w:r>
+        <w:rPr>
+          <w:rStyle w:val="Keyword"/>
+        </w:rPr>
+        <w:t>UnitPriceBeforeTax</w:t>
+      </w:r>
+      <w:proofErr w:type="spellEnd"/>
+      <w:r>
+        <w:t>), c’est ce prix qui sert de base</w:t>
+      </w:r>
+      <w:r>
+        <w:t>.</w:t>
+      </w:r>
+    </w:p>
+    <w:p>
+      <w:pPr>
+        <w:pStyle w:val="ListParagraph"/>
+        <w:numPr>
+          <w:ilvl w:val="1"/>
+          <w:numId w:val="36"/>
+        </w:numPr>
+        <w:spacing w:after="0"/>
+        <w:ind w:left="1434" w:hanging="357"/>
+      </w:pPr>
+      <w:r>
+        <w:t>S</w:t>
+      </w:r>
+      <w:r>
+        <w:t xml:space="preserve">inon </w:t>
+      </w:r>
+      <w:r>
+        <w:t xml:space="preserve">le prix </w:t>
+      </w:r>
+      <w:r>
+        <w:t>il est déterminé sur la base du prix d’article (qui peut à son tour nécessiter un cal</w:t>
+      </w:r>
+      <w:r>
+        <w:t>cul pour un article paramétré).</w:t>
+      </w:r>
+    </w:p>
+    <w:p>
+      <w:pPr>
+        <w:spacing w:after="0"/>
+        <w:ind w:left="720"/>
+      </w:pPr>
+      <w:r>
+        <w:t xml:space="preserve">Le résultat est </w:t>
+      </w:r>
+      <w:r>
+        <w:t xml:space="preserve">finalement </w:t>
+      </w:r>
+      <w:r>
+        <w:t>arrondi selon le mode d’arrondi en vigueur.</w:t>
+      </w:r>
+    </w:p>
+    <w:p>
+      <w:pPr>
+        <w:pStyle w:val="ListParagraph"/>
+        <w:numPr>
+          <w:ilvl w:val="0"/>
+          <w:numId w:val="36"/>
+        </w:numPr>
+      </w:pPr>
+      <w:r>
         <w:t>Calcule le prix de ligne HT (produit du prix unitaire HT et de la quantité réelle).</w:t>
       </w:r>
     </w:p>
@@ -7851,7 +7989,497 @@
     </w:p>
     <w:p>
       <w:r>
-        <w:t>En principe, le prix unitaire devrait être forcé dès que l’on copie un document commercial (par ex. une offre pour en faire un bon pour commande) ou après que le document ait été envoyé au client, pour éviter qu’une mise à jour du prix des articles ne modifie un document commercial existant.</w:t>
+        <w:t xml:space="preserve">En principe, le prix unitaire devrait être forcé </w:t>
+      </w:r>
+      <w:r>
+        <w:t>(</w:t>
+      </w:r>
+      <w:proofErr w:type="spellStart"/>
+      <w:r>
+        <w:rPr>
+          <w:rStyle w:val="Keyword"/>
+        </w:rPr>
+        <w:t>Reference</w:t>
+      </w:r>
+      <w:r>
+        <w:rPr>
+          <w:rStyle w:val="Keyword"/>
+        </w:rPr>
+        <w:t>UnitPriceBeforeTax</w:t>
+      </w:r>
+      <w:proofErr w:type="spellEnd"/>
+      <w:r>
+        <w:t xml:space="preserve">) </w:t>
+      </w:r>
+      <w:r>
+        <w:t>dès que l’on copie un docu</w:t>
+      </w:r>
+      <w:r>
+        <w:softHyphen/>
+      </w:r>
+      <w:r>
+        <w:t>ment commercial (par ex. une offre pour en faire un bon pour commande) ou après que le document ait été envoyé au client, pour éviter qu’une mise à jour du prix des articles ne modifie un document commercial existant.</w:t>
+      </w:r>
+    </w:p>
+    <w:p>
+      <w:r>
+        <w:t xml:space="preserve">En outre, il est possible de geler les lignes d’articles pour éviter que leurs prix ne soient altérés par le calculateur de prix au moyen d’un attribut </w:t>
+      </w:r>
+      <w:proofErr w:type="spellStart"/>
+      <w:r>
+        <w:rPr>
+          <w:rStyle w:val="Keyword"/>
+        </w:rPr>
+        <w:t>ArticlePricesFrozen</w:t>
+      </w:r>
+      <w:proofErr w:type="spellEnd"/>
+      <w:r>
+        <w:t>.</w:t>
+      </w:r>
+    </w:p>
+    <w:p>
+      <w:pPr>
+        <w:pStyle w:val="Normal0"/>
+      </w:pPr>
+    </w:p>
+    <w:p>
+      <w:pPr>
+        <w:pStyle w:val="Normal0"/>
+      </w:pPr>
+      <w:bookmarkStart w:id="0" w:name="_GoBack"/>
+      <w:bookmarkEnd w:id="0"/>
+      <w:r>
+        <w:t>Les attributs suivants peuvent être définis :</w:t>
+      </w:r>
+    </w:p>
+    <w:p>
+      <w:pPr>
+        <w:pStyle w:val="ListParagraph"/>
+        <w:numPr>
+          <w:ilvl w:val="0"/>
+          <w:numId w:val="37"/>
+        </w:numPr>
+      </w:pPr>
+      <w:proofErr w:type="spellStart"/>
+      <w:r>
+        <w:rPr>
+          <w:rStyle w:val="Keyword"/>
+        </w:rPr>
+        <w:t>NeverApplyDiscount</w:t>
+      </w:r>
+      <w:proofErr w:type="spellEnd"/>
+      <w:r>
+        <w:t>, n’applique jamais de rabais (l’utilisateur peut mettre/enlever cet attribut lui-même).</w:t>
+      </w:r>
+    </w:p>
+    <w:p>
+      <w:pPr>
+        <w:pStyle w:val="ListParagraph"/>
+        <w:numPr>
+          <w:ilvl w:val="0"/>
+          <w:numId w:val="37"/>
+        </w:numPr>
+      </w:pPr>
+      <w:proofErr w:type="spellStart"/>
+      <w:r>
+        <w:rPr>
+          <w:rStyle w:val="Keyword"/>
+        </w:rPr>
+        <w:t>ArticleNotDiscountable</w:t>
+      </w:r>
+      <w:proofErr w:type="spellEnd"/>
+      <w:r>
+        <w:t>, la définition d’article prévoit que cet article ne peut jamais avoir de rabais.</w:t>
+      </w:r>
+    </w:p>
+    <w:p>
+      <w:pPr>
+        <w:pStyle w:val="ListParagraph"/>
+        <w:numPr>
+          <w:ilvl w:val="0"/>
+          <w:numId w:val="37"/>
+        </w:numPr>
+      </w:pPr>
+      <w:proofErr w:type="spellStart"/>
+      <w:r>
+        <w:rPr>
+          <w:rStyle w:val="Keyword"/>
+        </w:rPr>
+        <w:t>ArticlePricesFrozen</w:t>
+      </w:r>
+      <w:proofErr w:type="spellEnd"/>
+      <w:r>
+        <w:t xml:space="preserve">, les prix sont </w:t>
+      </w:r>
+      <w:proofErr w:type="spellStart"/>
+      <w:r>
+        <w:t>gélés</w:t>
+      </w:r>
+      <w:proofErr w:type="spellEnd"/>
+      <w:r>
+        <w:t xml:space="preserve"> et le calculateur de prix n’a plus le droit d’y toucher.</w:t>
+      </w:r>
+    </w:p>
+    <w:p>
+      <w:pPr>
+        <w:pStyle w:val="ListParagraph"/>
+        <w:numPr>
+          <w:ilvl w:val="0"/>
+          <w:numId w:val="37"/>
+        </w:numPr>
+      </w:pPr>
+      <w:proofErr w:type="spellStart"/>
+      <w:r>
+        <w:rPr>
+          <w:rStyle w:val="Keyword"/>
+        </w:rPr>
+        <w:t>FixedUnitPriceIncludesTaxes</w:t>
+      </w:r>
+      <w:proofErr w:type="spellEnd"/>
+      <w:r>
+        <w:t>, le prix unitaire forcé est TTC.</w:t>
+      </w:r>
+    </w:p>
+    <w:p>
+      <w:pPr>
+        <w:pStyle w:val="ListParagraph"/>
+        <w:numPr>
+          <w:ilvl w:val="0"/>
+          <w:numId w:val="37"/>
+        </w:numPr>
+      </w:pPr>
+      <w:proofErr w:type="spellStart"/>
+      <w:r>
+        <w:rPr>
+          <w:rStyle w:val="Keyword"/>
+        </w:rPr>
+        <w:t>FixedLinePriceIncludesTaxes</w:t>
+      </w:r>
+      <w:proofErr w:type="spellEnd"/>
+      <w:r>
+        <w:t>, le prix de ligne forcé (avant rabais) est TTC.</w:t>
+      </w:r>
+    </w:p>
+    <w:p>
+      <w:pPr>
+        <w:pStyle w:val="ListParagraph"/>
+        <w:numPr>
+          <w:ilvl w:val="0"/>
+          <w:numId w:val="37"/>
+        </w:numPr>
+      </w:pPr>
+      <w:proofErr w:type="spellStart"/>
+      <w:r>
+        <w:rPr>
+          <w:rStyle w:val="Keyword"/>
+        </w:rPr>
+        <w:t>DirtyArticlePrices</w:t>
+      </w:r>
+      <w:proofErr w:type="spellEnd"/>
+      <w:r>
+        <w:t xml:space="preserve">, les prix d’articles stockés dans la ligne ne sont plus à jour parce que l’article a potentiellement changé. On pourrait imaginer qu’un bouton pour </w:t>
+      </w:r>
+      <w:r>
+        <w:rPr>
+          <w:i/>
+        </w:rPr>
+        <w:t>rafraîchir</w:t>
+      </w:r>
+      <w:r>
+        <w:t xml:space="preserve"> mette cet attribut à toutes les lignes pour forcer un </w:t>
+      </w:r>
+      <w:proofErr w:type="spellStart"/>
+      <w:r>
+        <w:t>recalcul</w:t>
+      </w:r>
+      <w:proofErr w:type="spellEnd"/>
+      <w:r>
+        <w:t xml:space="preserve"> complet.</w:t>
+      </w:r>
+    </w:p>
+    <w:p>
+      <w:pPr>
+        <w:pStyle w:val="ListParagraph"/>
+        <w:numPr>
+          <w:ilvl w:val="0"/>
+          <w:numId w:val="37"/>
+        </w:numPr>
+      </w:pPr>
+      <w:proofErr w:type="spellStart"/>
+      <w:r>
+        <w:rPr>
+          <w:rStyle w:val="Keyword"/>
+        </w:rPr>
+        <w:t>DirtyArticleNotDiscountable</w:t>
+      </w:r>
+      <w:proofErr w:type="spellEnd"/>
+      <w:r>
+        <w:t xml:space="preserve">, l’attribut </w:t>
+      </w:r>
+      <w:proofErr w:type="spellStart"/>
+      <w:r>
+        <w:rPr>
+          <w:rStyle w:val="Keyword"/>
+        </w:rPr>
+        <w:t>ArticleNotDiscountable</w:t>
+      </w:r>
+      <w:proofErr w:type="spellEnd"/>
+      <w:r>
+        <w:t xml:space="preserve"> doit être rafraîchi.</w:t>
+      </w:r>
+    </w:p>
+    <w:p>
+      <w:r>
+        <w:t xml:space="preserve">Les </w:t>
+      </w:r>
+      <w:r>
+        <w:t>prix suivant</w:t>
+      </w:r>
+      <w:r>
+        <w:t xml:space="preserve">s sont </w:t>
+      </w:r>
+      <w:proofErr w:type="gramStart"/>
+      <w:r>
+        <w:t>stockées</w:t>
+      </w:r>
+      <w:proofErr w:type="gramEnd"/>
+      <w:r>
+        <w:t xml:space="preserve"> dans une ligne d’article :</w:t>
+      </w:r>
+    </w:p>
+    <w:p>
+      <w:pPr>
+        <w:pStyle w:val="ListParagraph"/>
+        <w:numPr>
+          <w:ilvl w:val="0"/>
+          <w:numId w:val="38"/>
+        </w:numPr>
+      </w:pPr>
+      <w:proofErr w:type="spellStart"/>
+      <w:r>
+        <w:rPr>
+          <w:rStyle w:val="Keyword"/>
+        </w:rPr>
+        <w:t>ReferenceUnitPriceBeforeTax</w:t>
+      </w:r>
+      <w:proofErr w:type="spellEnd"/>
+      <w:r>
+        <w:t xml:space="preserve">, le prix de référence unitaire </w:t>
+      </w:r>
+      <w:r>
+        <w:t xml:space="preserve">HT </w:t>
+      </w:r>
+      <w:r>
+        <w:t xml:space="preserve">imposé par </w:t>
+      </w:r>
+      <w:proofErr w:type="gramStart"/>
+      <w:r>
+        <w:t>la</w:t>
+      </w:r>
+      <w:proofErr w:type="gramEnd"/>
+      <w:r>
+        <w:t xml:space="preserve"> logique métier (par ex. parce que c’est une facture qui reprend le prix unitaire lié à une confirmation de commande).</w:t>
+      </w:r>
+    </w:p>
+    <w:p>
+      <w:pPr>
+        <w:pStyle w:val="ListParagraph"/>
+        <w:numPr>
+          <w:ilvl w:val="0"/>
+          <w:numId w:val="38"/>
+        </w:numPr>
+      </w:pPr>
+      <w:proofErr w:type="spellStart"/>
+      <w:r>
+        <w:rPr>
+          <w:rStyle w:val="Keyword"/>
+        </w:rPr>
+        <w:t>PrimaryUnitPriceBeforeTax</w:t>
+      </w:r>
+      <w:proofErr w:type="spellEnd"/>
+      <w:r>
+        <w:t>, le prix unitaire</w:t>
+      </w:r>
+      <w:r>
+        <w:t xml:space="preserve"> HT</w:t>
+      </w:r>
+      <w:r>
+        <w:t>, déterminé à partir de l’article ou du prix forcé.</w:t>
+      </w:r>
+    </w:p>
+    <w:p>
+      <w:pPr>
+        <w:pStyle w:val="ListParagraph"/>
+        <w:numPr>
+          <w:ilvl w:val="0"/>
+          <w:numId w:val="38"/>
+        </w:numPr>
+      </w:pPr>
+      <w:proofErr w:type="spellStart"/>
+      <w:r>
+        <w:rPr>
+          <w:rStyle w:val="Keyword"/>
+        </w:rPr>
+        <w:t>PrimaryLinePriceBeforeTax</w:t>
+      </w:r>
+      <w:proofErr w:type="spellEnd"/>
+      <w:r>
+        <w:t xml:space="preserve">, </w:t>
+      </w:r>
+      <w:proofErr w:type="spellStart"/>
+      <w:r>
+        <w:rPr>
+          <w:rStyle w:val="Keyword"/>
+        </w:rPr>
+        <w:t>PrimaryLinePrice</w:t>
+      </w:r>
+      <w:r>
+        <w:rPr>
+          <w:rStyle w:val="Keyword"/>
+        </w:rPr>
+        <w:t>After</w:t>
+      </w:r>
+      <w:r>
+        <w:rPr>
+          <w:rStyle w:val="Keyword"/>
+        </w:rPr>
+        <w:t>Tax</w:t>
+      </w:r>
+      <w:proofErr w:type="spellEnd"/>
+      <w:r>
+        <w:t xml:space="preserve">, </w:t>
+      </w:r>
+      <w:r>
+        <w:t>le prix de ligne HT et TTC résultant du calcul quantité × prix unitaire.</w:t>
+      </w:r>
+    </w:p>
+    <w:p>
+      <w:pPr>
+        <w:pStyle w:val="ListParagraph"/>
+        <w:numPr>
+          <w:ilvl w:val="0"/>
+          <w:numId w:val="38"/>
+        </w:numPr>
+      </w:pPr>
+      <w:proofErr w:type="spellStart"/>
+      <w:r>
+        <w:rPr>
+          <w:rStyle w:val="Keyword"/>
+        </w:rPr>
+        <w:t>Fixed</w:t>
+      </w:r>
+      <w:r>
+        <w:rPr>
+          <w:rStyle w:val="Keyword"/>
+        </w:rPr>
+        <w:t>Price</w:t>
+      </w:r>
+      <w:proofErr w:type="spellEnd"/>
+      <w:r>
+        <w:t xml:space="preserve">, </w:t>
+      </w:r>
+      <w:r>
+        <w:t xml:space="preserve">le prix </w:t>
+      </w:r>
+      <w:r>
+        <w:t>forcé par l’utilisateur,</w:t>
+      </w:r>
+      <w:r>
+        <w:t xml:space="preserve"> HT ou TTC, </w:t>
+      </w:r>
+      <w:r>
+        <w:t>unitaire ou de ligne.</w:t>
+      </w:r>
+    </w:p>
+    <w:p>
+      <w:pPr>
+        <w:pStyle w:val="ListParagraph"/>
+        <w:numPr>
+          <w:ilvl w:val="0"/>
+          <w:numId w:val="38"/>
+        </w:numPr>
+      </w:pPr>
+      <w:proofErr w:type="spellStart"/>
+      <w:r>
+        <w:rPr>
+          <w:rStyle w:val="Keyword"/>
+        </w:rPr>
+        <w:t>Resulting</w:t>
+      </w:r>
+      <w:r>
+        <w:rPr>
+          <w:rStyle w:val="Keyword"/>
+        </w:rPr>
+        <w:t>LinePriceBeforeTax</w:t>
+      </w:r>
+      <w:proofErr w:type="spellEnd"/>
+      <w:r>
+        <w:t>,</w:t>
+      </w:r>
+      <w:r>
+        <w:t xml:space="preserve"> </w:t>
+      </w:r>
+      <w:r>
+        <w:rPr>
+          <w:rStyle w:val="Keyword"/>
+        </w:rPr>
+        <w:t>Resulting</w:t>
+      </w:r>
+      <w:r>
+        <w:rPr>
+          <w:rStyle w:val="Keyword"/>
+        </w:rPr>
+        <w:t>Line</w:t>
+      </w:r>
+      <w:r>
+        <w:rPr>
+          <w:rStyle w:val="Keyword"/>
+        </w:rPr>
+        <w:t>Tax1</w:t>
+      </w:r>
+      <w:r>
+        <w:t xml:space="preserve"> et </w:t>
+      </w:r>
+      <w:r>
+        <w:rPr>
+          <w:rStyle w:val="Keyword"/>
+        </w:rPr>
+        <w:t>2</w:t>
+      </w:r>
+      <w:r>
+        <w:t xml:space="preserve">, </w:t>
+      </w:r>
+      <w:r>
+        <w:t xml:space="preserve"> le prix total résultant après rabais HT et la TVA associée (deux montants possibles, deux taux).</w:t>
+      </w:r>
+    </w:p>
+    <w:p>
+      <w:pPr>
+        <w:pStyle w:val="ListParagraph"/>
+        <w:numPr>
+          <w:ilvl w:val="0"/>
+          <w:numId w:val="38"/>
+        </w:numPr>
+      </w:pPr>
+      <w:proofErr w:type="spellStart"/>
+      <w:r>
+        <w:rPr>
+          <w:rStyle w:val="Keyword"/>
+        </w:rPr>
+        <w:t>Final</w:t>
+      </w:r>
+      <w:r>
+        <w:rPr>
+          <w:rStyle w:val="Keyword"/>
+        </w:rPr>
+        <w:t>LinePriceBeforeTax</w:t>
+      </w:r>
+      <w:proofErr w:type="spellEnd"/>
+      <w:r>
+        <w:t xml:space="preserve">, </w:t>
+      </w:r>
+      <w:r>
+        <w:t>le prix final HT pour la comptabilisation des chiffres d’affaires réalisés sur l’article concerné.</w:t>
       </w:r>
     </w:p>
     <w:p>
@@ -7859,10 +8487,7 @@
         <w:pStyle w:val="Heading2"/>
       </w:pPr>
       <w:r>
-        <w:t xml:space="preserve">Calculateurs de prix pour les </w:t>
-      </w:r>
-      <w:r>
-        <w:t>sous-totaux</w:t>
+        <w:t>Calculateurs de prix pour les sous-totaux</w:t>
       </w:r>
     </w:p>
     <w:p>
@@ -7966,92 +8591,87 @@
         <w:pStyle w:val="Heading2"/>
       </w:pPr>
       <w:r>
+        <w:t>Calculateurs de prix et TVA</w:t>
+      </w:r>
+    </w:p>
+    <w:p>
+      <w:pPr>
+        <w:pStyle w:val="Normal0"/>
+      </w:pPr>
+      <w:r>
+        <w:t>La complexité des calculateurs spécifiques est liée à la gestion correcte de la TVA et de la ventilation des rabais.</w:t>
+      </w:r>
+      <w:r>
+        <w:t xml:space="preserve"> </w:t>
+      </w:r>
+      <w:r>
+        <w:t xml:space="preserve">La TVA est représentée par la classe </w:t>
+      </w:r>
+      <w:proofErr w:type="spellStart"/>
+      <w:r>
+        <w:rPr>
+          <w:rStyle w:val="Keyword"/>
+        </w:rPr>
+        <w:t>Tax</w:t>
+      </w:r>
+      <w:proofErr w:type="spellEnd"/>
+      <w:r>
+        <w:t xml:space="preserve"> qui</w:t>
+      </w:r>
+      <w:r>
+        <w:t xml:space="preserve"> stocke :</w:t>
+      </w:r>
+    </w:p>
+    <w:p>
+      <w:pPr>
+        <w:pStyle w:val="ListParagraph"/>
+        <w:numPr>
+          <w:ilvl w:val="0"/>
+          <w:numId w:val="28"/>
+        </w:numPr>
+      </w:pPr>
+      <w:r>
+        <w:t>Le total de la TVA.</w:t>
+      </w:r>
+    </w:p>
+    <w:p>
+      <w:pPr>
+        <w:pStyle w:val="ListParagraph"/>
+        <w:numPr>
+          <w:ilvl w:val="0"/>
+          <w:numId w:val="28"/>
+        </w:numPr>
+      </w:pPr>
+      <w:r>
+        <w:t>Le total HT sur lequel s’applique la TVA.</w:t>
+      </w:r>
+    </w:p>
+    <w:p>
+      <w:pPr>
+        <w:pStyle w:val="ListParagraph"/>
+        <w:numPr>
+          <w:ilvl w:val="0"/>
+          <w:numId w:val="28"/>
+        </w:numPr>
+      </w:pPr>
+      <w:r>
+        <w:t xml:space="preserve">Le détail des composants, sous forme d’une liste de </w:t>
+      </w:r>
+      <w:proofErr w:type="spellStart"/>
+      <w:r>
+        <w:rPr>
+          <w:rStyle w:val="Keyword"/>
+        </w:rPr>
+        <w:t>TaxRateAmount</w:t>
+      </w:r>
+      <w:proofErr w:type="spellEnd"/>
+      <w:r>
+        <w:t>, comprenant le montant de TVA et les code de TVA et taux de TVA correspondants.</w:t>
+      </w:r>
+    </w:p>
+    <w:p>
+      <w:r>
         <w:lastRenderedPageBreak/>
-        <w:t>Calculateurs de prix et TVA</w:t>
-      </w:r>
-    </w:p>
-    <w:p>
-      <w:pPr>
-        <w:pStyle w:val="Normal0"/>
-      </w:pPr>
-      <w:r>
-        <w:t>La complexité des calculateurs spécifiques est liée à la gestion correc</w:t>
-      </w:r>
-      <w:bookmarkStart w:id="0" w:name="_GoBack"/>
-      <w:bookmarkEnd w:id="0"/>
-      <w:r>
-        <w:t>te de la TVA et de la ventilation des rabais.</w:t>
-      </w:r>
-      <w:r>
-        <w:t xml:space="preserve"> </w:t>
-      </w:r>
-      <w:r>
-        <w:t xml:space="preserve">La TVA est représentée par la classe </w:t>
-      </w:r>
-      <w:proofErr w:type="spellStart"/>
-      <w:r>
-        <w:rPr>
-          <w:rStyle w:val="Keyword"/>
-        </w:rPr>
-        <w:t>Tax</w:t>
-      </w:r>
-      <w:proofErr w:type="spellEnd"/>
-      <w:r>
-        <w:t xml:space="preserve"> qui</w:t>
-      </w:r>
-      <w:r>
-        <w:t xml:space="preserve"> stocke :</w:t>
-      </w:r>
-    </w:p>
-    <w:p>
-      <w:pPr>
-        <w:pStyle w:val="ListParagraph"/>
-        <w:numPr>
-          <w:ilvl w:val="0"/>
-          <w:numId w:val="28"/>
-        </w:numPr>
-      </w:pPr>
-      <w:r>
-        <w:t>Le total de la TVA.</w:t>
-      </w:r>
-    </w:p>
-    <w:p>
-      <w:pPr>
-        <w:pStyle w:val="ListParagraph"/>
-        <w:numPr>
-          <w:ilvl w:val="0"/>
-          <w:numId w:val="28"/>
-        </w:numPr>
-      </w:pPr>
-      <w:r>
-        <w:t>Le total HT sur lequel s’applique la TVA.</w:t>
-      </w:r>
-    </w:p>
-    <w:p>
-      <w:pPr>
-        <w:pStyle w:val="ListParagraph"/>
-        <w:numPr>
-          <w:ilvl w:val="0"/>
-          <w:numId w:val="28"/>
-        </w:numPr>
-      </w:pPr>
-      <w:r>
-        <w:t xml:space="preserve">Le détail des composants, sous forme d’une liste de </w:t>
-      </w:r>
-      <w:proofErr w:type="spellStart"/>
-      <w:r>
-        <w:rPr>
-          <w:rStyle w:val="Keyword"/>
-        </w:rPr>
-        <w:t>TaxRateAmount</w:t>
-      </w:r>
-      <w:proofErr w:type="spellEnd"/>
-      <w:r>
-        <w:t>, comprenant le montant de TVA et les code de TVA et taux de TVA correspondants.</w:t>
-      </w:r>
-    </w:p>
-    <w:p>
-      <w:r>
         <w:t>En effet, un montant de TVA peut être constitué de plusieurs éléments. Par exemple, une prestation de 2000</w:t>
       </w:r>
       <w:proofErr w:type="gramStart"/>
@@ -10710,7 +11330,7 @@
           <w:rPr>
             <w:noProof/>
           </w:rPr>
-          <w:t>13</w:t>
+          <w:t>9</w:t>
         </w:r>
         <w:r>
           <w:rPr>
@@ -12731,6 +13351,119 @@
     </w:lvl>
   </w:abstractNum>
   <w:abstractNum w:abstractNumId="18">
+    <w:nsid w:val="4AE45467"/>
+    <w:multiLevelType w:val="hybridMultilevel"/>
+    <w:tmpl w:val="5F8E67D6"/>
+    <w:lvl w:ilvl="0" w:tplc="100C0001">
+      <w:start w:val="1"/>
+      <w:numFmt w:val="bullet"/>
+      <w:lvlText w:val=""/>
+      <w:lvlJc w:val="left"/>
+      <w:pPr>
+        <w:ind w:left="720" w:hanging="360"/>
+      </w:pPr>
+      <w:rPr>
+        <w:rFonts w:ascii="Symbol" w:hAnsi="Symbol" w:hint="default"/>
+      </w:rPr>
+    </w:lvl>
+    <w:lvl w:ilvl="1" w:tplc="100C0003" w:tentative="1">
+      <w:start w:val="1"/>
+      <w:numFmt w:val="bullet"/>
+      <w:lvlText w:val="o"/>
+      <w:lvlJc w:val="left"/>
+      <w:pPr>
+        <w:ind w:left="1440" w:hanging="360"/>
+      </w:pPr>
+      <w:rPr>
+        <w:rFonts w:ascii="Courier New" w:hAnsi="Courier New" w:cs="Courier New" w:hint="default"/>
+      </w:rPr>
+    </w:lvl>
+    <w:lvl w:ilvl="2" w:tplc="100C0005" w:tentative="1">
+      <w:start w:val="1"/>
+      <w:numFmt w:val="bullet"/>
+      <w:lvlText w:val=""/>
+      <w:lvlJc w:val="left"/>
+      <w:pPr>
+        <w:ind w:left="2160" w:hanging="360"/>
+      </w:pPr>
+      <w:rPr>
+        <w:rFonts w:ascii="Wingdings" w:hAnsi="Wingdings" w:hint="default"/>
+      </w:rPr>
+    </w:lvl>
+    <w:lvl w:ilvl="3" w:tplc="100C0001" w:tentative="1">
+      <w:start w:val="1"/>
+      <w:numFmt w:val="bullet"/>
+      <w:lvlText w:val=""/>
+      <w:lvlJc w:val="left"/>
+      <w:pPr>
+        <w:ind w:left="2880" w:hanging="360"/>
+      </w:pPr>
+      <w:rPr>
+        <w:rFonts w:ascii="Symbol" w:hAnsi="Symbol" w:hint="default"/>
+      </w:rPr>
+    </w:lvl>
+    <w:lvl w:ilvl="4" w:tplc="100C0003" w:tentative="1">
+      <w:start w:val="1"/>
+      <w:numFmt w:val="bullet"/>
+      <w:lvlText w:val="o"/>
+      <w:lvlJc w:val="left"/>
+      <w:pPr>
+        <w:ind w:left="3600" w:hanging="360"/>
+      </w:pPr>
+      <w:rPr>
+        <w:rFonts w:ascii="Courier New" w:hAnsi="Courier New" w:cs="Courier New" w:hint="default"/>
+      </w:rPr>
+    </w:lvl>
+    <w:lvl w:ilvl="5" w:tplc="100C0005" w:tentative="1">
+      <w:start w:val="1"/>
+      <w:numFmt w:val="bullet"/>
+      <w:lvlText w:val=""/>
+      <w:lvlJc w:val="left"/>
+      <w:pPr>
+        <w:ind w:left="4320" w:hanging="360"/>
+      </w:pPr>
+      <w:rPr>
+        <w:rFonts w:ascii="Wingdings" w:hAnsi="Wingdings" w:hint="default"/>
+      </w:rPr>
+    </w:lvl>
+    <w:lvl w:ilvl="6" w:tplc="100C0001" w:tentative="1">
+      <w:start w:val="1"/>
+      <w:numFmt w:val="bullet"/>
+      <w:lvlText w:val=""/>
+      <w:lvlJc w:val="left"/>
+      <w:pPr>
+        <w:ind w:left="5040" w:hanging="360"/>
+      </w:pPr>
+      <w:rPr>
+        <w:rFonts w:ascii="Symbol" w:hAnsi="Symbol" w:hint="default"/>
+      </w:rPr>
+    </w:lvl>
+    <w:lvl w:ilvl="7" w:tplc="100C0003" w:tentative="1">
+      <w:start w:val="1"/>
+      <w:numFmt w:val="bullet"/>
+      <w:lvlText w:val="o"/>
+      <w:lvlJc w:val="left"/>
+      <w:pPr>
+        <w:ind w:left="5760" w:hanging="360"/>
+      </w:pPr>
+      <w:rPr>
+        <w:rFonts w:ascii="Courier New" w:hAnsi="Courier New" w:cs="Courier New" w:hint="default"/>
+      </w:rPr>
+    </w:lvl>
+    <w:lvl w:ilvl="8" w:tplc="100C0005" w:tentative="1">
+      <w:start w:val="1"/>
+      <w:numFmt w:val="bullet"/>
+      <w:lvlText w:val=""/>
+      <w:lvlJc w:val="left"/>
+      <w:pPr>
+        <w:ind w:left="6480" w:hanging="360"/>
+      </w:pPr>
+      <w:rPr>
+        <w:rFonts w:ascii="Wingdings" w:hAnsi="Wingdings" w:hint="default"/>
+      </w:rPr>
+    </w:lvl>
+  </w:abstractNum>
+  <w:abstractNum w:abstractNumId="19">
     <w:nsid w:val="4DAB4E78"/>
     <w:multiLevelType w:val="hybridMultilevel"/>
     <w:tmpl w:val="54B04EB2"/>
@@ -12843,7 +13576,7 @@
       </w:rPr>
     </w:lvl>
   </w:abstractNum>
-  <w:abstractNum w:abstractNumId="19">
+  <w:abstractNum w:abstractNumId="20">
     <w:nsid w:val="4DB274B4"/>
     <w:multiLevelType w:val="hybridMultilevel"/>
     <w:tmpl w:val="E806B3C2"/>
@@ -12956,7 +13689,7 @@
       </w:rPr>
     </w:lvl>
   </w:abstractNum>
-  <w:abstractNum w:abstractNumId="20">
+  <w:abstractNum w:abstractNumId="21">
     <w:nsid w:val="504D6615"/>
     <w:multiLevelType w:val="hybridMultilevel"/>
     <w:tmpl w:val="23721B2A"/>
@@ -13069,7 +13802,7 @@
       </w:rPr>
     </w:lvl>
   </w:abstractNum>
-  <w:abstractNum w:abstractNumId="21">
+  <w:abstractNum w:abstractNumId="22">
     <w:nsid w:val="525E38E0"/>
     <w:multiLevelType w:val="hybridMultilevel"/>
     <w:tmpl w:val="57663574"/>
@@ -13182,7 +13915,7 @@
       </w:rPr>
     </w:lvl>
   </w:abstractNum>
-  <w:abstractNum w:abstractNumId="22">
+  <w:abstractNum w:abstractNumId="23">
     <w:nsid w:val="5ACB5F5E"/>
     <w:multiLevelType w:val="hybridMultilevel"/>
     <w:tmpl w:val="B1D82CF8"/>
@@ -13295,7 +14028,120 @@
       </w:rPr>
     </w:lvl>
   </w:abstractNum>
-  <w:abstractNum w:abstractNumId="23">
+  <w:abstractNum w:abstractNumId="24">
+    <w:nsid w:val="5C892EA7"/>
+    <w:multiLevelType w:val="hybridMultilevel"/>
+    <w:tmpl w:val="E5A6A7DE"/>
+    <w:lvl w:ilvl="0" w:tplc="100C0001">
+      <w:start w:val="1"/>
+      <w:numFmt w:val="bullet"/>
+      <w:lvlText w:val=""/>
+      <w:lvlJc w:val="left"/>
+      <w:pPr>
+        <w:ind w:left="720" w:hanging="360"/>
+      </w:pPr>
+      <w:rPr>
+        <w:rFonts w:ascii="Symbol" w:hAnsi="Symbol" w:hint="default"/>
+      </w:rPr>
+    </w:lvl>
+    <w:lvl w:ilvl="1" w:tplc="100C0003" w:tentative="1">
+      <w:start w:val="1"/>
+      <w:numFmt w:val="bullet"/>
+      <w:lvlText w:val="o"/>
+      <w:lvlJc w:val="left"/>
+      <w:pPr>
+        <w:ind w:left="1440" w:hanging="360"/>
+      </w:pPr>
+      <w:rPr>
+        <w:rFonts w:ascii="Courier New" w:hAnsi="Courier New" w:cs="Courier New" w:hint="default"/>
+      </w:rPr>
+    </w:lvl>
+    <w:lvl w:ilvl="2" w:tplc="100C0005" w:tentative="1">
+      <w:start w:val="1"/>
+      <w:numFmt w:val="bullet"/>
+      <w:lvlText w:val=""/>
+      <w:lvlJc w:val="left"/>
+      <w:pPr>
+        <w:ind w:left="2160" w:hanging="360"/>
+      </w:pPr>
+      <w:rPr>
+        <w:rFonts w:ascii="Wingdings" w:hAnsi="Wingdings" w:hint="default"/>
+      </w:rPr>
+    </w:lvl>
+    <w:lvl w:ilvl="3" w:tplc="100C0001" w:tentative="1">
+      <w:start w:val="1"/>
+      <w:numFmt w:val="bullet"/>
+      <w:lvlText w:val=""/>
+      <w:lvlJc w:val="left"/>
+      <w:pPr>
+        <w:ind w:left="2880" w:hanging="360"/>
+      </w:pPr>
+      <w:rPr>
+        <w:rFonts w:ascii="Symbol" w:hAnsi="Symbol" w:hint="default"/>
+      </w:rPr>
+    </w:lvl>
+    <w:lvl w:ilvl="4" w:tplc="100C0003" w:tentative="1">
+      <w:start w:val="1"/>
+      <w:numFmt w:val="bullet"/>
+      <w:lvlText w:val="o"/>
+      <w:lvlJc w:val="left"/>
+      <w:pPr>
+        <w:ind w:left="3600" w:hanging="360"/>
+      </w:pPr>
+      <w:rPr>
+        <w:rFonts w:ascii="Courier New" w:hAnsi="Courier New" w:cs="Courier New" w:hint="default"/>
+      </w:rPr>
+    </w:lvl>
+    <w:lvl w:ilvl="5" w:tplc="100C0005" w:tentative="1">
+      <w:start w:val="1"/>
+      <w:numFmt w:val="bullet"/>
+      <w:lvlText w:val=""/>
+      <w:lvlJc w:val="left"/>
+      <w:pPr>
+        <w:ind w:left="4320" w:hanging="360"/>
+      </w:pPr>
+      <w:rPr>
+        <w:rFonts w:ascii="Wingdings" w:hAnsi="Wingdings" w:hint="default"/>
+      </w:rPr>
+    </w:lvl>
+    <w:lvl w:ilvl="6" w:tplc="100C0001" w:tentative="1">
+      <w:start w:val="1"/>
+      <w:numFmt w:val="bullet"/>
+      <w:lvlText w:val=""/>
+      <w:lvlJc w:val="left"/>
+      <w:pPr>
+        <w:ind w:left="5040" w:hanging="360"/>
+      </w:pPr>
+      <w:rPr>
+        <w:rFonts w:ascii="Symbol" w:hAnsi="Symbol" w:hint="default"/>
+      </w:rPr>
+    </w:lvl>
+    <w:lvl w:ilvl="7" w:tplc="100C0003" w:tentative="1">
+      <w:start w:val="1"/>
+      <w:numFmt w:val="bullet"/>
+      <w:lvlText w:val="o"/>
+      <w:lvlJc w:val="left"/>
+      <w:pPr>
+        <w:ind w:left="5760" w:hanging="360"/>
+      </w:pPr>
+      <w:rPr>
+        <w:rFonts w:ascii="Courier New" w:hAnsi="Courier New" w:cs="Courier New" w:hint="default"/>
+      </w:rPr>
+    </w:lvl>
+    <w:lvl w:ilvl="8" w:tplc="100C0005" w:tentative="1">
+      <w:start w:val="1"/>
+      <w:numFmt w:val="bullet"/>
+      <w:lvlText w:val=""/>
+      <w:lvlJc w:val="left"/>
+      <w:pPr>
+        <w:ind w:left="6480" w:hanging="360"/>
+      </w:pPr>
+      <w:rPr>
+        <w:rFonts w:ascii="Wingdings" w:hAnsi="Wingdings" w:hint="default"/>
+      </w:rPr>
+    </w:lvl>
+  </w:abstractNum>
+  <w:abstractNum w:abstractNumId="25">
     <w:nsid w:val="63673E89"/>
     <w:multiLevelType w:val="hybridMultilevel"/>
     <w:tmpl w:val="81400508"/>
@@ -13408,7 +14254,7 @@
       </w:rPr>
     </w:lvl>
   </w:abstractNum>
-  <w:abstractNum w:abstractNumId="24">
+  <w:abstractNum w:abstractNumId="26">
     <w:nsid w:val="644D1982"/>
     <w:multiLevelType w:val="hybridMultilevel"/>
     <w:tmpl w:val="AB5EDAB4"/>
@@ -13494,7 +14340,7 @@
       </w:pPr>
     </w:lvl>
   </w:abstractNum>
-  <w:abstractNum w:abstractNumId="25">
+  <w:abstractNum w:abstractNumId="27">
     <w:nsid w:val="656D642A"/>
     <w:multiLevelType w:val="hybridMultilevel"/>
     <w:tmpl w:val="C254B906"/>
@@ -13507,7 +14353,7 @@
         <w:ind w:left="720" w:hanging="360"/>
       </w:pPr>
     </w:lvl>
-    <w:lvl w:ilvl="1" w:tplc="100C0019" w:tentative="1">
+    <w:lvl w:ilvl="1" w:tplc="100C0019">
       <w:start w:val="1"/>
       <w:numFmt w:val="lowerLetter"/>
       <w:lvlText w:val="%2."/>
@@ -13580,7 +14426,7 @@
       </w:pPr>
     </w:lvl>
   </w:abstractNum>
-  <w:abstractNum w:abstractNumId="26">
+  <w:abstractNum w:abstractNumId="28">
     <w:nsid w:val="66755593"/>
     <w:multiLevelType w:val="hybridMultilevel"/>
     <w:tmpl w:val="733429B6"/>
@@ -13693,7 +14539,7 @@
       </w:rPr>
     </w:lvl>
   </w:abstractNum>
-  <w:abstractNum w:abstractNumId="27">
+  <w:abstractNum w:abstractNumId="29">
     <w:nsid w:val="6A8D7C1D"/>
     <w:multiLevelType w:val="hybridMultilevel"/>
     <w:tmpl w:val="8DF0A33A"/>
@@ -13806,7 +14652,7 @@
       </w:rPr>
     </w:lvl>
   </w:abstractNum>
-  <w:abstractNum w:abstractNumId="28">
+  <w:abstractNum w:abstractNumId="30">
     <w:nsid w:val="70B22AA8"/>
     <w:multiLevelType w:val="hybridMultilevel"/>
     <w:tmpl w:val="71C03346"/>
@@ -13919,7 +14765,7 @@
       </w:rPr>
     </w:lvl>
   </w:abstractNum>
-  <w:abstractNum w:abstractNumId="29">
+  <w:abstractNum w:abstractNumId="31">
     <w:nsid w:val="74095040"/>
     <w:multiLevelType w:val="hybridMultilevel"/>
     <w:tmpl w:val="FF0C09C8"/>
@@ -14032,7 +14878,7 @@
       </w:rPr>
     </w:lvl>
   </w:abstractNum>
-  <w:abstractNum w:abstractNumId="30">
+  <w:abstractNum w:abstractNumId="32">
     <w:nsid w:val="74702BBD"/>
     <w:multiLevelType w:val="hybridMultilevel"/>
     <w:tmpl w:val="5532BB48"/>
@@ -14145,7 +14991,7 @@
       </w:rPr>
     </w:lvl>
   </w:abstractNum>
-  <w:abstractNum w:abstractNumId="31">
+  <w:abstractNum w:abstractNumId="33">
     <w:nsid w:val="777E7218"/>
     <w:multiLevelType w:val="hybridMultilevel"/>
     <w:tmpl w:val="BD90CAEC"/>
@@ -14258,7 +15104,7 @@
       </w:rPr>
     </w:lvl>
   </w:abstractNum>
-  <w:abstractNum w:abstractNumId="32">
+  <w:abstractNum w:abstractNumId="34">
     <w:nsid w:val="77D862F2"/>
     <w:multiLevelType w:val="hybridMultilevel"/>
     <w:tmpl w:val="43D6DD76"/>
@@ -14371,7 +15217,7 @@
       </w:rPr>
     </w:lvl>
   </w:abstractNum>
-  <w:abstractNum w:abstractNumId="33">
+  <w:abstractNum w:abstractNumId="35">
     <w:nsid w:val="782A42F3"/>
     <w:multiLevelType w:val="hybridMultilevel"/>
     <w:tmpl w:val="34E48E10"/>
@@ -14484,7 +15330,7 @@
       </w:rPr>
     </w:lvl>
   </w:abstractNum>
-  <w:abstractNum w:abstractNumId="34">
+  <w:abstractNum w:abstractNumId="36">
     <w:nsid w:val="78FD5153"/>
     <w:multiLevelType w:val="hybridMultilevel"/>
     <w:tmpl w:val="342E11B0"/>
@@ -14597,7 +15443,7 @@
       </w:rPr>
     </w:lvl>
   </w:abstractNum>
-  <w:abstractNum w:abstractNumId="35">
+  <w:abstractNum w:abstractNumId="37">
     <w:nsid w:val="7B640CB0"/>
     <w:multiLevelType w:val="hybridMultilevel"/>
     <w:tmpl w:val="C8724636"/>
@@ -14711,16 +15557,16 @@
     </w:lvl>
   </w:abstractNum>
   <w:num w:numId="1">
-    <w:abstractNumId w:val="26"/>
+    <w:abstractNumId w:val="28"/>
   </w:num>
   <w:num w:numId="2">
-    <w:abstractNumId w:val="29"/>
+    <w:abstractNumId w:val="31"/>
   </w:num>
   <w:num w:numId="3">
     <w:abstractNumId w:val="6"/>
   </w:num>
   <w:num w:numId="4">
-    <w:abstractNumId w:val="31"/>
+    <w:abstractNumId w:val="33"/>
   </w:num>
   <w:num w:numId="5">
     <w:abstractNumId w:val="15"/>
@@ -14729,19 +15575,19 @@
     <w:abstractNumId w:val="10"/>
   </w:num>
   <w:num w:numId="7">
-    <w:abstractNumId w:val="27"/>
+    <w:abstractNumId w:val="29"/>
   </w:num>
   <w:num w:numId="8">
-    <w:abstractNumId w:val="33"/>
+    <w:abstractNumId w:val="35"/>
   </w:num>
   <w:num w:numId="9">
-    <w:abstractNumId w:val="28"/>
+    <w:abstractNumId w:val="30"/>
   </w:num>
   <w:num w:numId="10">
     <w:abstractNumId w:val="7"/>
   </w:num>
   <w:num w:numId="11">
-    <w:abstractNumId w:val="32"/>
+    <w:abstractNumId w:val="34"/>
   </w:num>
   <w:num w:numId="12">
     <w:abstractNumId w:val="0"/>
@@ -14762,13 +15608,13 @@
     <w:abstractNumId w:val="16"/>
   </w:num>
   <w:num w:numId="18">
-    <w:abstractNumId w:val="23"/>
+    <w:abstractNumId w:val="25"/>
   </w:num>
   <w:num w:numId="19">
-    <w:abstractNumId w:val="30"/>
+    <w:abstractNumId w:val="32"/>
   </w:num>
   <w:num w:numId="20">
-    <w:abstractNumId w:val="35"/>
+    <w:abstractNumId w:val="37"/>
   </w:num>
   <w:num w:numId="21">
     <w:abstractNumId w:val="8"/>
@@ -14780,43 +15626,49 @@
     <w:abstractNumId w:val="2"/>
   </w:num>
   <w:num w:numId="24">
-    <w:abstractNumId w:val="34"/>
+    <w:abstractNumId w:val="36"/>
   </w:num>
   <w:num w:numId="25">
     <w:abstractNumId w:val="4"/>
   </w:num>
   <w:num w:numId="26">
-    <w:abstractNumId w:val="24"/>
+    <w:abstractNumId w:val="26"/>
   </w:num>
   <w:num w:numId="27">
     <w:abstractNumId w:val="3"/>
   </w:num>
   <w:num w:numId="28">
+    <w:abstractNumId w:val="22"/>
+  </w:num>
+  <w:num w:numId="29">
     <w:abstractNumId w:val="21"/>
   </w:num>
-  <w:num w:numId="29">
-    <w:abstractNumId w:val="20"/>
-  </w:num>
   <w:num w:numId="30">
-    <w:abstractNumId w:val="18"/>
+    <w:abstractNumId w:val="19"/>
   </w:num>
   <w:num w:numId="31">
     <w:abstractNumId w:val="13"/>
   </w:num>
   <w:num w:numId="32">
-    <w:abstractNumId w:val="22"/>
+    <w:abstractNumId w:val="23"/>
   </w:num>
   <w:num w:numId="33">
     <w:abstractNumId w:val="11"/>
   </w:num>
   <w:num w:numId="34">
-    <w:abstractNumId w:val="19"/>
+    <w:abstractNumId w:val="20"/>
   </w:num>
   <w:num w:numId="35">
     <w:abstractNumId w:val="5"/>
   </w:num>
   <w:num w:numId="36">
-    <w:abstractNumId w:val="25"/>
+    <w:abstractNumId w:val="27"/>
+  </w:num>
+  <w:num w:numId="37">
+    <w:abstractNumId w:val="18"/>
+  </w:num>
+  <w:num w:numId="38">
+    <w:abstractNumId w:val="24"/>
   </w:num>
 </w:numbering>
 </file>
@@ -16211,7 +17063,7 @@
 </file>
 
 <file path=customXml/itemProps1.xml><?xml version="1.0" encoding="utf-8"?>
-<ds:datastoreItem xmlns:ds="http://schemas.openxmlformats.org/officeDocument/2006/customXml" ds:itemID="{870BEDF3-7F9A-4389-8906-F473E8B757E9}">
+<ds:datastoreItem xmlns:ds="http://schemas.openxmlformats.org/officeDocument/2006/customXml" ds:itemID="{770ADE57-15E2-4D9D-BD03-AC0BB284C5E3}">
   <ds:schemaRefs>
     <ds:schemaRef ds:uri="http://schemas.openxmlformats.org/officeDocument/2006/bibliography"/>
   </ds:schemaRefs>

</xml_diff>

<commit_message>
- CodeSigning, améliorié la sélectivité du certificat numérique utilisé pour la signature des exécutables. - Documentation, inclus la marche à suivre de Marc pour installer Core/web.
git-svn-id: https://svn.opac.ch/svn/cr/branches/vs2010.1@17377 787ff09c-d2b5-7842-b444-8dd0a418631d
</commit_message>
<xml_diff>
--- a/Epsitec.Cresus/External/Documentation/Design/2011-04-xx Core - En cours.docx
+++ b/Epsitec.Cresus/External/Documentation/Design/2011-04-xx Core - En cours.docx
@@ -10296,8 +10296,6 @@
       <w:r>
         <w:t>Il est indispensable d’avoir des workflows définis avant de pouvoir créer un client.</w:t>
       </w:r>
-      <w:bookmarkStart w:id="0" w:name="_GoBack"/>
-      <w:bookmarkEnd w:id="0"/>
     </w:p>
     <w:p/>
     <w:p>
@@ -10642,7 +10640,272 @@
         <w:t>.</w:t>
       </w:r>
     </w:p>
-    <w:p/>
+    <w:p>
+      <w:pPr>
+        <w:pStyle w:val="Heading1"/>
+      </w:pPr>
+      <w:r>
+        <w:t>Installation de CORE</w:t>
+      </w:r>
+    </w:p>
+    <w:p>
+      <w:r>
+        <w:t>Pour que CORE puisse fonctionner, il faut d’une part que Firebird soit installé et démarré, mais aussi qu’un certain nombre de prérequis soient installés, en particulier :</w:t>
+      </w:r>
+    </w:p>
+    <w:p>
+      <w:pPr>
+        <w:pStyle w:val="ListParagraph"/>
+        <w:numPr>
+          <w:ilvl w:val="0"/>
+          <w:numId w:val="48"/>
+        </w:numPr>
+      </w:pPr>
+      <w:r>
+        <w:t>Le redistribuable Visual C++ 2010 SP1 ().</w:t>
+      </w:r>
+      <w:r>
+        <w:br/>
+        <w:t xml:space="preserve">L’installateur </w:t>
+      </w:r>
+      <w:r>
+        <w:rPr>
+          <w:rStyle w:val="Keyword"/>
+        </w:rPr>
+        <w:t>vcredist_x86.exe</w:t>
+      </w:r>
+      <w:r>
+        <w:t xml:space="preserve"> est sous SVN :</w:t>
+      </w:r>
+      <w:r>
+        <w:br/>
+      </w:r>
+      <w:r>
+        <w:rPr>
+          <w:rStyle w:val="Keyword"/>
+        </w:rPr>
+        <w:t>S:\Epsitec.</w:t>
+      </w:r>
+      <w:r>
+        <w:rPr>
+          <w:rStyle w:val="Keyword"/>
+        </w:rPr>
+        <w:t>C</w:t>
+      </w:r>
+      <w:r>
+        <w:rPr>
+          <w:rStyle w:val="Keyword"/>
+        </w:rPr>
+        <w:t>resus\</w:t>
+      </w:r>
+      <w:r>
+        <w:rPr>
+          <w:rStyle w:val="Keyword"/>
+        </w:rPr>
+        <w:t>E</w:t>
+      </w:r>
+      <w:r>
+        <w:rPr>
+          <w:rStyle w:val="Keyword"/>
+        </w:rPr>
+        <w:t>xternal\Bootstrapper Packages\vcredist_x86\</w:t>
+      </w:r>
+      <w:r>
+        <w:t xml:space="preserve"> </w:t>
+      </w:r>
+      <w:r>
+        <w:br/>
+      </w:r>
+    </w:p>
+    <w:p>
+      <w:pPr>
+        <w:pStyle w:val="ListParagraph"/>
+        <w:numPr>
+          <w:ilvl w:val="0"/>
+          <w:numId w:val="48"/>
+        </w:numPr>
+        <w:rPr>
+          <w:rStyle w:val="Keyword"/>
+          <w:rFonts w:ascii="Arial Narrow" w:hAnsi="Arial Narrow"/>
+          <w:sz w:val="22"/>
+        </w:rPr>
+      </w:pPr>
+      <w:r>
+        <w:t>L’environnement .NET 4.0 complet.</w:t>
+      </w:r>
+      <w:r>
+        <w:br/>
+        <w:t xml:space="preserve">L’installateur </w:t>
+      </w:r>
+      <w:r>
+        <w:rPr>
+          <w:rStyle w:val="Keyword"/>
+        </w:rPr>
+        <w:t>dotNetFx40_Full_x86_x64.exe</w:t>
+      </w:r>
+      <w:r>
+        <w:t xml:space="preserve"> est sous SVN :</w:t>
+      </w:r>
+      <w:r>
+        <w:br/>
+      </w:r>
+      <w:r>
+        <w:rPr>
+          <w:rStyle w:val="Keyword"/>
+        </w:rPr>
+        <w:t>S:\Build\Common\dotnet\dotnet4.0\dotNetFx40_Full_x86_x64.exe</w:t>
+      </w:r>
+    </w:p>
+    <w:p>
+      <w:pPr>
+        <w:pStyle w:val="Heading1"/>
+      </w:pPr>
+      <w:r>
+        <w:t>Installation de CORE</w:t>
+      </w:r>
+      <w:r>
+        <w:t>/Web</w:t>
+      </w:r>
+    </w:p>
+    <w:p>
+      <w:r>
+        <w:t>Voici les étapes décrites par Marc le 2 novembre 2011 :</w:t>
+      </w:r>
+      <w:bookmarkStart w:id="0" w:name="_GoBack"/>
+      <w:bookmarkEnd w:id="0"/>
+    </w:p>
+    <w:p>
+      <w:pPr>
+        <w:pStyle w:val="ListParagraph"/>
+        <w:numPr>
+          <w:ilvl w:val="0"/>
+          <w:numId w:val="49"/>
+        </w:numPr>
+      </w:pPr>
+      <w:r>
+        <w:t>Installer nginx. L'installeur est disponible sur le web</w:t>
+      </w:r>
+      <w:r>
+        <w:t>.</w:t>
+      </w:r>
+    </w:p>
+    <w:p>
+      <w:pPr>
+        <w:pStyle w:val="ListParagraph"/>
+        <w:numPr>
+          <w:ilvl w:val="0"/>
+          <w:numId w:val="49"/>
+        </w:numPr>
+      </w:pPr>
+      <w:r>
+        <w:t>Éditer</w:t>
+      </w:r>
+      <w:r>
+        <w:t xml:space="preserve"> le fichier de configuration de nginx [NGINX PATH]\conf\nginx.conf</w:t>
+      </w:r>
+      <w:r>
+        <w:t xml:space="preserve"> </w:t>
+      </w:r>
+      <w:r>
+        <w:t>pour qu'il ressemble à celui dans</w:t>
+      </w:r>
+      <w:r>
+        <w:t xml:space="preserve"> </w:t>
+      </w:r>
+      <w:r>
+        <w:t>S:\Epsitec\experimental-js\doc\nginx\nginx.conf, en particulier il faut</w:t>
+      </w:r>
+      <w:r>
+        <w:t xml:space="preserve"> </w:t>
+      </w:r>
+      <w:r>
+        <w:t xml:space="preserve">reprendre </w:t>
+      </w:r>
+      <w:r>
+        <w:t>intelligemment</w:t>
+      </w:r>
+      <w:r>
+        <w:t xml:space="preserve"> les chemins de fichiers.</w:t>
+      </w:r>
+    </w:p>
+    <w:p>
+      <w:pPr>
+        <w:pStyle w:val="ListParagraph"/>
+        <w:numPr>
+          <w:ilvl w:val="0"/>
+          <w:numId w:val="49"/>
+        </w:numPr>
+      </w:pPr>
+      <w:r>
+        <w:t>Copier le dossier S:\webcore quelque part sur la nouvelle machine, à</w:t>
+      </w:r>
+      <w:r>
+        <w:t xml:space="preserve"> </w:t>
+      </w:r>
+      <w:r>
+        <w:t>l'endroit où on a fait pointer le fichier de configuration de nginx.</w:t>
+      </w:r>
+    </w:p>
+    <w:p>
+      <w:pPr>
+        <w:pStyle w:val="ListParagraph"/>
+        <w:numPr>
+          <w:ilvl w:val="0"/>
+          <w:numId w:val="49"/>
+        </w:numPr>
+      </w:pPr>
+      <w:r>
+        <w:t>Il faut accorder à nginx le droit de passer outre le firewall lors de la</w:t>
+      </w:r>
+      <w:r>
+        <w:t xml:space="preserve"> </w:t>
+      </w:r>
+      <w:r>
+        <w:t>première exécution.</w:t>
+      </w:r>
+    </w:p>
+    <w:p>
+      <w:pPr>
+        <w:pStyle w:val="ListParagraph"/>
+        <w:numPr>
+          <w:ilvl w:val="0"/>
+          <w:numId w:val="49"/>
+        </w:numPr>
+      </w:pPr>
+      <w:r>
+        <w:t>Normalement c'est tout bon et ça devrait marcher, pour autant qu'on lance</w:t>
+      </w:r>
+      <w:r>
+        <w:t xml:space="preserve"> </w:t>
+      </w:r>
+      <w:r>
+        <w:t xml:space="preserve">nginx et l'application crésus.core avec l'argument -server. </w:t>
+      </w:r>
+      <w:r>
+        <w:t>À</w:t>
+      </w:r>
+      <w:r>
+        <w:t xml:space="preserve"> ce moment on a</w:t>
+      </w:r>
+      <w:r>
+        <w:t xml:space="preserve"> </w:t>
+      </w:r>
+      <w:r>
+        <w:t>accès à l'application web à l'adresse http://localhost:4000. Attention, il</w:t>
+      </w:r>
+      <w:r>
+        <w:t xml:space="preserve"> </w:t>
+      </w:r>
+      <w:r>
+        <w:t>semble que IE9 ait des soucis quand on lui donne le port à la fin de l'url</w:t>
+      </w:r>
+      <w:r>
+        <w:t xml:space="preserve"> </w:t>
+      </w:r>
+      <w:r>
+        <w:t>et ça ne fonctionne pas avec IE9 mais très bien avec Firefox..</w:t>
+      </w:r>
+    </w:p>
     <w:p>
       <w:pPr>
         <w:pStyle w:val="Heading1"/>
@@ -12854,7 +13117,7 @@
           <w:rPr>
             <w:noProof/>
           </w:rPr>
-          <w:t>18</w:t>
+          <w:t>20</w:t>
         </w:r>
         <w:r>
           <w:rPr>
@@ -13056,6 +13319,119 @@
     </w:lvl>
   </w:abstractNum>
   <w:abstractNum w:abstractNumId="2">
+    <w:nsid w:val="0F612BE3"/>
+    <w:multiLevelType w:val="hybridMultilevel"/>
+    <w:tmpl w:val="B0065C40"/>
+    <w:lvl w:ilvl="0" w:tplc="100C0001">
+      <w:start w:val="1"/>
+      <w:numFmt w:val="bullet"/>
+      <w:lvlText w:val=""/>
+      <w:lvlJc w:val="left"/>
+      <w:pPr>
+        <w:ind w:left="720" w:hanging="360"/>
+      </w:pPr>
+      <w:rPr>
+        <w:rFonts w:ascii="Symbol" w:hAnsi="Symbol" w:hint="default"/>
+      </w:rPr>
+    </w:lvl>
+    <w:lvl w:ilvl="1" w:tplc="100C0003" w:tentative="1">
+      <w:start w:val="1"/>
+      <w:numFmt w:val="bullet"/>
+      <w:lvlText w:val="o"/>
+      <w:lvlJc w:val="left"/>
+      <w:pPr>
+        <w:ind w:left="1440" w:hanging="360"/>
+      </w:pPr>
+      <w:rPr>
+        <w:rFonts w:ascii="Courier New" w:hAnsi="Courier New" w:cs="Courier New" w:hint="default"/>
+      </w:rPr>
+    </w:lvl>
+    <w:lvl w:ilvl="2" w:tplc="100C0005" w:tentative="1">
+      <w:start w:val="1"/>
+      <w:numFmt w:val="bullet"/>
+      <w:lvlText w:val=""/>
+      <w:lvlJc w:val="left"/>
+      <w:pPr>
+        <w:ind w:left="2160" w:hanging="360"/>
+      </w:pPr>
+      <w:rPr>
+        <w:rFonts w:ascii="Wingdings" w:hAnsi="Wingdings" w:hint="default"/>
+      </w:rPr>
+    </w:lvl>
+    <w:lvl w:ilvl="3" w:tplc="100C0001" w:tentative="1">
+      <w:start w:val="1"/>
+      <w:numFmt w:val="bullet"/>
+      <w:lvlText w:val=""/>
+      <w:lvlJc w:val="left"/>
+      <w:pPr>
+        <w:ind w:left="2880" w:hanging="360"/>
+      </w:pPr>
+      <w:rPr>
+        <w:rFonts w:ascii="Symbol" w:hAnsi="Symbol" w:hint="default"/>
+      </w:rPr>
+    </w:lvl>
+    <w:lvl w:ilvl="4" w:tplc="100C0003" w:tentative="1">
+      <w:start w:val="1"/>
+      <w:numFmt w:val="bullet"/>
+      <w:lvlText w:val="o"/>
+      <w:lvlJc w:val="left"/>
+      <w:pPr>
+        <w:ind w:left="3600" w:hanging="360"/>
+      </w:pPr>
+      <w:rPr>
+        <w:rFonts w:ascii="Courier New" w:hAnsi="Courier New" w:cs="Courier New" w:hint="default"/>
+      </w:rPr>
+    </w:lvl>
+    <w:lvl w:ilvl="5" w:tplc="100C0005" w:tentative="1">
+      <w:start w:val="1"/>
+      <w:numFmt w:val="bullet"/>
+      <w:lvlText w:val=""/>
+      <w:lvlJc w:val="left"/>
+      <w:pPr>
+        <w:ind w:left="4320" w:hanging="360"/>
+      </w:pPr>
+      <w:rPr>
+        <w:rFonts w:ascii="Wingdings" w:hAnsi="Wingdings" w:hint="default"/>
+      </w:rPr>
+    </w:lvl>
+    <w:lvl w:ilvl="6" w:tplc="100C0001" w:tentative="1">
+      <w:start w:val="1"/>
+      <w:numFmt w:val="bullet"/>
+      <w:lvlText w:val=""/>
+      <w:lvlJc w:val="left"/>
+      <w:pPr>
+        <w:ind w:left="5040" w:hanging="360"/>
+      </w:pPr>
+      <w:rPr>
+        <w:rFonts w:ascii="Symbol" w:hAnsi="Symbol" w:hint="default"/>
+      </w:rPr>
+    </w:lvl>
+    <w:lvl w:ilvl="7" w:tplc="100C0003" w:tentative="1">
+      <w:start w:val="1"/>
+      <w:numFmt w:val="bullet"/>
+      <w:lvlText w:val="o"/>
+      <w:lvlJc w:val="left"/>
+      <w:pPr>
+        <w:ind w:left="5760" w:hanging="360"/>
+      </w:pPr>
+      <w:rPr>
+        <w:rFonts w:ascii="Courier New" w:hAnsi="Courier New" w:cs="Courier New" w:hint="default"/>
+      </w:rPr>
+    </w:lvl>
+    <w:lvl w:ilvl="8" w:tplc="100C0005" w:tentative="1">
+      <w:start w:val="1"/>
+      <w:numFmt w:val="bullet"/>
+      <w:lvlText w:val=""/>
+      <w:lvlJc w:val="left"/>
+      <w:pPr>
+        <w:ind w:left="6480" w:hanging="360"/>
+      </w:pPr>
+      <w:rPr>
+        <w:rFonts w:ascii="Wingdings" w:hAnsi="Wingdings" w:hint="default"/>
+      </w:rPr>
+    </w:lvl>
+  </w:abstractNum>
+  <w:abstractNum w:abstractNumId="3">
     <w:nsid w:val="121726DE"/>
     <w:multiLevelType w:val="hybridMultilevel"/>
     <w:tmpl w:val="7DC8F5B8"/>
@@ -13141,7 +13517,7 @@
       </w:pPr>
     </w:lvl>
   </w:abstractNum>
-  <w:abstractNum w:abstractNumId="3">
+  <w:abstractNum w:abstractNumId="4">
     <w:nsid w:val="139C69D8"/>
     <w:multiLevelType w:val="hybridMultilevel"/>
     <w:tmpl w:val="C54EC898"/>
@@ -13227,7 +13603,7 @@
       </w:pPr>
     </w:lvl>
   </w:abstractNum>
-  <w:abstractNum w:abstractNumId="4">
+  <w:abstractNum w:abstractNumId="5">
     <w:nsid w:val="1AB96ECF"/>
     <w:multiLevelType w:val="hybridMultilevel"/>
     <w:tmpl w:val="8D1C0B4E"/>
@@ -13340,7 +13716,7 @@
       </w:rPr>
     </w:lvl>
   </w:abstractNum>
-  <w:abstractNum w:abstractNumId="5">
+  <w:abstractNum w:abstractNumId="6">
     <w:nsid w:val="224E37C1"/>
     <w:multiLevelType w:val="hybridMultilevel"/>
     <w:tmpl w:val="2FBA6C4C"/>
@@ -13453,7 +13829,7 @@
       </w:rPr>
     </w:lvl>
   </w:abstractNum>
-  <w:abstractNum w:abstractNumId="6">
+  <w:abstractNum w:abstractNumId="7">
     <w:nsid w:val="268E4E07"/>
     <w:multiLevelType w:val="hybridMultilevel"/>
     <w:tmpl w:val="6F02054A"/>
@@ -13566,7 +13942,7 @@
       </w:rPr>
     </w:lvl>
   </w:abstractNum>
-  <w:abstractNum w:abstractNumId="7">
+  <w:abstractNum w:abstractNumId="8">
     <w:nsid w:val="285B757A"/>
     <w:multiLevelType w:val="hybridMultilevel"/>
     <w:tmpl w:val="1B945F60"/>
@@ -13679,7 +14055,7 @@
       </w:rPr>
     </w:lvl>
   </w:abstractNum>
-  <w:abstractNum w:abstractNumId="8">
+  <w:abstractNum w:abstractNumId="9">
     <w:nsid w:val="2A083E1F"/>
     <w:multiLevelType w:val="hybridMultilevel"/>
     <w:tmpl w:val="F2568A86"/>
@@ -13792,7 +14168,7 @@
       </w:rPr>
     </w:lvl>
   </w:abstractNum>
-  <w:abstractNum w:abstractNumId="9">
+  <w:abstractNum w:abstractNumId="10">
     <w:nsid w:val="2ADE38C0"/>
     <w:multiLevelType w:val="hybridMultilevel"/>
     <w:tmpl w:val="ACFE1330"/>
@@ -13905,7 +14281,7 @@
       </w:rPr>
     </w:lvl>
   </w:abstractNum>
-  <w:abstractNum w:abstractNumId="10">
+  <w:abstractNum w:abstractNumId="11">
     <w:nsid w:val="2B464EB9"/>
     <w:multiLevelType w:val="hybridMultilevel"/>
     <w:tmpl w:val="A568393C"/>
@@ -13991,7 +14367,7 @@
       </w:pPr>
     </w:lvl>
   </w:abstractNum>
-  <w:abstractNum w:abstractNumId="11">
+  <w:abstractNum w:abstractNumId="12">
     <w:nsid w:val="2BB879BA"/>
     <w:multiLevelType w:val="hybridMultilevel"/>
     <w:tmpl w:val="45A678CA"/>
@@ -14104,7 +14480,7 @@
       </w:rPr>
     </w:lvl>
   </w:abstractNum>
-  <w:abstractNum w:abstractNumId="12">
+  <w:abstractNum w:abstractNumId="13">
     <w:nsid w:val="2CCD76D4"/>
     <w:multiLevelType w:val="hybridMultilevel"/>
     <w:tmpl w:val="00B2E5E6"/>
@@ -14217,7 +14593,7 @@
       </w:rPr>
     </w:lvl>
   </w:abstractNum>
-  <w:abstractNum w:abstractNumId="13">
+  <w:abstractNum w:abstractNumId="14">
     <w:nsid w:val="2D4457D4"/>
     <w:multiLevelType w:val="hybridMultilevel"/>
     <w:tmpl w:val="68CCB812"/>
@@ -14330,7 +14706,7 @@
       </w:rPr>
     </w:lvl>
   </w:abstractNum>
-  <w:abstractNum w:abstractNumId="14">
+  <w:abstractNum w:abstractNumId="15">
     <w:nsid w:val="2DA37080"/>
     <w:multiLevelType w:val="hybridMultilevel"/>
     <w:tmpl w:val="794E1F1A"/>
@@ -14443,7 +14819,7 @@
       </w:rPr>
     </w:lvl>
   </w:abstractNum>
-  <w:abstractNum w:abstractNumId="15">
+  <w:abstractNum w:abstractNumId="16">
     <w:nsid w:val="33017862"/>
     <w:multiLevelType w:val="hybridMultilevel"/>
     <w:tmpl w:val="53D209E4"/>
@@ -14556,7 +14932,7 @@
       </w:rPr>
     </w:lvl>
   </w:abstractNum>
-  <w:abstractNum w:abstractNumId="16">
+  <w:abstractNum w:abstractNumId="17">
     <w:nsid w:val="35B8069C"/>
     <w:multiLevelType w:val="hybridMultilevel"/>
     <w:tmpl w:val="A0E4CBF6"/>
@@ -14669,7 +15045,7 @@
       </w:rPr>
     </w:lvl>
   </w:abstractNum>
-  <w:abstractNum w:abstractNumId="17">
+  <w:abstractNum w:abstractNumId="18">
     <w:nsid w:val="392879A2"/>
     <w:multiLevelType w:val="hybridMultilevel"/>
     <w:tmpl w:val="320EA4CA"/>
@@ -14782,7 +15158,7 @@
       </w:rPr>
     </w:lvl>
   </w:abstractNum>
-  <w:abstractNum w:abstractNumId="18">
+  <w:abstractNum w:abstractNumId="19">
     <w:nsid w:val="3A4A6106"/>
     <w:multiLevelType w:val="hybridMultilevel"/>
     <w:tmpl w:val="FC8AF60E"/>
@@ -14895,7 +15271,7 @@
       </w:rPr>
     </w:lvl>
   </w:abstractNum>
-  <w:abstractNum w:abstractNumId="19">
+  <w:abstractNum w:abstractNumId="20">
     <w:nsid w:val="3D0063D6"/>
     <w:multiLevelType w:val="hybridMultilevel"/>
     <w:tmpl w:val="C7B0288E"/>
@@ -15008,7 +15384,7 @@
       </w:rPr>
     </w:lvl>
   </w:abstractNum>
-  <w:abstractNum w:abstractNumId="20">
+  <w:abstractNum w:abstractNumId="21">
     <w:nsid w:val="3E586D86"/>
     <w:multiLevelType w:val="hybridMultilevel"/>
     <w:tmpl w:val="06B484D0"/>
@@ -15121,7 +15497,7 @@
       </w:rPr>
     </w:lvl>
   </w:abstractNum>
-  <w:abstractNum w:abstractNumId="21">
+  <w:abstractNum w:abstractNumId="22">
     <w:nsid w:val="3F893625"/>
     <w:multiLevelType w:val="hybridMultilevel"/>
     <w:tmpl w:val="B3CC1AE8"/>
@@ -15234,7 +15610,7 @@
       </w:rPr>
     </w:lvl>
   </w:abstractNum>
-  <w:abstractNum w:abstractNumId="22">
+  <w:abstractNum w:abstractNumId="23">
     <w:nsid w:val="41092510"/>
     <w:multiLevelType w:val="hybridMultilevel"/>
     <w:tmpl w:val="3DECDBCA"/>
@@ -15347,7 +15723,7 @@
       </w:rPr>
     </w:lvl>
   </w:abstractNum>
-  <w:abstractNum w:abstractNumId="23">
+  <w:abstractNum w:abstractNumId="24">
     <w:nsid w:val="41A34204"/>
     <w:multiLevelType w:val="hybridMultilevel"/>
     <w:tmpl w:val="CECAB940"/>
@@ -15460,7 +15836,7 @@
       </w:rPr>
     </w:lvl>
   </w:abstractNum>
-  <w:abstractNum w:abstractNumId="24">
+  <w:abstractNum w:abstractNumId="25">
     <w:nsid w:val="440C3EEC"/>
     <w:multiLevelType w:val="hybridMultilevel"/>
     <w:tmpl w:val="6C12794E"/>
@@ -15573,7 +15949,120 @@
       </w:rPr>
     </w:lvl>
   </w:abstractNum>
-  <w:abstractNum w:abstractNumId="25">
+  <w:abstractNum w:abstractNumId="26">
+    <w:nsid w:val="465A1E2D"/>
+    <w:multiLevelType w:val="hybridMultilevel"/>
+    <w:tmpl w:val="C576D7A8"/>
+    <w:lvl w:ilvl="0" w:tplc="100C0001">
+      <w:start w:val="1"/>
+      <w:numFmt w:val="bullet"/>
+      <w:lvlText w:val=""/>
+      <w:lvlJc w:val="left"/>
+      <w:pPr>
+        <w:ind w:left="720" w:hanging="360"/>
+      </w:pPr>
+      <w:rPr>
+        <w:rFonts w:ascii="Symbol" w:hAnsi="Symbol" w:hint="default"/>
+      </w:rPr>
+    </w:lvl>
+    <w:lvl w:ilvl="1" w:tplc="100C0003" w:tentative="1">
+      <w:start w:val="1"/>
+      <w:numFmt w:val="bullet"/>
+      <w:lvlText w:val="o"/>
+      <w:lvlJc w:val="left"/>
+      <w:pPr>
+        <w:ind w:left="1440" w:hanging="360"/>
+      </w:pPr>
+      <w:rPr>
+        <w:rFonts w:ascii="Courier New" w:hAnsi="Courier New" w:cs="Courier New" w:hint="default"/>
+      </w:rPr>
+    </w:lvl>
+    <w:lvl w:ilvl="2" w:tplc="100C0005" w:tentative="1">
+      <w:start w:val="1"/>
+      <w:numFmt w:val="bullet"/>
+      <w:lvlText w:val=""/>
+      <w:lvlJc w:val="left"/>
+      <w:pPr>
+        <w:ind w:left="2160" w:hanging="360"/>
+      </w:pPr>
+      <w:rPr>
+        <w:rFonts w:ascii="Wingdings" w:hAnsi="Wingdings" w:hint="default"/>
+      </w:rPr>
+    </w:lvl>
+    <w:lvl w:ilvl="3" w:tplc="100C0001" w:tentative="1">
+      <w:start w:val="1"/>
+      <w:numFmt w:val="bullet"/>
+      <w:lvlText w:val=""/>
+      <w:lvlJc w:val="left"/>
+      <w:pPr>
+        <w:ind w:left="2880" w:hanging="360"/>
+      </w:pPr>
+      <w:rPr>
+        <w:rFonts w:ascii="Symbol" w:hAnsi="Symbol" w:hint="default"/>
+      </w:rPr>
+    </w:lvl>
+    <w:lvl w:ilvl="4" w:tplc="100C0003" w:tentative="1">
+      <w:start w:val="1"/>
+      <w:numFmt w:val="bullet"/>
+      <w:lvlText w:val="o"/>
+      <w:lvlJc w:val="left"/>
+      <w:pPr>
+        <w:ind w:left="3600" w:hanging="360"/>
+      </w:pPr>
+      <w:rPr>
+        <w:rFonts w:ascii="Courier New" w:hAnsi="Courier New" w:cs="Courier New" w:hint="default"/>
+      </w:rPr>
+    </w:lvl>
+    <w:lvl w:ilvl="5" w:tplc="100C0005" w:tentative="1">
+      <w:start w:val="1"/>
+      <w:numFmt w:val="bullet"/>
+      <w:lvlText w:val=""/>
+      <w:lvlJc w:val="left"/>
+      <w:pPr>
+        <w:ind w:left="4320" w:hanging="360"/>
+      </w:pPr>
+      <w:rPr>
+        <w:rFonts w:ascii="Wingdings" w:hAnsi="Wingdings" w:hint="default"/>
+      </w:rPr>
+    </w:lvl>
+    <w:lvl w:ilvl="6" w:tplc="100C0001" w:tentative="1">
+      <w:start w:val="1"/>
+      <w:numFmt w:val="bullet"/>
+      <w:lvlText w:val=""/>
+      <w:lvlJc w:val="left"/>
+      <w:pPr>
+        <w:ind w:left="5040" w:hanging="360"/>
+      </w:pPr>
+      <w:rPr>
+        <w:rFonts w:ascii="Symbol" w:hAnsi="Symbol" w:hint="default"/>
+      </w:rPr>
+    </w:lvl>
+    <w:lvl w:ilvl="7" w:tplc="100C0003" w:tentative="1">
+      <w:start w:val="1"/>
+      <w:numFmt w:val="bullet"/>
+      <w:lvlText w:val="o"/>
+      <w:lvlJc w:val="left"/>
+      <w:pPr>
+        <w:ind w:left="5760" w:hanging="360"/>
+      </w:pPr>
+      <w:rPr>
+        <w:rFonts w:ascii="Courier New" w:hAnsi="Courier New" w:cs="Courier New" w:hint="default"/>
+      </w:rPr>
+    </w:lvl>
+    <w:lvl w:ilvl="8" w:tplc="100C0005" w:tentative="1">
+      <w:start w:val="1"/>
+      <w:numFmt w:val="bullet"/>
+      <w:lvlText w:val=""/>
+      <w:lvlJc w:val="left"/>
+      <w:pPr>
+        <w:ind w:left="6480" w:hanging="360"/>
+      </w:pPr>
+      <w:rPr>
+        <w:rFonts w:ascii="Wingdings" w:hAnsi="Wingdings" w:hint="default"/>
+      </w:rPr>
+    </w:lvl>
+  </w:abstractNum>
+  <w:abstractNum w:abstractNumId="27">
     <w:nsid w:val="4AE45467"/>
     <w:multiLevelType w:val="hybridMultilevel"/>
     <w:tmpl w:val="5F8E67D6"/>
@@ -15686,7 +16175,7 @@
       </w:rPr>
     </w:lvl>
   </w:abstractNum>
-  <w:abstractNum w:abstractNumId="26">
+  <w:abstractNum w:abstractNumId="28">
     <w:nsid w:val="4DAB4E78"/>
     <w:multiLevelType w:val="hybridMultilevel"/>
     <w:tmpl w:val="54B04EB2"/>
@@ -15799,7 +16288,7 @@
       </w:rPr>
     </w:lvl>
   </w:abstractNum>
-  <w:abstractNum w:abstractNumId="27">
+  <w:abstractNum w:abstractNumId="29">
     <w:nsid w:val="4DB274B4"/>
     <w:multiLevelType w:val="hybridMultilevel"/>
     <w:tmpl w:val="E806B3C2"/>
@@ -15912,7 +16401,7 @@
       </w:rPr>
     </w:lvl>
   </w:abstractNum>
-  <w:abstractNum w:abstractNumId="28">
+  <w:abstractNum w:abstractNumId="30">
     <w:nsid w:val="504D6615"/>
     <w:multiLevelType w:val="hybridMultilevel"/>
     <w:tmpl w:val="23721B2A"/>
@@ -16025,7 +16514,7 @@
       </w:rPr>
     </w:lvl>
   </w:abstractNum>
-  <w:abstractNum w:abstractNumId="29">
+  <w:abstractNum w:abstractNumId="31">
     <w:nsid w:val="525E38E0"/>
     <w:multiLevelType w:val="hybridMultilevel"/>
     <w:tmpl w:val="57663574"/>
@@ -16138,7 +16627,7 @@
       </w:rPr>
     </w:lvl>
   </w:abstractNum>
-  <w:abstractNum w:abstractNumId="30">
+  <w:abstractNum w:abstractNumId="32">
     <w:nsid w:val="5ACB5F5E"/>
     <w:multiLevelType w:val="hybridMultilevel"/>
     <w:tmpl w:val="B1D82CF8"/>
@@ -16251,7 +16740,7 @@
       </w:rPr>
     </w:lvl>
   </w:abstractNum>
-  <w:abstractNum w:abstractNumId="31">
+  <w:abstractNum w:abstractNumId="33">
     <w:nsid w:val="5C892EA7"/>
     <w:multiLevelType w:val="hybridMultilevel"/>
     <w:tmpl w:val="E5A6A7DE"/>
@@ -16364,7 +16853,7 @@
       </w:rPr>
     </w:lvl>
   </w:abstractNum>
-  <w:abstractNum w:abstractNumId="32">
+  <w:abstractNum w:abstractNumId="34">
     <w:nsid w:val="63673E89"/>
     <w:multiLevelType w:val="hybridMultilevel"/>
     <w:tmpl w:val="81400508"/>
@@ -16477,7 +16966,7 @@
       </w:rPr>
     </w:lvl>
   </w:abstractNum>
-  <w:abstractNum w:abstractNumId="33">
+  <w:abstractNum w:abstractNumId="35">
     <w:nsid w:val="644D1982"/>
     <w:multiLevelType w:val="hybridMultilevel"/>
     <w:tmpl w:val="AB5EDAB4"/>
@@ -16563,7 +17052,7 @@
       </w:pPr>
     </w:lvl>
   </w:abstractNum>
-  <w:abstractNum w:abstractNumId="34">
+  <w:abstractNum w:abstractNumId="36">
     <w:nsid w:val="656D642A"/>
     <w:multiLevelType w:val="hybridMultilevel"/>
     <w:tmpl w:val="C254B906"/>
@@ -16649,7 +17138,7 @@
       </w:pPr>
     </w:lvl>
   </w:abstractNum>
-  <w:abstractNum w:abstractNumId="35">
+  <w:abstractNum w:abstractNumId="37">
     <w:nsid w:val="66081CD2"/>
     <w:multiLevelType w:val="hybridMultilevel"/>
     <w:tmpl w:val="D70EEE54"/>
@@ -16762,7 +17251,7 @@
       </w:rPr>
     </w:lvl>
   </w:abstractNum>
-  <w:abstractNum w:abstractNumId="36">
+  <w:abstractNum w:abstractNumId="38">
     <w:nsid w:val="690A79BA"/>
     <w:multiLevelType w:val="hybridMultilevel"/>
     <w:tmpl w:val="3F22565E"/>
@@ -16875,7 +17364,7 @@
       </w:rPr>
     </w:lvl>
   </w:abstractNum>
-  <w:abstractNum w:abstractNumId="37">
+  <w:abstractNum w:abstractNumId="39">
     <w:nsid w:val="6A8D7C1D"/>
     <w:multiLevelType w:val="hybridMultilevel"/>
     <w:tmpl w:val="8DF0A33A"/>
@@ -16988,7 +17477,7 @@
       </w:rPr>
     </w:lvl>
   </w:abstractNum>
-  <w:abstractNum w:abstractNumId="38">
+  <w:abstractNum w:abstractNumId="40">
     <w:nsid w:val="6F6118B5"/>
     <w:multiLevelType w:val="hybridMultilevel"/>
     <w:tmpl w:val="2DB0006A"/>
@@ -17101,7 +17590,7 @@
       </w:rPr>
     </w:lvl>
   </w:abstractNum>
-  <w:abstractNum w:abstractNumId="39">
+  <w:abstractNum w:abstractNumId="41">
     <w:nsid w:val="70B22AA8"/>
     <w:multiLevelType w:val="hybridMultilevel"/>
     <w:tmpl w:val="71C03346"/>
@@ -17214,7 +17703,7 @@
       </w:rPr>
     </w:lvl>
   </w:abstractNum>
-  <w:abstractNum w:abstractNumId="40">
+  <w:abstractNum w:abstractNumId="42">
     <w:nsid w:val="735F4BA5"/>
     <w:multiLevelType w:val="hybridMultilevel"/>
     <w:tmpl w:val="5A6072AE"/>
@@ -17327,7 +17816,7 @@
       </w:rPr>
     </w:lvl>
   </w:abstractNum>
-  <w:abstractNum w:abstractNumId="41">
+  <w:abstractNum w:abstractNumId="43">
     <w:nsid w:val="74095040"/>
     <w:multiLevelType w:val="hybridMultilevel"/>
     <w:tmpl w:val="FF0C09C8"/>
@@ -17440,7 +17929,7 @@
       </w:rPr>
     </w:lvl>
   </w:abstractNum>
-  <w:abstractNum w:abstractNumId="42">
+  <w:abstractNum w:abstractNumId="44">
     <w:nsid w:val="74702BBD"/>
     <w:multiLevelType w:val="hybridMultilevel"/>
     <w:tmpl w:val="5532BB48"/>
@@ -17553,7 +18042,7 @@
       </w:rPr>
     </w:lvl>
   </w:abstractNum>
-  <w:abstractNum w:abstractNumId="43">
+  <w:abstractNum w:abstractNumId="45">
     <w:nsid w:val="77D862F2"/>
     <w:multiLevelType w:val="hybridMultilevel"/>
     <w:tmpl w:val="43D6DD76"/>
@@ -17666,7 +18155,7 @@
       </w:rPr>
     </w:lvl>
   </w:abstractNum>
-  <w:abstractNum w:abstractNumId="44">
+  <w:abstractNum w:abstractNumId="46">
     <w:nsid w:val="782A42F3"/>
     <w:multiLevelType w:val="hybridMultilevel"/>
     <w:tmpl w:val="34E48E10"/>
@@ -17779,7 +18268,7 @@
       </w:rPr>
     </w:lvl>
   </w:abstractNum>
-  <w:abstractNum w:abstractNumId="45">
+  <w:abstractNum w:abstractNumId="47">
     <w:nsid w:val="78FD5153"/>
     <w:multiLevelType w:val="hybridMultilevel"/>
     <w:tmpl w:val="342E11B0"/>
@@ -17892,7 +18381,7 @@
       </w:rPr>
     </w:lvl>
   </w:abstractNum>
-  <w:abstractNum w:abstractNumId="46">
+  <w:abstractNum w:abstractNumId="48">
     <w:nsid w:val="7B640CB0"/>
     <w:multiLevelType w:val="hybridMultilevel"/>
     <w:tmpl w:val="C8724636"/>
@@ -18006,145 +18495,151 @@
     </w:lvl>
   </w:abstractNum>
   <w:num w:numId="1">
+    <w:abstractNumId w:val="43"/>
+  </w:num>
+  <w:num w:numId="2">
+    <w:abstractNumId w:val="6"/>
+  </w:num>
+  <w:num w:numId="3">
+    <w:abstractNumId w:val="19"/>
+  </w:num>
+  <w:num w:numId="4">
+    <w:abstractNumId w:val="11"/>
+  </w:num>
+  <w:num w:numId="5">
+    <w:abstractNumId w:val="39"/>
+  </w:num>
+  <w:num w:numId="6">
+    <w:abstractNumId w:val="46"/>
+  </w:num>
+  <w:num w:numId="7">
     <w:abstractNumId w:val="41"/>
   </w:num>
-  <w:num w:numId="2">
-    <w:abstractNumId w:val="5"/>
-  </w:num>
-  <w:num w:numId="3">
-    <w:abstractNumId w:val="18"/>
-  </w:num>
-  <w:num w:numId="4">
-    <w:abstractNumId w:val="10"/>
-  </w:num>
-  <w:num w:numId="5">
-    <w:abstractNumId w:val="37"/>
-  </w:num>
-  <w:num w:numId="6">
-    <w:abstractNumId w:val="44"/>
-  </w:num>
-  <w:num w:numId="7">
-    <w:abstractNumId w:val="39"/>
-  </w:num>
   <w:num w:numId="8">
-    <w:abstractNumId w:val="6"/>
+    <w:abstractNumId w:val="7"/>
   </w:num>
   <w:num w:numId="9">
-    <w:abstractNumId w:val="43"/>
+    <w:abstractNumId w:val="45"/>
   </w:num>
   <w:num w:numId="10">
     <w:abstractNumId w:val="1"/>
   </w:num>
   <w:num w:numId="11">
+    <w:abstractNumId w:val="13"/>
+  </w:num>
+  <w:num w:numId="12">
+    <w:abstractNumId w:val="25"/>
+  </w:num>
+  <w:num w:numId="13">
+    <w:abstractNumId w:val="9"/>
+  </w:num>
+  <w:num w:numId="14">
+    <w:abstractNumId w:val="23"/>
+  </w:num>
+  <w:num w:numId="15">
+    <w:abstractNumId w:val="34"/>
+  </w:num>
+  <w:num w:numId="16">
+    <w:abstractNumId w:val="44"/>
+  </w:num>
+  <w:num w:numId="17">
+    <w:abstractNumId w:val="48"/>
+  </w:num>
+  <w:num w:numId="18">
+    <w:abstractNumId w:val="8"/>
+  </w:num>
+  <w:num w:numId="19">
+    <w:abstractNumId w:val="15"/>
+  </w:num>
+  <w:num w:numId="20">
+    <w:abstractNumId w:val="3"/>
+  </w:num>
+  <w:num w:numId="21">
+    <w:abstractNumId w:val="47"/>
+  </w:num>
+  <w:num w:numId="22">
+    <w:abstractNumId w:val="35"/>
+  </w:num>
+  <w:num w:numId="23">
+    <w:abstractNumId w:val="4"/>
+  </w:num>
+  <w:num w:numId="24">
+    <w:abstractNumId w:val="31"/>
+  </w:num>
+  <w:num w:numId="25">
+    <w:abstractNumId w:val="30"/>
+  </w:num>
+  <w:num w:numId="26">
+    <w:abstractNumId w:val="28"/>
+  </w:num>
+  <w:num w:numId="27">
+    <w:abstractNumId w:val="14"/>
+  </w:num>
+  <w:num w:numId="28">
+    <w:abstractNumId w:val="32"/>
+  </w:num>
+  <w:num w:numId="29">
     <w:abstractNumId w:val="12"/>
   </w:num>
-  <w:num w:numId="12">
-    <w:abstractNumId w:val="24"/>
+  <w:num w:numId="30">
+    <w:abstractNumId w:val="29"/>
   </w:num>
-  <w:num w:numId="13">
-    <w:abstractNumId w:val="8"/>
+  <w:num w:numId="31">
+    <w:abstractNumId w:val="36"/>
   </w:num>
-  <w:num w:numId="14">
+  <w:num w:numId="32">
+    <w:abstractNumId w:val="27"/>
+  </w:num>
+  <w:num w:numId="33">
+    <w:abstractNumId w:val="33"/>
+  </w:num>
+  <w:num w:numId="34">
     <w:abstractNumId w:val="22"/>
   </w:num>
-  <w:num w:numId="15">
-    <w:abstractNumId w:val="32"/>
-  </w:num>
-  <w:num w:numId="16">
-    <w:abstractNumId w:val="42"/>
-  </w:num>
-  <w:num w:numId="17">
-    <w:abstractNumId w:val="46"/>
-  </w:num>
-  <w:num w:numId="18">
-    <w:abstractNumId w:val="7"/>
-  </w:num>
-  <w:num w:numId="19">
-    <w:abstractNumId w:val="14"/>
-  </w:num>
-  <w:num w:numId="20">
-    <w:abstractNumId w:val="2"/>
-  </w:num>
-  <w:num w:numId="21">
-    <w:abstractNumId w:val="45"/>
-  </w:num>
-  <w:num w:numId="22">
-    <w:abstractNumId w:val="33"/>
-  </w:num>
-  <w:num w:numId="23">
-    <w:abstractNumId w:val="3"/>
-  </w:num>
-  <w:num w:numId="24">
-    <w:abstractNumId w:val="29"/>
-  </w:num>
-  <w:num w:numId="25">
-    <w:abstractNumId w:val="28"/>
-  </w:num>
-  <w:num w:numId="26">
-    <w:abstractNumId w:val="26"/>
-  </w:num>
-  <w:num w:numId="27">
-    <w:abstractNumId w:val="13"/>
-  </w:num>
-  <w:num w:numId="28">
-    <w:abstractNumId w:val="30"/>
-  </w:num>
-  <w:num w:numId="29">
-    <w:abstractNumId w:val="11"/>
-  </w:num>
-  <w:num w:numId="30">
-    <w:abstractNumId w:val="27"/>
-  </w:num>
-  <w:num w:numId="31">
-    <w:abstractNumId w:val="34"/>
-  </w:num>
-  <w:num w:numId="32">
-    <w:abstractNumId w:val="25"/>
-  </w:num>
-  <w:num w:numId="33">
-    <w:abstractNumId w:val="31"/>
-  </w:num>
-  <w:num w:numId="34">
+  <w:num w:numId="35">
     <w:abstractNumId w:val="21"/>
-  </w:num>
-  <w:num w:numId="35">
-    <w:abstractNumId w:val="20"/>
   </w:num>
   <w:num w:numId="36">
     <w:abstractNumId w:val="0"/>
   </w:num>
   <w:num w:numId="37">
-    <w:abstractNumId w:val="35"/>
+    <w:abstractNumId w:val="37"/>
   </w:num>
   <w:num w:numId="38">
-    <w:abstractNumId w:val="15"/>
+    <w:abstractNumId w:val="16"/>
   </w:num>
   <w:num w:numId="39">
-    <w:abstractNumId w:val="9"/>
+    <w:abstractNumId w:val="10"/>
   </w:num>
   <w:num w:numId="40">
-    <w:abstractNumId w:val="16"/>
+    <w:abstractNumId w:val="17"/>
   </w:num>
   <w:num w:numId="41">
-    <w:abstractNumId w:val="23"/>
+    <w:abstractNumId w:val="24"/>
   </w:num>
   <w:num w:numId="42">
+    <w:abstractNumId w:val="42"/>
+  </w:num>
+  <w:num w:numId="43">
+    <w:abstractNumId w:val="38"/>
+  </w:num>
+  <w:num w:numId="44">
+    <w:abstractNumId w:val="18"/>
+  </w:num>
+  <w:num w:numId="45">
+    <w:abstractNumId w:val="20"/>
+  </w:num>
+  <w:num w:numId="46">
+    <w:abstractNumId w:val="5"/>
+  </w:num>
+  <w:num w:numId="47">
     <w:abstractNumId w:val="40"/>
   </w:num>
-  <w:num w:numId="43">
-    <w:abstractNumId w:val="36"/>
+  <w:num w:numId="48">
+    <w:abstractNumId w:val="26"/>
   </w:num>
-  <w:num w:numId="44">
-    <w:abstractNumId w:val="17"/>
-  </w:num>
-  <w:num w:numId="45">
-    <w:abstractNumId w:val="19"/>
-  </w:num>
-  <w:num w:numId="46">
-    <w:abstractNumId w:val="4"/>
-  </w:num>
-  <w:num w:numId="47">
-    <w:abstractNumId w:val="38"/>
+  <w:num w:numId="49">
+    <w:abstractNumId w:val="2"/>
   </w:num>
   <w:numIdMacAtCleanup w:val="46"/>
 </w:numbering>
@@ -19566,7 +20061,7 @@
 </file>
 
 <file path=customXml/itemProps1.xml><?xml version="1.0" encoding="utf-8"?>
-<ds:datastoreItem xmlns:ds="http://schemas.openxmlformats.org/officeDocument/2006/customXml" ds:itemID="{4011D0C5-EF25-4C65-ABBA-89262A3FB00A}">
+<ds:datastoreItem xmlns:ds="http://schemas.openxmlformats.org/officeDocument/2006/customXml" ds:itemID="{AFF2481B-1BFE-4FBA-843F-8A3D8254B5E7}">
   <ds:schemaRefs>
     <ds:schemaRef ds:uri="http://schemas.openxmlformats.org/officeDocument/2006/bibliography"/>
   </ds:schemaRefs>

</xml_diff>